<commit_message>
Ajout des dates pour les objectifs.
</commit_message>
<xml_diff>
--- a/Avant-Projet/[S4][SITM] étude d'opportunité et de faisabilité.docx
+++ b/Avant-Projet/[S4][SITM] étude d'opportunité et de faisabilité.docx
@@ -1,6 +1,6 @@
 
 <file path=word/document.xml><?xml version="1.0" encoding="utf-8"?>
-<w:document xmlns:wpc="http://schemas.microsoft.com/office/word/2010/wordprocessingCanvas" xmlns:mc="http://schemas.openxmlformats.org/markup-compatibility/2006" xmlns:o="urn:schemas-microsoft-com:office:office" xmlns:r="http://schemas.openxmlformats.org/officeDocument/2006/relationships" xmlns:m="http://schemas.openxmlformats.org/officeDocument/2006/math" xmlns:v="urn:schemas-microsoft-com:vml" xmlns:wp14="http://schemas.microsoft.com/office/word/2010/wordprocessingDrawing" xmlns:wp="http://schemas.openxmlformats.org/drawingml/2006/wordprocessingDrawing" xmlns:w10="urn:schemas-microsoft-com:office:word" xmlns:w="http://schemas.openxmlformats.org/wordprocessingml/2006/main" xmlns:w14="http://schemas.microsoft.com/office/word/2010/wordml" xmlns:wpg="http://schemas.microsoft.com/office/word/2010/wordprocessingGroup" xmlns:wpi="http://schemas.microsoft.com/office/word/2010/wordprocessingInk" xmlns:wne="http://schemas.microsoft.com/office/word/2006/wordml" xmlns:wps="http://schemas.microsoft.com/office/word/2010/wordprocessingShape" mc:Ignorable="w14 wp14">
+<w:document xmlns:wpc="http://schemas.microsoft.com/office/word/2010/wordprocessingCanvas" xmlns:mc="http://schemas.openxmlformats.org/markup-compatibility/2006" xmlns:o="urn:schemas-microsoft-com:office:office" xmlns:r="http://schemas.openxmlformats.org/officeDocument/2006/relationships" xmlns:m="http://schemas.openxmlformats.org/officeDocument/2006/math" xmlns:v="urn:schemas-microsoft-com:vml" xmlns:wp14="http://schemas.microsoft.com/office/word/2010/wordprocessingDrawing" xmlns:wp="http://schemas.openxmlformats.org/drawingml/2006/wordprocessingDrawing" xmlns:w10="urn:schemas-microsoft-com:office:word" xmlns:w="http://schemas.openxmlformats.org/wordprocessingml/2006/main" xmlns:w14="http://schemas.microsoft.com/office/word/2010/wordml" xmlns:w15="http://schemas.microsoft.com/office/word/2012/wordml" xmlns:wpg="http://schemas.microsoft.com/office/word/2010/wordprocessingGroup" xmlns:wpi="http://schemas.microsoft.com/office/word/2010/wordprocessingInk" xmlns:wne="http://schemas.microsoft.com/office/word/2006/wordml" xmlns:wps="http://schemas.microsoft.com/office/word/2010/wordprocessingShape" mc:Ignorable="w14 w15 wp14">
   <w:body>
     <w:p>
       <w:pPr>
@@ -38,7 +38,7 @@
                     </pic:cNvPicPr>
                   </pic:nvPicPr>
                   <pic:blipFill>
-                    <a:blip r:embed="rId9" cstate="print">
+                    <a:blip r:embed="rId8" cstate="print">
                       <a:extLst>
                         <a:ext uri="{28A0092B-C50C-407E-A947-70E740481C1C}">
                           <a14:useLocalDpi xmlns:a14="http://schemas.microsoft.com/office/drawing/2010/main" val="0"/>
@@ -94,11 +94,13 @@
         <w:spacing w:beforeLines="40" w:before="96" w:afterLines="40" w:after="96" w:line="240" w:lineRule="auto"/>
         <w:rPr>
           <w:rStyle w:val="StyleTitreLatin36ptCar"/>
+          <w:lang w:val="en-US"/>
         </w:rPr>
       </w:pPr>
       <w:r>
         <w:rPr>
           <w:rStyle w:val="StyleTitreLatin36ptCar"/>
+          <w:lang w:val="en-US"/>
         </w:rPr>
         <w:t> </w:t>
       </w:r>
@@ -106,6 +108,9 @@
         <w:fldChar w:fldCharType="begin"/>
       </w:r>
       <w:r>
+        <w:rPr>
+          <w:lang w:val="en-US"/>
+        </w:rPr>
         <w:instrText xml:space="preserve"> DOCPROPERTY "Subject"  \* MERGEFORMAT </w:instrText>
       </w:r>
       <w:r>
@@ -115,24 +120,70 @@
         <w:rPr>
           <w:rStyle w:val="TitreProjetCar"/>
           <w:rFonts w:ascii="Arial" w:hAnsi="Arial" w:cs="Arial"/>
-        </w:rPr>
-        <w:t>[</w:t>
-      </w:r>
-      <w:proofErr w:type="gramStart"/>
+          <w:lang w:val="en-US"/>
+        </w:rPr>
+        <w:t>[logo du projet]</w:t>
+      </w:r>
       <w:r>
         <w:rPr>
           <w:rStyle w:val="TitreProjetCar"/>
           <w:rFonts w:ascii="Arial" w:hAnsi="Arial" w:cs="Arial"/>
         </w:rPr>
-        <w:t>logo</w:t>
-      </w:r>
-      <w:proofErr w:type="gramEnd"/>
+        <w:fldChar w:fldCharType="end"/>
+      </w:r>
+      <w:r>
+        <w:rPr>
+          <w:rStyle w:val="StyleTitreLatin36ptCar"/>
+          <w:lang w:val="en-US"/>
+        </w:rPr>
+        <w:t> </w:t>
+      </w:r>
+    </w:p>
+    <w:p>
+      <w:pPr>
+        <w:pStyle w:val="TitreProjet"/>
+        <w:spacing w:beforeLines="40" w:before="96" w:afterLines="40" w:after="96" w:line="240" w:lineRule="auto"/>
+        <w:rPr>
+          <w:rStyle w:val="StyleTitreLatin36ptCar"/>
+          <w:lang w:val="en-US"/>
+        </w:rPr>
+      </w:pPr>
+    </w:p>
+    <w:p>
+      <w:pPr>
+        <w:pStyle w:val="TitreProjet"/>
+        <w:spacing w:beforeLines="40" w:before="96" w:afterLines="40" w:after="96" w:line="240" w:lineRule="auto"/>
+        <w:rPr>
+          <w:rStyle w:val="StyleTitreLatin36ptCar"/>
+          <w:lang w:val="en-US"/>
+        </w:rPr>
+      </w:pPr>
+      <w:r>
+        <w:rPr>
+          <w:rStyle w:val="StyleTitreLatin36ptCar"/>
+          <w:lang w:val="en-US"/>
+        </w:rPr>
+        <w:t> </w:t>
+      </w:r>
+      <w:r>
+        <w:fldChar w:fldCharType="begin"/>
+      </w:r>
+      <w:r>
+        <w:rPr>
+          <w:lang w:val="en-US"/>
+        </w:rPr>
+        <w:instrText xml:space="preserve"> DOCPROPERTY "Subject"  \* MERGEFORMAT </w:instrText>
+      </w:r>
+      <w:r>
+        <w:fldChar w:fldCharType="separate"/>
+      </w:r>
       <w:r>
         <w:rPr>
           <w:rStyle w:val="TitreProjetCar"/>
           <w:rFonts w:ascii="Arial" w:hAnsi="Arial" w:cs="Arial"/>
-        </w:rPr>
-        <w:t xml:space="preserve"> du projet]</w:t>
+          <w:lang w:val="en-US"/>
+        </w:rPr>
+        <w:t>Stalker In The Middle</w:t>
       </w:r>
       <w:r>
         <w:rPr>
@@ -144,6 +195,7 @@
       <w:r>
         <w:rPr>
           <w:rStyle w:val="StyleTitreLatin36ptCar"/>
+          <w:lang w:val="en-US"/>
         </w:rPr>
         <w:t> </w:t>
       </w:r>
@@ -154,6 +206,7 @@
         <w:spacing w:beforeLines="40" w:before="96" w:afterLines="40" w:after="96" w:line="240" w:lineRule="auto"/>
         <w:rPr>
           <w:rStyle w:val="StyleTitreLatin36ptCar"/>
+          <w:lang w:val="en-US"/>
         </w:rPr>
       </w:pPr>
     </w:p>
@@ -168,48 +221,19 @@
       <w:r>
         <w:rPr>
           <w:rStyle w:val="StyleTitreLatin36ptCar"/>
+          <w:lang w:val="en-US"/>
         </w:rPr>
         <w:t> </w:t>
       </w:r>
-      <w:r>
-        <w:fldChar w:fldCharType="begin"/>
-      </w:r>
-      <w:r>
-        <w:instrText xml:space="preserve"> DOCPROPERTY "Subject"  \* MERGEFORMAT </w:instrText>
-      </w:r>
-      <w:r>
-        <w:fldChar w:fldCharType="separate"/>
-      </w:r>
-      <w:r>
-        <w:rPr>
-          <w:rStyle w:val="TitreProjetCar"/>
-          <w:rFonts w:ascii="Arial" w:hAnsi="Arial" w:cs="Arial"/>
-        </w:rPr>
-        <w:t>[</w:t>
-      </w:r>
-      <w:proofErr w:type="gramStart"/>
-      <w:r>
-        <w:rPr>
-          <w:rStyle w:val="TitreProjetCar"/>
-          <w:rFonts w:ascii="Arial" w:hAnsi="Arial" w:cs="Arial"/>
-        </w:rPr>
-        <w:t>nom</w:t>
-      </w:r>
-      <w:proofErr w:type="gramEnd"/>
-      <w:r>
-        <w:rPr>
-          <w:rStyle w:val="TitreProjetCar"/>
-          <w:rFonts w:ascii="Arial" w:hAnsi="Arial" w:cs="Arial"/>
-        </w:rPr>
-        <w:t xml:space="preserve"> du projet]</w:t>
-      </w:r>
-      <w:r>
-        <w:rPr>
-          <w:rStyle w:val="TitreProjetCar"/>
-          <w:rFonts w:ascii="Arial" w:hAnsi="Arial" w:cs="Arial"/>
-        </w:rPr>
-        <w:fldChar w:fldCharType="end"/>
-      </w:r>
+      <w:fldSimple w:instr=" DOCPROPERTY &quot;Subject&quot;  \* MERGEFORMAT ">
+        <w:r>
+          <w:rPr>
+            <w:rStyle w:val="TitreProjetCar"/>
+            <w:rFonts w:ascii="Arial" w:hAnsi="Arial" w:cs="Arial"/>
+          </w:rPr>
+          <w:t>[slogan]</w:t>
+        </w:r>
+      </w:fldSimple>
       <w:r>
         <w:rPr>
           <w:rStyle w:val="StyleTitreLatin36ptCar"/>
@@ -240,114 +264,15 @@
         </w:rPr>
         <w:t> </w:t>
       </w:r>
-      <w:r>
-        <w:fldChar w:fldCharType="begin"/>
-      </w:r>
-      <w:r>
-        <w:instrText xml:space="preserve"> DOCPROPERTY "Subject"  \* MERGEFORMAT </w:instrText>
-      </w:r>
-      <w:r>
-        <w:fldChar w:fldCharType="separate"/>
-      </w:r>
-      <w:r>
-        <w:rPr>
-          <w:rStyle w:val="TitreProjetCar"/>
-          <w:rFonts w:ascii="Arial" w:hAnsi="Arial" w:cs="Arial"/>
-        </w:rPr>
-        <w:t>[</w:t>
-      </w:r>
-      <w:proofErr w:type="gramStart"/>
-      <w:r>
-        <w:rPr>
-          <w:rStyle w:val="TitreProjetCar"/>
-          <w:rFonts w:ascii="Arial" w:hAnsi="Arial" w:cs="Arial"/>
-        </w:rPr>
-        <w:t>slogan</w:t>
-      </w:r>
-      <w:proofErr w:type="gramEnd"/>
-      <w:r>
-        <w:rPr>
-          <w:rStyle w:val="TitreProjetCar"/>
-          <w:rFonts w:ascii="Arial" w:hAnsi="Arial" w:cs="Arial"/>
-        </w:rPr>
-        <w:t>]</w:t>
-      </w:r>
-      <w:r>
-        <w:rPr>
-          <w:rStyle w:val="TitreProjetCar"/>
-          <w:rFonts w:ascii="Arial" w:hAnsi="Arial" w:cs="Arial"/>
-        </w:rPr>
-        <w:fldChar w:fldCharType="end"/>
-      </w:r>
-      <w:r>
-        <w:rPr>
-          <w:rStyle w:val="StyleTitreLatin36ptCar"/>
-        </w:rPr>
-        <w:t> </w:t>
-      </w:r>
-    </w:p>
-    <w:p>
-      <w:pPr>
-        <w:pStyle w:val="TitreProjet"/>
-        <w:spacing w:beforeLines="40" w:before="96" w:afterLines="40" w:after="96" w:line="240" w:lineRule="auto"/>
-        <w:rPr>
-          <w:rStyle w:val="StyleTitreLatin36ptCar"/>
-        </w:rPr>
-      </w:pPr>
-    </w:p>
-    <w:p>
-      <w:pPr>
-        <w:pStyle w:val="TitreProjet"/>
-        <w:spacing w:beforeLines="40" w:before="96" w:afterLines="40" w:after="96" w:line="240" w:lineRule="auto"/>
-        <w:rPr>
-          <w:rStyle w:val="StyleTitreLatin36ptCar"/>
-        </w:rPr>
-      </w:pPr>
-      <w:r>
-        <w:rPr>
-          <w:rStyle w:val="StyleTitreLatin36ptCar"/>
-        </w:rPr>
-        <w:t> </w:t>
-      </w:r>
-      <w:r>
-        <w:fldChar w:fldCharType="begin"/>
-      </w:r>
-      <w:r>
-        <w:instrText xml:space="preserve"> DOCPROPERTY "Subject"  \* MERGEFORMAT </w:instrText>
-      </w:r>
-      <w:r>
-        <w:fldChar w:fldCharType="separate"/>
-      </w:r>
-      <w:r>
-        <w:rPr>
-          <w:rStyle w:val="TitreProjetCar"/>
-          <w:rFonts w:ascii="Arial" w:hAnsi="Arial" w:cs="Arial"/>
-        </w:rPr>
-        <w:t>[</w:t>
-      </w:r>
-      <w:proofErr w:type="gramStart"/>
-      <w:r>
-        <w:rPr>
-          <w:rStyle w:val="TitreProjetCar"/>
-          <w:rFonts w:ascii="Arial" w:hAnsi="Arial" w:cs="Arial"/>
-        </w:rPr>
-        <w:t>pitch</w:t>
-      </w:r>
-      <w:proofErr w:type="gramEnd"/>
-      <w:r>
-        <w:rPr>
-          <w:rStyle w:val="TitreProjetCar"/>
-          <w:rFonts w:ascii="Arial" w:hAnsi="Arial" w:cs="Arial"/>
-        </w:rPr>
-        <w:t>]</w:t>
-      </w:r>
-      <w:r>
-        <w:rPr>
-          <w:rStyle w:val="TitreProjetCar"/>
-          <w:rFonts w:ascii="Arial" w:hAnsi="Arial" w:cs="Arial"/>
-        </w:rPr>
-        <w:fldChar w:fldCharType="end"/>
-      </w:r>
+      <w:fldSimple w:instr=" DOCPROPERTY &quot;Subject&quot;  \* MERGEFORMAT ">
+        <w:r>
+          <w:rPr>
+            <w:rStyle w:val="TitreProjetCar"/>
+            <w:rFonts w:ascii="Arial" w:hAnsi="Arial" w:cs="Arial"/>
+          </w:rPr>
+          <w:t>[pitch]</w:t>
+        </w:r>
+      </w:fldSimple>
       <w:r>
         <w:rPr>
           <w:rStyle w:val="StyleTitreLatin36ptCar"/>
@@ -1211,7 +1136,7 @@
           </mc:Choice>
           <mc:Fallback>
             <w:pict>
-              <v:shapetype id="_x0000_t202" coordsize="21600,21600" o:spt="202" path="m,l,21600r21600,l21600,xe">
+              <v:shapetype w14:anchorId="15A5058D" id="_x0000_t202" coordsize="21600,21600" o:spt="202" path="m,l,21600r21600,l21600,xe">
                 <v:stroke joinstyle="miter"/>
                 <v:path gradientshapeok="t" o:connecttype="rect"/>
               </v:shapetype>
@@ -1827,23 +1752,7 @@
             <w:rFonts w:ascii="Arial" w:hAnsi="Arial" w:cs="Arial"/>
             <w:noProof/>
           </w:rPr>
-          <w:t>Etudes d’op</w:t>
-        </w:r>
-        <w:r>
-          <w:rPr>
-            <w:rStyle w:val="Lienhypertexte"/>
-            <w:rFonts w:ascii="Arial" w:hAnsi="Arial" w:cs="Arial"/>
-            <w:noProof/>
-          </w:rPr>
-          <w:t>p</w:t>
-        </w:r>
-        <w:r>
-          <w:rPr>
-            <w:rStyle w:val="Lienhypertexte"/>
-            <w:rFonts w:ascii="Arial" w:hAnsi="Arial" w:cs="Arial"/>
-            <w:noProof/>
-          </w:rPr>
-          <w:t>ortunité</w:t>
+          <w:t>Etudes d’opportunité</w:t>
         </w:r>
         <w:r>
           <w:rPr>
@@ -2234,7 +2143,7 @@
           </mc:Choice>
           <mc:Fallback>
             <w:pict>
-              <v:shape id="Text Box 11" o:spid="_x0000_s1027" type="#_x0000_t202" style="width:481.6pt;height:23.25pt;visibility:visible;mso-wrap-style:square;mso-left-percent:-10001;mso-top-percent:-10001;mso-position-horizontal:absolute;mso-position-horizontal-relative:char;mso-position-vertical:absolute;mso-position-vertical-relative:line;mso-left-percent:-10001;mso-top-percent:-10001;v-text-anchor:top" o:gfxdata="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" fillcolor="#9bbb59 [3206]" strokecolor="#f2f2f2 [3041]" strokeweight="3pt">
+              <v:shape w14:anchorId="0C537CDF" id="Text Box 11" o:spid="_x0000_s1027" type="#_x0000_t202" style="width:481.6pt;height:23.25pt;visibility:visible;mso-wrap-style:square;mso-left-percent:-10001;mso-top-percent:-10001;mso-position-horizontal:absolute;mso-position-horizontal-relative:char;mso-position-vertical:absolute;mso-position-vertical-relative:line;mso-left-percent:-10001;mso-top-percent:-10001;v-text-anchor:top" o:gfxdata="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" fillcolor="#9bbb59 [3206]" strokecolor="#f2f2f2 [3041]" strokeweight="3pt">
                 <v:shadow on="t" color="#4e6128 [1606]" opacity=".5" offset="1pt"/>
                 <v:textbox>
                   <w:txbxContent>
@@ -2460,7 +2369,7 @@
           </mc:Choice>
           <mc:Fallback>
             <w:pict>
-              <v:shape id="Text Box 10" o:spid="_x0000_s1028" type="#_x0000_t202" style="width:481.6pt;height:259.45pt;visibility:visible;mso-wrap-style:square;mso-left-percent:-10001;mso-top-percent:-10001;mso-position-horizontal:absolute;mso-position-horizontal-relative:char;mso-position-vertical:absolute;mso-position-vertical-relative:line;mso-left-percent:-10001;mso-top-percent:-10001;v-text-anchor:top" o:gfxdata="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" fillcolor="#9bbb59 [3206]" strokecolor="#f2f2f2 [3041]" strokeweight="3pt">
+              <v:shape w14:anchorId="298936C5" id="Text Box 10" o:spid="_x0000_s1028" type="#_x0000_t202" style="width:481.6pt;height:259.45pt;visibility:visible;mso-wrap-style:square;mso-left-percent:-10001;mso-top-percent:-10001;mso-position-horizontal:absolute;mso-position-horizontal-relative:char;mso-position-vertical:absolute;mso-position-vertical-relative:line;mso-left-percent:-10001;mso-top-percent:-10001;v-text-anchor:top" o:gfxdata="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" fillcolor="#9bbb59 [3206]" strokecolor="#f2f2f2 [3041]" strokeweight="3pt">
                 <v:shadow on="t" color="#4e6128 [1606]" opacity=".5" offset="1pt"/>
                 <v:textbox>
                   <w:txbxContent>
@@ -2565,7 +2474,13 @@
         </w:numPr>
       </w:pPr>
       <w:r>
-        <w:t>Création d’une interface graphique avant le.</w:t>
+        <w:t xml:space="preserve">Pouvoir scanner l’intégralité du réseau avant le </w:t>
+      </w:r>
+      <w:r>
+        <w:t>15/04</w:t>
+      </w:r>
+      <w:r>
+        <w:t>.</w:t>
       </w:r>
     </w:p>
     <w:p>
@@ -2577,13 +2492,14 @@
         </w:numPr>
       </w:pPr>
       <w:r>
-        <w:t xml:space="preserve">Pouvoir scanner l’intégralité du réseau avant </w:t>
-      </w:r>
-      <w:proofErr w:type="gramStart"/>
-      <w:r>
-        <w:t>le .</w:t>
-      </w:r>
-      <w:proofErr w:type="gramEnd"/>
+        <w:t>Pouvoir modifier la table ARP à distance avant le</w:t>
+      </w:r>
+      <w:r>
+        <w:t xml:space="preserve"> 22/04</w:t>
+      </w:r>
+      <w:r>
+        <w:t>.</w:t>
+      </w:r>
     </w:p>
     <w:p>
       <w:pPr>
@@ -2594,7 +2510,13 @@
         </w:numPr>
       </w:pPr>
       <w:r>
-        <w:t>Pouvoir modifier la table ARP à distance avant le.</w:t>
+        <w:t>Pouvoir intercepter et rerouter les paquets avant le</w:t>
+      </w:r>
+      <w:r>
+        <w:t xml:space="preserve"> 29/04</w:t>
+      </w:r>
+      <w:r>
+        <w:t>.</w:t>
       </w:r>
     </w:p>
     <w:p>
@@ -2606,15 +2528,13 @@
         </w:numPr>
       </w:pPr>
       <w:r>
-        <w:t xml:space="preserve">Pouvoir intercepter et </w:t>
-      </w:r>
-      <w:proofErr w:type="spellStart"/>
-      <w:r>
-        <w:t>rerouter</w:t>
-      </w:r>
-      <w:proofErr w:type="spellEnd"/>
-      <w:r>
-        <w:t xml:space="preserve"> les paquets avant le.</w:t>
+        <w:t xml:space="preserve">Création d’une interface graphique avant le </w:t>
+      </w:r>
+      <w:r>
+        <w:t>03/05</w:t>
+      </w:r>
+      <w:r>
+        <w:t>.</w:t>
       </w:r>
     </w:p>
     <w:p>
@@ -2626,7 +2546,13 @@
         </w:numPr>
       </w:pPr>
       <w:r>
-        <w:t>Pouvoir obtenir les mots de passe transitant en clair avant le.</w:t>
+        <w:t>Pouvoir obtenir les mots de passe transitant en clair avant le</w:t>
+      </w:r>
+      <w:r>
+        <w:t xml:space="preserve"> 06/05</w:t>
+      </w:r>
+      <w:r>
+        <w:t>.</w:t>
       </w:r>
     </w:p>
     <w:p>
@@ -2638,7 +2564,13 @@
         </w:numPr>
       </w:pPr>
       <w:r>
-        <w:t>Pouvoir modifier les réponses DNS avant le.</w:t>
+        <w:t>Pouvoir modifier les réponses DNS avant le</w:t>
+      </w:r>
+      <w:r>
+        <w:t xml:space="preserve"> 15/05</w:t>
+      </w:r>
+      <w:r>
+        <w:t>.</w:t>
       </w:r>
     </w:p>
     <w:p>
@@ -2650,7 +2582,13 @@
         </w:numPr>
       </w:pPr>
       <w:r>
-        <w:t>Pouvoir intégrer les cookies de la « victime » automatiquement sur la machine attaquante avant le.</w:t>
+        <w:t>Pouvoir intégrer les cookies de la « victime » automatiquement sur la machine attaquante avant le</w:t>
+      </w:r>
+      <w:r>
+        <w:t xml:space="preserve"> 23/05</w:t>
+      </w:r>
+      <w:r>
+        <w:t>.</w:t>
       </w:r>
     </w:p>
     <w:p>
@@ -2662,15 +2600,10 @@
         </w:numPr>
       </w:pPr>
       <w:r>
-        <w:t xml:space="preserve">Pouvoir intercepter les transmissions </w:t>
-      </w:r>
-      <w:proofErr w:type="spellStart"/>
-      <w:r>
-        <w:t>VoIP</w:t>
-      </w:r>
-      <w:proofErr w:type="spellEnd"/>
-      <w:r>
-        <w:t xml:space="preserve"> avant le.</w:t>
+        <w:t>Affichage des pages web visitées</w:t>
+      </w:r>
+      <w:r>
+        <w:t xml:space="preserve"> avant le 30/05.</w:t>
       </w:r>
     </w:p>
     <w:p>
@@ -2682,15 +2615,28 @@
         </w:numPr>
       </w:pPr>
       <w:r>
-        <w:t>Pouvoir générer de faux certificats automatiquement avant le.</w:t>
+        <w:t>Pouvoir intercepter les transmissions VoIP avant le</w:t>
+      </w:r>
+      <w:r>
+        <w:t xml:space="preserve"> 05/06</w:t>
+      </w:r>
+      <w:r>
+        <w:t>.</w:t>
       </w:r>
     </w:p>
     <w:p>
       <w:pPr>
         <w:pStyle w:val="Paragraphedeliste"/>
-      </w:pPr>
-      <w:r>
-        <w:t>Affichage des pages web visitées</w:t>
+        <w:numPr>
+          <w:ilvl w:val="0"/>
+          <w:numId w:val="16"/>
+        </w:numPr>
+      </w:pPr>
+      <w:r>
+        <w:t>Pouvoir générer de faux certificats automatiquement avant le</w:t>
+      </w:r>
+      <w:r>
+        <w:t xml:space="preserve"> 13/06.</w:t>
       </w:r>
     </w:p>
     <w:p>
@@ -2881,7 +2827,7 @@
           </mc:Choice>
           <mc:Fallback>
             <w:pict>
-              <v:shape id="Text Box 9" o:spid="_x0000_s1029" type="#_x0000_t202" style="width:481.6pt;height:53.7pt;visibility:visible;mso-wrap-style:square;mso-left-percent:-10001;mso-top-percent:-10001;mso-position-horizontal:absolute;mso-position-horizontal-relative:char;mso-position-vertical:absolute;mso-position-vertical-relative:line;mso-left-percent:-10001;mso-top-percent:-10001;v-text-anchor:top" o:gfxdata="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" fillcolor="#9bbb59 [3206]" strokecolor="#f2f2f2 [3041]" strokeweight="3pt">
+              <v:shape w14:anchorId="76095DE6" id="Text Box 9" o:spid="_x0000_s1029" type="#_x0000_t202" style="width:481.6pt;height:53.7pt;visibility:visible;mso-wrap-style:square;mso-left-percent:-10001;mso-top-percent:-10001;mso-position-horizontal:absolute;mso-position-horizontal-relative:char;mso-position-vertical:absolute;mso-position-vertical-relative:line;mso-left-percent:-10001;mso-top-percent:-10001;v-text-anchor:top" o:gfxdata="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" fillcolor="#9bbb59 [3206]" strokecolor="#f2f2f2 [3041]" strokeweight="3pt">
                 <v:shadow on="t" color="#4e6128 [1606]" opacity=".5" offset="1pt"/>
                 <v:textbox>
                   <w:txbxContent>
@@ -2981,15 +2927,7 @@
       </w:r>
       <w:r>
         <w:lastRenderedPageBreak/>
-        <w:t xml:space="preserve">dans le domaine des Systèmes et Réseaux. En effet, notre projet consiste à récupérer des informations, circulant sur le réseau afin de pouvoir en afficher le contenu. Pour ce faire, il faut maîtriser les différents concepts de fonctionnement du réseau de manière à définir le quoi et le comment des techniques que nous utiliserons durant ce semestre. Ce projet a été proposé par notre directeur Eric </w:t>
-      </w:r>
-      <w:proofErr w:type="spellStart"/>
-      <w:r>
-        <w:t>Lalitte</w:t>
-      </w:r>
-      <w:proofErr w:type="spellEnd"/>
-      <w:r>
-        <w:t>, et intéressés par la sécurité réseau, nous avons décidé de le réaliser.</w:t>
+        <w:t>dans le domaine des Systèmes et Réseaux. En effet, notre projet consiste à récupérer des informations, circulant sur le réseau afin de pouvoir en afficher le contenu. Pour ce faire, il faut maîtriser les différents concepts de fonctionnement du réseau de manière à définir le quoi et le comment des techniques que nous utiliserons durant ce semestre. Ce projet a été proposé par notre directeur Eric Lalitte, et intéressés par la sécurité réseau, nous avons décidé de le réaliser.</w:t>
       </w:r>
     </w:p>
     <w:p>
@@ -3102,7 +3040,7 @@
           </mc:Choice>
           <mc:Fallback>
             <w:pict>
-              <v:shape id="Text Box 8" o:spid="_x0000_s1030" type="#_x0000_t202" style="width:481.6pt;height:39.75pt;visibility:visible;mso-wrap-style:square;mso-left-percent:-10001;mso-top-percent:-10001;mso-position-horizontal:absolute;mso-position-horizontal-relative:char;mso-position-vertical:absolute;mso-position-vertical-relative:line;mso-left-percent:-10001;mso-top-percent:-10001;v-text-anchor:top" o:gfxdata="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" fillcolor="#9bbb59 [3206]" strokecolor="#f2f2f2 [3041]" strokeweight="3pt">
+              <v:shape w14:anchorId="0200D99F" id="Text Box 8" o:spid="_x0000_s1030" type="#_x0000_t202" style="width:481.6pt;height:39.75pt;visibility:visible;mso-wrap-style:square;mso-left-percent:-10001;mso-top-percent:-10001;mso-position-horizontal:absolute;mso-position-horizontal-relative:char;mso-position-vertical:absolute;mso-position-vertical-relative:line;mso-left-percent:-10001;mso-top-percent:-10001;v-text-anchor:top" o:gfxdata="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" fillcolor="#9bbb59 [3206]" strokecolor="#f2f2f2 [3041]" strokeweight="3pt">
                 <v:shadow on="t" color="#4e6128 [1606]" opacity=".5" offset="1pt"/>
                 <v:textbox>
                   <w:txbxContent>
@@ -3123,13 +3061,8 @@
     </w:p>
     <w:p>
       <w:r>
-        <w:t xml:space="preserve">A rendre pour quand docs avant </w:t>
-      </w:r>
-      <w:proofErr w:type="spellStart"/>
-      <w:r>
-        <w:t>proj</w:t>
-      </w:r>
-      <w:proofErr w:type="spellEnd"/>
+        <w:t>A rendre pour quand docs avant proj</w:t>
+      </w:r>
     </w:p>
     <w:p>
       <w:r>
@@ -3142,39 +3075,7 @@
         <w:t>er</w:t>
       </w:r>
       <w:r>
-        <w:t xml:space="preserve"> objectif http, ftp, pop, </w:t>
-      </w:r>
-      <w:proofErr w:type="spellStart"/>
-      <w:r>
-        <w:t>smtp</w:t>
-      </w:r>
-      <w:proofErr w:type="spellEnd"/>
-      <w:r>
-        <w:t xml:space="preserve">, </w:t>
-      </w:r>
-      <w:proofErr w:type="spellStart"/>
-      <w:r>
-        <w:t>dns</w:t>
-      </w:r>
-      <w:proofErr w:type="spellEnd"/>
-      <w:r>
-        <w:t xml:space="preserve">, </w:t>
-      </w:r>
-      <w:proofErr w:type="spellStart"/>
-      <w:r>
-        <w:t>VoIP</w:t>
-      </w:r>
-      <w:proofErr w:type="spellEnd"/>
-      <w:r>
-        <w:t xml:space="preserve">, </w:t>
-      </w:r>
-      <w:proofErr w:type="spellStart"/>
-      <w:r>
-        <w:t>telnet</w:t>
-      </w:r>
-      <w:proofErr w:type="spellEnd"/>
-      <w:r>
-        <w:t>.</w:t>
+        <w:t xml:space="preserve"> objectif http, ftp, pop, smtp, dns, VoIP, telnet.</w:t>
       </w:r>
     </w:p>
     <w:p>
@@ -3187,13 +3088,8 @@
       <w:r>
         <w:t xml:space="preserve">par </w:t>
       </w:r>
-      <w:proofErr w:type="spellStart"/>
-      <w:r>
-        <w:t>requete</w:t>
-      </w:r>
-      <w:proofErr w:type="spellEnd"/>
-      <w:r>
-        <w:t xml:space="preserve"> </w:t>
+      <w:r>
+        <w:t xml:space="preserve">requete </w:t>
       </w:r>
       <w:r>
         <w:t>ARP</w:t>
@@ -3203,79 +3099,59 @@
       <w:r>
         <w:t>Dns -&gt; librairie perl</w:t>
       </w:r>
-      <w:bookmarkStart w:id="5" w:name="_GoBack"/>
+    </w:p>
+    <w:p>
+      <w:r>
+        <w:t>Interface graphique cons</w:t>
+      </w:r>
+      <w:r>
+        <w:t>o</w:t>
+      </w:r>
+      <w:r>
+        <w:t>le -&gt; curses</w:t>
+      </w:r>
+    </w:p>
+    <w:p>
+      <w:r>
+        <w:t>Visualisation de cookie –&gt; firefox</w:t>
+      </w:r>
+    </w:p>
+    <w:p>
+      <w:r>
+        <w:t>Librairie open ssl -&gt; certificats</w:t>
+      </w:r>
+    </w:p>
+    <w:p>
+      <w:pPr>
+        <w:pStyle w:val="Titre2"/>
+        <w:spacing w:beforeLines="40" w:before="96" w:afterLines="40" w:after="96" w:line="240" w:lineRule="auto"/>
+        <w:rPr>
+          <w:rFonts w:ascii="Arial" w:hAnsi="Arial" w:cs="Arial"/>
+        </w:rPr>
+      </w:pPr>
+    </w:p>
+    <w:p>
+      <w:pPr>
+        <w:pStyle w:val="Titre2"/>
+        <w:spacing w:beforeLines="40" w:before="96" w:afterLines="40" w:after="96" w:line="240" w:lineRule="auto"/>
+        <w:rPr>
+          <w:rFonts w:ascii="Arial" w:hAnsi="Arial" w:cs="Arial"/>
+        </w:rPr>
+      </w:pPr>
+      <w:bookmarkStart w:id="5" w:name="_Toc334801181"/>
+      <w:r>
+        <w:rPr>
+          <w:rFonts w:ascii="Arial" w:hAnsi="Arial" w:cs="Arial"/>
+        </w:rPr>
+        <w:t>Impact sur l’existant et v</w:t>
+      </w:r>
+      <w:r>
+        <w:rPr>
+          <w:rFonts w:ascii="Arial" w:hAnsi="Arial" w:cs="Arial"/>
+        </w:rPr>
+        <w:t>ision à plus long terme</w:t>
+      </w:r>
       <w:bookmarkEnd w:id="5"/>
-    </w:p>
-    <w:p>
-      <w:r>
-        <w:t>Interface graphique cons</w:t>
-      </w:r>
-      <w:r>
-        <w:t>o</w:t>
-      </w:r>
-      <w:r>
-        <w:t xml:space="preserve">le -&gt; </w:t>
-      </w:r>
-      <w:proofErr w:type="spellStart"/>
-      <w:r>
-        <w:t>curses</w:t>
-      </w:r>
-      <w:proofErr w:type="spellEnd"/>
-    </w:p>
-    <w:p>
-      <w:r>
-        <w:t xml:space="preserve">Visualisation de cookie –&gt; </w:t>
-      </w:r>
-      <w:proofErr w:type="spellStart"/>
-      <w:r>
-        <w:t>firefox</w:t>
-      </w:r>
-      <w:proofErr w:type="spellEnd"/>
-    </w:p>
-    <w:p>
-      <w:r>
-        <w:t xml:space="preserve">Librairie open </w:t>
-      </w:r>
-      <w:proofErr w:type="spellStart"/>
-      <w:r>
-        <w:t>ssl</w:t>
-      </w:r>
-      <w:proofErr w:type="spellEnd"/>
-      <w:r>
-        <w:t xml:space="preserve"> -&gt; certificats</w:t>
-      </w:r>
-    </w:p>
-    <w:p>
-      <w:pPr>
-        <w:pStyle w:val="Titre2"/>
-        <w:spacing w:beforeLines="40" w:before="96" w:afterLines="40" w:after="96" w:line="240" w:lineRule="auto"/>
-        <w:rPr>
-          <w:rFonts w:ascii="Arial" w:hAnsi="Arial" w:cs="Arial"/>
-        </w:rPr>
-      </w:pPr>
-    </w:p>
-    <w:p>
-      <w:pPr>
-        <w:pStyle w:val="Titre2"/>
-        <w:spacing w:beforeLines="40" w:before="96" w:afterLines="40" w:after="96" w:line="240" w:lineRule="auto"/>
-        <w:rPr>
-          <w:rFonts w:ascii="Arial" w:hAnsi="Arial" w:cs="Arial"/>
-        </w:rPr>
-      </w:pPr>
-      <w:bookmarkStart w:id="6" w:name="_Toc334801181"/>
-      <w:r>
-        <w:rPr>
-          <w:rFonts w:ascii="Arial" w:hAnsi="Arial" w:cs="Arial"/>
-        </w:rPr>
-        <w:t>Impact sur l’existant et v</w:t>
-      </w:r>
-      <w:r>
-        <w:rPr>
-          <w:rFonts w:ascii="Arial" w:hAnsi="Arial" w:cs="Arial"/>
-        </w:rPr>
-        <w:t>ision à plus long terme</w:t>
-      </w:r>
-      <w:bookmarkEnd w:id="6"/>
       <w:r>
         <w:rPr>
           <w:rFonts w:ascii="Arial" w:hAnsi="Arial" w:cs="Arial"/>
@@ -3371,7 +3247,7 @@
           </mc:Choice>
           <mc:Fallback>
             <w:pict>
-              <v:shape id="Text Box 7" o:spid="_x0000_s1031" type="#_x0000_t202" style="width:481.6pt;height:30pt;visibility:visible;mso-wrap-style:square;mso-left-percent:-10001;mso-top-percent:-10001;mso-position-horizontal:absolute;mso-position-horizontal-relative:char;mso-position-vertical:absolute;mso-position-vertical-relative:line;mso-left-percent:-10001;mso-top-percent:-10001;v-text-anchor:top" o:gfxdata="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" fillcolor="#9bbb59 [3206]" strokecolor="#f2f2f2 [3041]" strokeweight="3pt">
+              <v:shape w14:anchorId="7F5829E8" id="Text Box 7" o:spid="_x0000_s1031" type="#_x0000_t202" style="width:481.6pt;height:30pt;visibility:visible;mso-wrap-style:square;mso-left-percent:-10001;mso-top-percent:-10001;mso-position-horizontal:absolute;mso-position-horizontal-relative:char;mso-position-vertical:absolute;mso-position-vertical-relative:line;mso-left-percent:-10001;mso-top-percent:-10001;v-text-anchor:top" o:gfxdata="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" fillcolor="#9bbb59 [3206]" strokecolor="#f2f2f2 [3041]" strokeweight="3pt">
                 <v:shadow on="t" color="#4e6128 [1606]" opacity=".5" offset="1pt"/>
                 <v:textbox>
                   <w:txbxContent>
@@ -3415,14 +3291,14 @@
           <w:rFonts w:ascii="Arial" w:hAnsi="Arial" w:cs="Arial"/>
         </w:rPr>
       </w:pPr>
-      <w:bookmarkStart w:id="7" w:name="_Toc334801182"/>
+      <w:bookmarkStart w:id="6" w:name="_Toc334801182"/>
       <w:r>
         <w:rPr>
           <w:rFonts w:ascii="Arial" w:hAnsi="Arial" w:cs="Arial"/>
         </w:rPr>
         <w:t>Avantages, gains / Pertes</w:t>
       </w:r>
-      <w:bookmarkEnd w:id="7"/>
+      <w:bookmarkEnd w:id="6"/>
     </w:p>
     <w:p>
       <w:pPr>
@@ -3514,7 +3390,6 @@
                             <w:r>
                               <w:t>. Il s’agit donc d’opportunité (</w:t>
                             </w:r>
-                            <w:proofErr w:type="spellStart"/>
                             <w:r>
                               <w:rPr>
                                 <w:b/>
@@ -3522,11 +3397,7 @@
                               <w:t>O</w:t>
                             </w:r>
                             <w:r>
-                              <w:t>pportunity</w:t>
-                            </w:r>
-                            <w:proofErr w:type="spellEnd"/>
-                            <w:r>
-                              <w:t xml:space="preserve"> en anglais, </w:t>
+                              <w:t xml:space="preserve">pportunity en anglais, </w:t>
                             </w:r>
                             <w:r>
                               <w:rPr>
@@ -3598,7 +3469,6 @@
                             <w:r>
                               <w:t>En cas d’échec du projet, listez les pertes potentielles (matérielles, morales, financières, …). Il s’agit de menaces (</w:t>
                             </w:r>
-                            <w:proofErr w:type="spellStart"/>
                             <w:r>
                               <w:rPr>
                                 <w:b/>
@@ -3606,11 +3476,7 @@
                               <w:t>T</w:t>
                             </w:r>
                             <w:r>
-                              <w:t>hreats</w:t>
-                            </w:r>
-                            <w:proofErr w:type="spellEnd"/>
-                            <w:r>
-                              <w:t xml:space="preserve"> en anglais, </w:t>
+                              <w:t xml:space="preserve">hreats en anglais, </w:t>
                             </w:r>
                             <w:r>
                               <w:rPr>
@@ -3678,7 +3544,7 @@
           </mc:Choice>
           <mc:Fallback>
             <w:pict>
-              <v:shape id="Text Box 6" o:spid="_x0000_s1032" type="#_x0000_t202" style="width:481.6pt;height:138pt;visibility:visible;mso-wrap-style:square;mso-left-percent:-10001;mso-top-percent:-10001;mso-position-horizontal:absolute;mso-position-horizontal-relative:char;mso-position-vertical:absolute;mso-position-vertical-relative:line;mso-left-percent:-10001;mso-top-percent:-10001;v-text-anchor:top" o:gfxdata="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" fillcolor="#9bbb59 [3206]" strokecolor="#f2f2f2 [3041]" strokeweight="3pt">
+              <v:shape w14:anchorId="3A6B1EAD" id="Text Box 6" o:spid="_x0000_s1032" type="#_x0000_t202" style="width:481.6pt;height:138pt;visibility:visible;mso-wrap-style:square;mso-left-percent:-10001;mso-top-percent:-10001;mso-position-horizontal:absolute;mso-position-horizontal-relative:char;mso-position-vertical:absolute;mso-position-vertical-relative:line;mso-left-percent:-10001;mso-top-percent:-10001;v-text-anchor:top" o:gfxdata="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" fillcolor="#9bbb59 [3206]" strokecolor="#f2f2f2 [3041]" strokeweight="3pt">
                 <v:shadow on="t" color="#4e6128 [1606]" opacity=".5" offset="1pt"/>
                 <v:textbox>
                   <w:txbxContent>
@@ -3707,7 +3573,6 @@
                       <w:r>
                         <w:t>. Il s’agit donc d’opportunité (</w:t>
                       </w:r>
-                      <w:proofErr w:type="spellStart"/>
                       <w:r>
                         <w:rPr>
                           <w:b/>
@@ -3715,11 +3580,7 @@
                         <w:t>O</w:t>
                       </w:r>
                       <w:r>
-                        <w:t>pportunity</w:t>
-                      </w:r>
-                      <w:proofErr w:type="spellEnd"/>
-                      <w:r>
-                        <w:t xml:space="preserve"> en anglais, </w:t>
+                        <w:t xml:space="preserve">pportunity en anglais, </w:t>
                       </w:r>
                       <w:r>
                         <w:rPr>
@@ -3791,7 +3652,6 @@
                       <w:r>
                         <w:t>En cas d’échec du projet, listez les pertes potentielles (matérielles, morales, financières, …). Il s’agit de menaces (</w:t>
                       </w:r>
-                      <w:proofErr w:type="spellStart"/>
                       <w:r>
                         <w:rPr>
                           <w:b/>
@@ -3799,11 +3659,7 @@
                         <w:t>T</w:t>
                       </w:r>
                       <w:r>
-                        <w:t>hreats</w:t>
-                      </w:r>
-                      <w:proofErr w:type="spellEnd"/>
-                      <w:r>
-                        <w:t xml:space="preserve"> en anglais, </w:t>
+                        <w:t xml:space="preserve">hreats en anglais, </w:t>
                       </w:r>
                       <w:r>
                         <w:rPr>
@@ -3950,13 +3806,8 @@
         </w:numPr>
       </w:pPr>
       <w:r>
-        <w:t xml:space="preserve">Simplification d’utilisation de l’attaque ARP </w:t>
-      </w:r>
-      <w:proofErr w:type="spellStart"/>
-      <w:r>
-        <w:t>poisoning</w:t>
-      </w:r>
-      <w:proofErr w:type="spellEnd"/>
+        <w:t>Simplification d’utilisation de l’attaque ARP poisoning</w:t>
+      </w:r>
     </w:p>
     <w:p>
       <w:r>
@@ -3981,19 +3832,7 @@
     <w:p>
       <w:pPr>
         <w:pStyle w:val="Paragraphedeliste"/>
-        <w:numPr>
-          <w:ilvl w:val="0"/>
-          <w:numId w:val="17"/>
-        </w:numPr>
-      </w:pPr>
-      <w:r>
-        <w:t xml:space="preserve">Non </w:t>
-      </w:r>
-      <w:proofErr w:type="spellStart"/>
-      <w:r>
-        <w:t>recon</w:t>
-      </w:r>
-      <w:proofErr w:type="spellEnd"/>
+      </w:pPr>
     </w:p>
     <w:p>
       <w:pPr>
@@ -4006,100 +3845,82 @@
           <w:lang w:val="en-US"/>
         </w:rPr>
       </w:pPr>
-      <w:proofErr w:type="spellStart"/>
       <w:r>
         <w:rPr>
           <w:lang w:val="en-US"/>
         </w:rPr>
-        <w:t>Equipe</w:t>
-      </w:r>
-      <w:proofErr w:type="spellEnd"/>
-      <w:r>
+        <w:t xml:space="preserve">Equipe </w:t>
+      </w:r>
+    </w:p>
+    <w:p>
+      <w:pPr>
         <w:rPr>
           <w:lang w:val="en-US"/>
         </w:rPr>
-        <w:t xml:space="preserve"> </w:t>
-      </w:r>
-    </w:p>
-    <w:p>
-      <w:pPr>
+      </w:pPr>
+      <w:r>
         <w:rPr>
           <w:lang w:val="en-US"/>
         </w:rPr>
-      </w:pPr>
-      <w:proofErr w:type="spellStart"/>
-      <w:r>
+        <w:t>Lalitte</w:t>
+      </w:r>
+    </w:p>
+    <w:p>
+      <w:pPr>
         <w:rPr>
           <w:lang w:val="en-US"/>
         </w:rPr>
-        <w:t>Lalitte</w:t>
-      </w:r>
-      <w:proofErr w:type="spellEnd"/>
-    </w:p>
-    <w:p>
-      <w:pPr>
+      </w:pPr>
+      <w:r>
         <w:rPr>
           <w:lang w:val="en-US"/>
         </w:rPr>
-      </w:pPr>
-      <w:proofErr w:type="spellStart"/>
-      <w:r>
+        <w:t>Intech</w:t>
+      </w:r>
+    </w:p>
+    <w:p>
+      <w:pPr>
         <w:rPr>
           <w:lang w:val="en-US"/>
         </w:rPr>
-        <w:t>Intech</w:t>
-      </w:r>
-      <w:proofErr w:type="spellEnd"/>
-    </w:p>
-    <w:p>
-      <w:pPr>
+      </w:pPr>
+      <w:r>
         <w:rPr>
           <w:lang w:val="en-US"/>
         </w:rPr>
-      </w:pPr>
-      <w:r>
+        <w:t>Com</w:t>
+      </w:r>
+    </w:p>
+    <w:p>
+      <w:pPr>
         <w:rPr>
           <w:lang w:val="en-US"/>
         </w:rPr>
-        <w:t>Com</w:t>
-      </w:r>
-    </w:p>
-    <w:p>
-      <w:pPr>
+      </w:pPr>
+      <w:r>
         <w:rPr>
           <w:lang w:val="en-US"/>
         </w:rPr>
-      </w:pPr>
-      <w:r>
+        <w:t>Farcy</w:t>
+      </w:r>
+    </w:p>
+    <w:p>
+      <w:pPr>
         <w:rPr>
           <w:lang w:val="en-US"/>
         </w:rPr>
-        <w:t>Farcy</w:t>
-      </w:r>
-    </w:p>
-    <w:p>
-      <w:pPr>
+      </w:pPr>
+      <w:r>
         <w:rPr>
           <w:lang w:val="en-US"/>
         </w:rPr>
-      </w:pPr>
-      <w:proofErr w:type="spellStart"/>
-      <w:r>
-        <w:rPr>
-          <w:lang w:val="en-US"/>
-        </w:rPr>
         <w:t>Dorignac</w:t>
       </w:r>
-      <w:proofErr w:type="spellEnd"/>
-    </w:p>
-    <w:p>
-      <w:proofErr w:type="spellStart"/>
-      <w:proofErr w:type="gramStart"/>
+    </w:p>
+    <w:p>
       <w:r>
         <w:t>intechoes</w:t>
       </w:r>
-      <w:proofErr w:type="spellEnd"/>
-      <w:proofErr w:type="gramEnd"/>
     </w:p>
     <w:p>
       <w:pPr>
@@ -4136,14 +3957,14 @@
           <w:rFonts w:ascii="Arial" w:hAnsi="Arial" w:cs="Arial"/>
         </w:rPr>
       </w:pPr>
-      <w:bookmarkStart w:id="8" w:name="_Toc334801183"/>
+      <w:bookmarkStart w:id="7" w:name="_Toc334801183"/>
       <w:r>
         <w:rPr>
           <w:rFonts w:ascii="Arial" w:hAnsi="Arial" w:cs="Arial"/>
         </w:rPr>
         <w:t>Risques et actions en conséquence</w:t>
       </w:r>
-      <w:bookmarkEnd w:id="8"/>
+      <w:bookmarkEnd w:id="7"/>
     </w:p>
     <w:p>
       <w:pPr>
@@ -4271,7 +4092,7 @@
           </mc:Choice>
           <mc:Fallback>
             <w:pict>
-              <v:shape id="Text Box 3" o:spid="_x0000_s1033" type="#_x0000_t202" style="width:481.6pt;height:84pt;visibility:visible;mso-wrap-style:square;mso-left-percent:-10001;mso-top-percent:-10001;mso-position-horizontal:absolute;mso-position-horizontal-relative:char;mso-position-vertical:absolute;mso-position-vertical-relative:line;mso-left-percent:-10001;mso-top-percent:-10001;v-text-anchor:top" o:gfxdata="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" fillcolor="#9bbb59 [3206]" strokecolor="#f2f2f2 [3041]" strokeweight="3pt">
+              <v:shape w14:anchorId="03767C2E" id="Text Box 3" o:spid="_x0000_s1033" type="#_x0000_t202" style="width:481.6pt;height:84pt;visibility:visible;mso-wrap-style:square;mso-left-percent:-10001;mso-top-percent:-10001;mso-position-horizontal:absolute;mso-position-horizontal-relative:char;mso-position-vertical:absolute;mso-position-vertical-relative:line;mso-left-percent:-10001;mso-top-percent:-10001;v-text-anchor:top" o:gfxdata="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" fillcolor="#9bbb59 [3206]" strokecolor="#f2f2f2 [3041]" strokeweight="3pt">
                 <v:shadow on="t" color="#4e6128 [1606]" opacity=".5" offset="1pt"/>
                 <v:textbox>
                   <w:txbxContent>
@@ -5173,7 +4994,7 @@
           <w:rFonts w:ascii="Arial" w:hAnsi="Arial" w:cs="Arial"/>
         </w:rPr>
       </w:pPr>
-      <w:bookmarkStart w:id="9" w:name="_Toc334801184"/>
+      <w:bookmarkStart w:id="8" w:name="_Toc334801184"/>
       <w:r>
         <w:rPr>
           <w:rFonts w:ascii="Arial" w:hAnsi="Arial" w:cs="Arial"/>
@@ -5181,7 +5002,7 @@
         <w:lastRenderedPageBreak/>
         <w:t>Etudes d’opportunité</w:t>
       </w:r>
-      <w:bookmarkEnd w:id="9"/>
+      <w:bookmarkEnd w:id="8"/>
       <w:r>
         <w:rPr>
           <w:rFonts w:ascii="Arial" w:hAnsi="Arial" w:cs="Arial"/>
@@ -5283,7 +5104,7 @@
           </mc:Choice>
           <mc:Fallback>
             <w:pict>
-              <v:shape id="Text Box 5" o:spid="_x0000_s1034" type="#_x0000_t202" style="width:481.6pt;height:75pt;visibility:visible;mso-wrap-style:square;mso-left-percent:-10001;mso-top-percent:-10001;mso-position-horizontal:absolute;mso-position-horizontal-relative:char;mso-position-vertical:absolute;mso-position-vertical-relative:line;mso-left-percent:-10001;mso-top-percent:-10001;v-text-anchor:top" o:gfxdata="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" fillcolor="#9bbb59 [3206]" strokecolor="#f2f2f2 [3041]" strokeweight="3pt">
+              <v:shape w14:anchorId="42AEEC08" id="Text Box 5" o:spid="_x0000_s1034" type="#_x0000_t202" style="width:481.6pt;height:75pt;visibility:visible;mso-wrap-style:square;mso-left-percent:-10001;mso-top-percent:-10001;mso-position-horizontal:absolute;mso-position-horizontal-relative:char;mso-position-vertical:absolute;mso-position-vertical-relative:line;mso-left-percent:-10001;mso-top-percent:-10001;v-text-anchor:top" o:gfxdata="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" fillcolor="#9bbb59 [3206]" strokecolor="#f2f2f2 [3041]" strokeweight="3pt">
                 <v:shadow on="t" color="#4e6128 [1606]" opacity=".5" offset="1pt"/>
                 <v:textbox>
                   <w:txbxContent>
@@ -5323,16 +5144,14 @@
         <w:rPr>
           <w:rFonts w:ascii="Arial" w:hAnsi="Arial" w:cs="Arial"/>
         </w:rPr>
-        <w:t xml:space="preserve">Ce projet nous a été proposé par notre directeur et suiveur Eric </w:t>
-      </w:r>
-      <w:proofErr w:type="spellStart"/>
-      <w:r>
-        <w:rPr>
-          <w:rFonts w:ascii="Arial" w:hAnsi="Arial" w:cs="Arial"/>
-        </w:rPr>
-        <w:t>Lalitte</w:t>
-      </w:r>
-      <w:proofErr w:type="spellEnd"/>
+        <w:t>Ce projet nous a été proposé par notre directeur et suiveur Eric Lalitte.</w:t>
+      </w:r>
+      <w:r>
+        <w:rPr>
+          <w:rFonts w:ascii="Arial" w:hAnsi="Arial" w:cs="Arial"/>
+        </w:rPr>
+        <w:t xml:space="preserve"> Il y a donc un besoin existant</w:t>
+      </w:r>
       <w:r>
         <w:rPr>
           <w:rFonts w:ascii="Arial" w:hAnsi="Arial" w:cs="Arial"/>
@@ -5343,18 +5162,6 @@
         <w:rPr>
           <w:rFonts w:ascii="Arial" w:hAnsi="Arial" w:cs="Arial"/>
         </w:rPr>
-        <w:t xml:space="preserve"> Il y a donc un besoin existant</w:t>
-      </w:r>
-      <w:r>
-        <w:rPr>
-          <w:rFonts w:ascii="Arial" w:hAnsi="Arial" w:cs="Arial"/>
-        </w:rPr>
-        <w:t>.</w:t>
-      </w:r>
-      <w:r>
-        <w:rPr>
-          <w:rFonts w:ascii="Arial" w:hAnsi="Arial" w:cs="Arial"/>
-        </w:rPr>
         <w:t xml:space="preserve"> Pour l’équipe, </w:t>
       </w:r>
       <w:r>
@@ -5363,6 +5170,40 @@
         </w:rPr>
         <w:t>c’est un moyen de continuer sa formation technique et méthodologique. De plus ce projet concerne la sécurité des réseaux, une part importante de notre futur métier. C’est donc une bonne chose que de « s’imprégner de ce milieu » et de comprendre le système de pensée des auditeurs en sécurité ou des pirates.</w:t>
       </w:r>
+    </w:p>
+    <w:p>
+      <w:pPr>
+        <w:spacing w:beforeLines="40" w:before="96" w:afterLines="40" w:after="96" w:line="240" w:lineRule="auto"/>
+        <w:rPr>
+          <w:rFonts w:ascii="Arial" w:hAnsi="Arial" w:cs="Arial"/>
+        </w:rPr>
+      </w:pPr>
+      <w:r>
+        <w:rPr>
+          <w:rFonts w:ascii="Arial" w:hAnsi="Arial" w:cs="Arial"/>
+        </w:rPr>
+        <w:t xml:space="preserve">Il existe plusieurs solutions disponibles sur le marché, elles ont toutes leurs </w:t>
+      </w:r>
+      <w:r>
+        <w:rPr>
+          <w:rFonts w:ascii="Arial" w:hAnsi="Arial" w:cs="Arial"/>
+        </w:rPr>
+        <w:t>avantages et leurs inconvénients</w:t>
+      </w:r>
+      <w:r>
+        <w:rPr>
+          <w:rFonts w:ascii="Arial" w:hAnsi="Arial" w:cs="Arial"/>
+        </w:rPr>
+        <w:t xml:space="preserve">, SITM permet l’affichage en direct des pages visités par </w:t>
+      </w:r>
+      <w:r>
+        <w:rPr>
+          <w:rFonts w:ascii="Arial" w:hAnsi="Arial" w:cs="Arial"/>
+        </w:rPr>
+        <w:t xml:space="preserve">un ordinateur du même réseau, </w:t>
+      </w:r>
+      <w:bookmarkStart w:id="9" w:name="_GoBack"/>
+      <w:bookmarkEnd w:id="9"/>
     </w:p>
     <w:p>
       <w:pPr>
@@ -5492,7 +5333,7 @@
           </mc:Choice>
           <mc:Fallback>
             <w:pict>
-              <v:shape id="Text Box 4" o:spid="_x0000_s1035" type="#_x0000_t202" style="width:481.6pt;height:75.4pt;visibility:visible;mso-wrap-style:square;mso-left-percent:-10001;mso-top-percent:-10001;mso-position-horizontal:absolute;mso-position-horizontal-relative:char;mso-position-vertical:absolute;mso-position-vertical-relative:line;mso-left-percent:-10001;mso-top-percent:-10001;v-text-anchor:top" o:gfxdata="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" fillcolor="#9bbb59 [3206]" strokecolor="#f2f2f2 [3041]" strokeweight="3pt">
+              <v:shape w14:anchorId="1B11BCDE" id="Text Box 4" o:spid="_x0000_s1035" type="#_x0000_t202" style="width:481.6pt;height:75.4pt;visibility:visible;mso-wrap-style:square;mso-left-percent:-10001;mso-top-percent:-10001;mso-position-horizontal:absolute;mso-position-horizontal-relative:char;mso-position-vertical:absolute;mso-position-vertical-relative:line;mso-left-percent:-10001;mso-top-percent:-10001;v-text-anchor:top" o:gfxdata="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" fillcolor="#9bbb59 [3206]" strokecolor="#f2f2f2 [3041]" strokeweight="3pt">
                 <v:shadow on="t" color="#4e6128 [1606]" opacity=".5" offset="1pt"/>
                 <v:textbox>
                   <w:txbxContent>
@@ -5604,21 +5445,7 @@
         <w:rPr>
           <w:rFonts w:ascii="Arial" w:hAnsi="Arial" w:cs="Arial"/>
         </w:rPr>
-        <w:t xml:space="preserve">Voir pour </w:t>
-      </w:r>
-      <w:proofErr w:type="gramStart"/>
-      <w:r>
-        <w:rPr>
-          <w:rFonts w:ascii="Arial" w:hAnsi="Arial" w:cs="Arial"/>
-        </w:rPr>
-        <w:t>le</w:t>
-      </w:r>
-      <w:proofErr w:type="gramEnd"/>
-      <w:r>
-        <w:rPr>
-          <w:rFonts w:ascii="Arial" w:hAnsi="Arial" w:cs="Arial"/>
-        </w:rPr>
-        <w:t xml:space="preserve"> cote dynamique</w:t>
+        <w:t>Voir pour le cote dynamique</w:t>
       </w:r>
     </w:p>
     <w:sectPr>
@@ -5632,7 +5459,7 @@
 </file>
 
 <file path=word/endnotes.xml><?xml version="1.0" encoding="utf-8"?>
-<w:endnotes xmlns:wpc="http://schemas.microsoft.com/office/word/2010/wordprocessingCanvas" xmlns:mc="http://schemas.openxmlformats.org/markup-compatibility/2006" xmlns:o="urn:schemas-microsoft-com:office:office" xmlns:r="http://schemas.openxmlformats.org/officeDocument/2006/relationships" xmlns:m="http://schemas.openxmlformats.org/officeDocument/2006/math" xmlns:v="urn:schemas-microsoft-com:vml" xmlns:wp14="http://schemas.microsoft.com/office/word/2010/wordprocessingDrawing" xmlns:wp="http://schemas.openxmlformats.org/drawingml/2006/wordprocessingDrawing" xmlns:w10="urn:schemas-microsoft-com:office:word" xmlns:w="http://schemas.openxmlformats.org/wordprocessingml/2006/main" xmlns:w14="http://schemas.microsoft.com/office/word/2010/wordml" xmlns:wpg="http://schemas.microsoft.com/office/word/2010/wordprocessingGroup" xmlns:wpi="http://schemas.microsoft.com/office/word/2010/wordprocessingInk" xmlns:wne="http://schemas.microsoft.com/office/word/2006/wordml" xmlns:wps="http://schemas.microsoft.com/office/word/2010/wordprocessingShape" mc:Ignorable="w14 wp14">
+<w:endnotes xmlns:wpc="http://schemas.microsoft.com/office/word/2010/wordprocessingCanvas" xmlns:mc="http://schemas.openxmlformats.org/markup-compatibility/2006" xmlns:o="urn:schemas-microsoft-com:office:office" xmlns:r="http://schemas.openxmlformats.org/officeDocument/2006/relationships" xmlns:m="http://schemas.openxmlformats.org/officeDocument/2006/math" xmlns:v="urn:schemas-microsoft-com:vml" xmlns:wp14="http://schemas.microsoft.com/office/word/2010/wordprocessingDrawing" xmlns:wp="http://schemas.openxmlformats.org/drawingml/2006/wordprocessingDrawing" xmlns:w10="urn:schemas-microsoft-com:office:word" xmlns:w="http://schemas.openxmlformats.org/wordprocessingml/2006/main" xmlns:w14="http://schemas.microsoft.com/office/word/2010/wordml" xmlns:w15="http://schemas.microsoft.com/office/word/2012/wordml" xmlns:wpg="http://schemas.microsoft.com/office/word/2010/wordprocessingGroup" xmlns:wpi="http://schemas.microsoft.com/office/word/2010/wordprocessingInk" xmlns:wne="http://schemas.microsoft.com/office/word/2006/wordml" xmlns:wps="http://schemas.microsoft.com/office/word/2010/wordprocessingShape" mc:Ignorable="w14 w15 wp14">
   <w:endnote w:type="separator" w:id="-1">
     <w:p>
       <w:pPr>
@@ -5657,7 +5484,7 @@
 </file>
 
 <file path=word/footnotes.xml><?xml version="1.0" encoding="utf-8"?>
-<w:footnotes xmlns:wpc="http://schemas.microsoft.com/office/word/2010/wordprocessingCanvas" xmlns:mc="http://schemas.openxmlformats.org/markup-compatibility/2006" xmlns:o="urn:schemas-microsoft-com:office:office" xmlns:r="http://schemas.openxmlformats.org/officeDocument/2006/relationships" xmlns:m="http://schemas.openxmlformats.org/officeDocument/2006/math" xmlns:v="urn:schemas-microsoft-com:vml" xmlns:wp14="http://schemas.microsoft.com/office/word/2010/wordprocessingDrawing" xmlns:wp="http://schemas.openxmlformats.org/drawingml/2006/wordprocessingDrawing" xmlns:w10="urn:schemas-microsoft-com:office:word" xmlns:w="http://schemas.openxmlformats.org/wordprocessingml/2006/main" xmlns:w14="http://schemas.microsoft.com/office/word/2010/wordml" xmlns:wpg="http://schemas.microsoft.com/office/word/2010/wordprocessingGroup" xmlns:wpi="http://schemas.microsoft.com/office/word/2010/wordprocessingInk" xmlns:wne="http://schemas.microsoft.com/office/word/2006/wordml" xmlns:wps="http://schemas.microsoft.com/office/word/2010/wordprocessingShape" mc:Ignorable="w14 wp14">
+<w:footnotes xmlns:wpc="http://schemas.microsoft.com/office/word/2010/wordprocessingCanvas" xmlns:mc="http://schemas.openxmlformats.org/markup-compatibility/2006" xmlns:o="urn:schemas-microsoft-com:office:office" xmlns:r="http://schemas.openxmlformats.org/officeDocument/2006/relationships" xmlns:m="http://schemas.openxmlformats.org/officeDocument/2006/math" xmlns:v="urn:schemas-microsoft-com:vml" xmlns:wp14="http://schemas.microsoft.com/office/word/2010/wordprocessingDrawing" xmlns:wp="http://schemas.openxmlformats.org/drawingml/2006/wordprocessingDrawing" xmlns:w10="urn:schemas-microsoft-com:office:word" xmlns:w="http://schemas.openxmlformats.org/wordprocessingml/2006/main" xmlns:w14="http://schemas.microsoft.com/office/word/2010/wordml" xmlns:w15="http://schemas.microsoft.com/office/word/2012/wordml" xmlns:wpg="http://schemas.microsoft.com/office/word/2010/wordprocessingGroup" xmlns:wpi="http://schemas.microsoft.com/office/word/2010/wordprocessingInk" xmlns:wne="http://schemas.microsoft.com/office/word/2006/wordml" xmlns:wps="http://schemas.microsoft.com/office/word/2010/wordprocessingShape" mc:Ignorable="w14 w15 wp14">
   <w:footnote w:type="separator" w:id="-1">
     <w:p>
       <w:pPr>
@@ -5682,7 +5509,7 @@
 </file>
 
 <file path=word/numbering.xml><?xml version="1.0" encoding="utf-8"?>
-<w:numbering xmlns:wpc="http://schemas.microsoft.com/office/word/2010/wordprocessingCanvas" xmlns:mc="http://schemas.openxmlformats.org/markup-compatibility/2006" xmlns:o="urn:schemas-microsoft-com:office:office" xmlns:r="http://schemas.openxmlformats.org/officeDocument/2006/relationships" xmlns:m="http://schemas.openxmlformats.org/officeDocument/2006/math" xmlns:v="urn:schemas-microsoft-com:vml" xmlns:wp14="http://schemas.microsoft.com/office/word/2010/wordprocessingDrawing" xmlns:wp="http://schemas.openxmlformats.org/drawingml/2006/wordprocessingDrawing" xmlns:w10="urn:schemas-microsoft-com:office:word" xmlns:w="http://schemas.openxmlformats.org/wordprocessingml/2006/main" xmlns:w14="http://schemas.microsoft.com/office/word/2010/wordml" xmlns:wpg="http://schemas.microsoft.com/office/word/2010/wordprocessingGroup" xmlns:wpi="http://schemas.microsoft.com/office/word/2010/wordprocessingInk" xmlns:wne="http://schemas.microsoft.com/office/word/2006/wordml" xmlns:wps="http://schemas.microsoft.com/office/word/2010/wordprocessingShape" mc:Ignorable="w14 wp14">
+<w:numbering xmlns:wpc="http://schemas.microsoft.com/office/word/2010/wordprocessingCanvas" xmlns:mc="http://schemas.openxmlformats.org/markup-compatibility/2006" xmlns:o="urn:schemas-microsoft-com:office:office" xmlns:r="http://schemas.openxmlformats.org/officeDocument/2006/relationships" xmlns:m="http://schemas.openxmlformats.org/officeDocument/2006/math" xmlns:v="urn:schemas-microsoft-com:vml" xmlns:wp14="http://schemas.microsoft.com/office/word/2010/wordprocessingDrawing" xmlns:wp="http://schemas.openxmlformats.org/drawingml/2006/wordprocessingDrawing" xmlns:w10="urn:schemas-microsoft-com:office:word" xmlns:w="http://schemas.openxmlformats.org/wordprocessingml/2006/main" xmlns:w14="http://schemas.microsoft.com/office/word/2010/wordml" xmlns:w15="http://schemas.microsoft.com/office/word/2012/wordml" xmlns:wpg="http://schemas.microsoft.com/office/word/2010/wordprocessingGroup" xmlns:wpi="http://schemas.microsoft.com/office/word/2010/wordprocessingInk" xmlns:wne="http://schemas.microsoft.com/office/word/2006/wordml" xmlns:wps="http://schemas.microsoft.com/office/word/2010/wordprocessingShape" mc:Ignorable="w14 w15 wp14">
   <w:abstractNum w:abstractNumId="0">
     <w:nsid w:val="0D5E1042"/>
     <w:multiLevelType w:val="hybridMultilevel"/>
@@ -7714,7 +7541,7 @@
 </file>
 
 <file path=word/styles.xml><?xml version="1.0" encoding="utf-8"?>
-<w:styles xmlns:mc="http://schemas.openxmlformats.org/markup-compatibility/2006" xmlns:r="http://schemas.openxmlformats.org/officeDocument/2006/relationships" xmlns:w="http://schemas.openxmlformats.org/wordprocessingml/2006/main" xmlns:w14="http://schemas.microsoft.com/office/word/2010/wordml" mc:Ignorable="w14">
+<w:styles xmlns:mc="http://schemas.openxmlformats.org/markup-compatibility/2006" xmlns:r="http://schemas.openxmlformats.org/officeDocument/2006/relationships" xmlns:w="http://schemas.openxmlformats.org/wordprocessingml/2006/main" xmlns:w14="http://schemas.microsoft.com/office/word/2010/wordml" xmlns:w15="http://schemas.microsoft.com/office/word/2012/wordml" mc:Ignorable="w14 w15">
   <w:docDefaults>
     <w:rPrDefault>
       <w:rPr>
@@ -7730,931 +7557,378 @@
       </w:pPr>
     </w:pPrDefault>
   </w:docDefaults>
-  <w:latentStyles w:defLockedState="0" w:defUIPriority="99" w:defSemiHidden="1" w:defUnhideWhenUsed="1" w:defQFormat="0" w:count="267">
-    <w:lsdException w:name="Normal" w:semiHidden="0" w:uiPriority="0" w:unhideWhenUsed="0" w:qFormat="1"/>
-    <w:lsdException w:name="heading 1" w:semiHidden="0" w:uiPriority="9" w:unhideWhenUsed="0" w:qFormat="1"/>
-    <w:lsdException w:name="heading 2" w:uiPriority="9" w:qFormat="1"/>
-    <w:lsdException w:name="heading 3" w:uiPriority="9" w:qFormat="1"/>
-    <w:lsdException w:name="heading 4" w:uiPriority="9" w:qFormat="1"/>
-    <w:lsdException w:name="heading 5" w:uiPriority="9" w:qFormat="1"/>
-    <w:lsdException w:name="heading 6" w:uiPriority="9" w:qFormat="1"/>
-    <w:lsdException w:name="heading 7" w:uiPriority="9" w:qFormat="1"/>
-    <w:lsdException w:name="heading 8" w:uiPriority="9" w:qFormat="1"/>
-    <w:lsdException w:name="heading 9" w:uiPriority="9" w:qFormat="1"/>
-    <w:lsdException w:name="toc 1" w:uiPriority="39"/>
-    <w:lsdException w:name="toc 2" w:uiPriority="39"/>
-    <w:lsdException w:name="toc 3" w:uiPriority="39"/>
-    <w:lsdException w:name="toc 4" w:uiPriority="39"/>
-    <w:lsdException w:name="toc 5" w:uiPriority="39"/>
-    <w:lsdException w:name="toc 6" w:uiPriority="39"/>
-    <w:lsdException w:name="toc 7" w:uiPriority="39"/>
-    <w:lsdException w:name="toc 8" w:uiPriority="39"/>
-    <w:lsdException w:name="toc 9" w:uiPriority="39"/>
-    <w:lsdException w:name="caption" w:uiPriority="35" w:qFormat="1"/>
-    <w:lsdException w:name="Title" w:semiHidden="0" w:uiPriority="10" w:unhideWhenUsed="0" w:qFormat="1"/>
-    <w:lsdException w:name="Default Paragraph Font" w:uiPriority="1"/>
-    <w:lsdException w:name="Body Text" w:uiPriority="0"/>
-    <w:lsdException w:name="Subtitle" w:semiHidden="0" w:uiPriority="11" w:unhideWhenUsed="0" w:qFormat="1"/>
-    <w:lsdException w:name="Strong" w:semiHidden="0" w:uiPriority="22" w:unhideWhenUsed="0" w:qFormat="1"/>
-    <w:lsdException w:name="Emphasis" w:semiHidden="0" w:uiPriority="20" w:unhideWhenUsed="0" w:qFormat="1"/>
-    <w:lsdException w:name="Table Grid" w:semiHidden="0" w:uiPriority="59" w:unhideWhenUsed="0"/>
-    <w:lsdException w:name="Placeholder Text" w:unhideWhenUsed="0"/>
-    <w:lsdException w:name="No Spacing" w:semiHidden="0" w:uiPriority="1" w:unhideWhenUsed="0" w:qFormat="1"/>
-    <w:lsdException w:name="Light Shading" w:semiHidden="0" w:uiPriority="60" w:unhideWhenUsed="0"/>
-    <w:lsdException w:name="Light List" w:semiHidden="0" w:uiPriority="61" w:unhideWhenUsed="0"/>
-    <w:lsdException w:name="Light Grid" w:semiHidden="0" w:uiPriority="62" w:unhideWhenUsed="0"/>
-    <w:lsdException w:name="Medium Shading 1" w:semiHidden="0" w:uiPriority="63" w:unhideWhenUsed="0"/>
-    <w:lsdException w:name="Medium Shading 2" w:semiHidden="0" w:uiPriority="64" w:unhideWhenUsed="0"/>
-    <w:lsdException w:name="Medium List 1" w:semiHidden="0" w:uiPriority="65" w:unhideWhenUsed="0"/>
-    <w:lsdException w:name="Medium List 2" w:semiHidden="0" w:uiPriority="66" w:unhideWhenUsed="0"/>
-    <w:lsdException w:name="Medium Grid 1" w:semiHidden="0" w:uiPriority="67" w:unhideWhenUsed="0"/>
-    <w:lsdException w:name="Medium Grid 2" w:semiHidden="0" w:uiPriority="68" w:unhideWhenUsed="0"/>
-    <w:lsdException w:name="Medium Grid 3" w:semiHidden="0" w:uiPriority="69" w:unhideWhenUsed="0"/>
-    <w:lsdException w:name="Dark List" w:semiHidden="0" w:uiPriority="70" w:unhideWhenUsed="0"/>
-    <w:lsdException w:name="Colorful Shading" w:semiHidden="0" w:uiPriority="71" w:unhideWhenUsed="0"/>
-    <w:lsdException w:name="Colorful List" w:semiHidden="0" w:uiPriority="72" w:unhideWhenUsed="0"/>
-    <w:lsdException w:name="Colorful Grid" w:semiHidden="0" w:uiPriority="73" w:unhideWhenUsed="0"/>
-    <w:lsdException w:name="Light Shading Accent 1" w:semiHidden="0" w:uiPriority="60" w:unhideWhenUsed="0"/>
-    <w:lsdException w:name="Light List Accent 1" w:semiHidden="0" w:uiPriority="61" w:unhideWhenUsed="0"/>
-    <w:lsdException w:name="Light Grid Accent 1" w:semiHidden="0" w:uiPriority="62" w:unhideWhenUsed="0"/>
-    <w:lsdException w:name="Medium Shading 1 Accent 1" w:semiHidden="0" w:uiPriority="63" w:unhideWhenUsed="0"/>
-    <w:lsdException w:name="Medium Shading 2 Accent 1" w:semiHidden="0" w:uiPriority="64" w:unhideWhenUsed="0"/>
-    <w:lsdException w:name="Medium List 1 Accent 1" w:semiHidden="0" w:uiPriority="65" w:unhideWhenUsed="0"/>
-    <w:lsdException w:name="Revision" w:unhideWhenUsed="0"/>
-    <w:lsdException w:name="List Paragraph" w:semiHidden="0" w:uiPriority="34" w:unhideWhenUsed="0" w:qFormat="1"/>
-    <w:lsdException w:name="Quote" w:semiHidden="0" w:uiPriority="29" w:unhideWhenUsed="0" w:qFormat="1"/>
-    <w:lsdException w:name="Intense Quote" w:semiHidden="0" w:uiPriority="30" w:unhideWhenUsed="0" w:qFormat="1"/>
-    <w:lsdException w:name="Medium List 2 Accent 1" w:semiHidden="0" w:uiPriority="66" w:unhideWhenUsed="0"/>
-    <w:lsdException w:name="Medium Grid 1 Accent 1" w:semiHidden="0" w:uiPriority="67" w:unhideWhenUsed="0"/>
-    <w:lsdException w:name="Medium Grid 2 Accent 1" w:semiHidden="0" w:uiPriority="68" w:unhideWhenUsed="0"/>
-    <w:lsdException w:name="Medium Grid 3 Accent 1" w:semiHidden="0" w:uiPriority="69" w:unhideWhenUsed="0"/>
-    <w:lsdException w:name="Dark List Accent 1" w:semiHidden="0" w:uiPriority="70" w:unhideWhenUsed="0"/>
-    <w:lsdException w:name="Colorful Shading Accent 1" w:semiHidden="0" w:uiPriority="71" w:unhideWhenUsed="0"/>
-    <w:lsdException w:name="Colorful List Accent 1" w:semiHidden="0" w:uiPriority="72" w:unhideWhenUsed="0"/>
-    <w:lsdException w:name="Colorful Grid Accent 1" w:semiHidden="0" w:uiPriority="73" w:unhideWhenUsed="0"/>
-    <w:lsdException w:name="Light Shading Accent 2" w:semiHidden="0" w:uiPriority="60" w:unhideWhenUsed="0"/>
-    <w:lsdException w:name="Light List Accent 2" w:semiHidden="0" w:uiPriority="61" w:unhideWhenUsed="0"/>
-    <w:lsdException w:name="Light Grid Accent 2" w:semiHidden="0" w:uiPriority="62" w:unhideWhenUsed="0"/>
-    <w:lsdException w:name="Medium Shading 1 Accent 2" w:semiHidden="0" w:uiPriority="63" w:unhideWhenUsed="0"/>
-    <w:lsdException w:name="Medium Shading 2 Accent 2" w:semiHidden="0" w:uiPriority="64" w:unhideWhenUsed="0"/>
-    <w:lsdException w:name="Medium List 1 Accent 2" w:semiHidden="0" w:uiPriority="65" w:unhideWhenUsed="0"/>
-    <w:lsdException w:name="Medium List 2 Accent 2" w:semiHidden="0" w:uiPriority="66" w:unhideWhenUsed="0"/>
-    <w:lsdException w:name="Medium Grid 1 Accent 2" w:semiHidden="0" w:uiPriority="67" w:unhideWhenUsed="0"/>
-    <w:lsdException w:name="Medium Grid 2 Accent 2" w:semiHidden="0" w:uiPriority="68" w:unhideWhenUsed="0"/>
-    <w:lsdException w:name="Medium Grid 3 Accent 2" w:semiHidden="0" w:uiPriority="69" w:unhideWhenUsed="0"/>
-    <w:lsdException w:name="Dark List Accent 2" w:semiHidden="0" w:uiPriority="70" w:unhideWhenUsed="0"/>
-    <w:lsdException w:name="Colorful Shading Accent 2" w:semiHidden="0" w:uiPriority="71" w:unhideWhenUsed="0"/>
-    <w:lsdException w:name="Colorful List Accent 2" w:semiHidden="0" w:uiPriority="72" w:unhideWhenUsed="0"/>
-    <w:lsdException w:name="Colorful Grid Accent 2" w:semiHidden="0" w:uiPriority="73" w:unhideWhenUsed="0"/>
-    <w:lsdException w:name="Light Shading Accent 3" w:semiHidden="0" w:uiPriority="60" w:unhideWhenUsed="0"/>
-    <w:lsdException w:name="Light List Accent 3" w:semiHidden="0" w:uiPriority="61" w:unhideWhenUsed="0"/>
-    <w:lsdException w:name="Light Grid Accent 3" w:semiHidden="0" w:uiPriority="62" w:unhideWhenUsed="0"/>
-    <w:lsdException w:name="Medium Shading 1 Accent 3" w:semiHidden="0" w:uiPriority="63" w:unhideWhenUsed="0"/>
-    <w:lsdException w:name="Medium Shading 2 Accent 3" w:semiHidden="0" w:uiPriority="64" w:unhideWhenUsed="0"/>
-    <w:lsdException w:name="Medium List 1 Accent 3" w:semiHidden="0" w:uiPriority="65" w:unhideWhenUsed="0"/>
-    <w:lsdException w:name="Medium List 2 Accent 3" w:semiHidden="0" w:uiPriority="66" w:unhideWhenUsed="0"/>
-    <w:lsdException w:name="Medium Grid 1 Accent 3" w:semiHidden="0" w:uiPriority="67" w:unhideWhenUsed="0"/>
-    <w:lsdException w:name="Medium Grid 2 Accent 3" w:semiHidden="0" w:uiPriority="68" w:unhideWhenUsed="0"/>
-    <w:lsdException w:name="Medium Grid 3 Accent 3" w:semiHidden="0" w:uiPriority="69" w:unhideWhenUsed="0"/>
-    <w:lsdException w:name="Dark List Accent 3" w:semiHidden="0" w:uiPriority="70" w:unhideWhenUsed="0"/>
-    <w:lsdException w:name="Colorful Shading Accent 3" w:semiHidden="0" w:uiPriority="71" w:unhideWhenUsed="0"/>
-    <w:lsdException w:name="Colorful List Accent 3" w:semiHidden="0" w:uiPriority="72" w:unhideWhenUsed="0"/>
-    <w:lsdException w:name="Colorful Grid Accent 3" w:semiHidden="0" w:uiPriority="73" w:unhideWhenUsed="0"/>
-    <w:lsdException w:name="Light Shading Accent 4" w:semiHidden="0" w:uiPriority="60" w:unhideWhenUsed="0"/>
-    <w:lsdException w:name="Light List Accent 4" w:semiHidden="0" w:uiPriority="61" w:unhideWhenUsed="0"/>
-    <w:lsdException w:name="Light Grid Accent 4" w:semiHidden="0" w:uiPriority="62" w:unhideWhenUsed="0"/>
-    <w:lsdException w:name="Medium Shading 1 Accent 4" w:semiHidden="0" w:uiPriority="63" w:unhideWhenUsed="0"/>
-    <w:lsdException w:name="Medium Shading 2 Accent 4" w:semiHidden="0" w:uiPriority="64" w:unhideWhenUsed="0"/>
-    <w:lsdException w:name="Medium List 1 Accent 4" w:semiHidden="0" w:uiPriority="65" w:unhideWhenUsed="0"/>
-    <w:lsdException w:name="Medium List 2 Accent 4" w:semiHidden="0" w:uiPriority="66" w:unhideWhenUsed="0"/>
-    <w:lsdException w:name="Medium Grid 1 Accent 4" w:semiHidden="0" w:uiPriority="67" w:unhideWhenUsed="0"/>
-    <w:lsdException w:name="Medium Grid 2 Accent 4" w:semiHidden="0" w:uiPriority="68" w:unhideWhenUsed="0"/>
-    <w:lsdException w:name="Medium Grid 3 Accent 4" w:semiHidden="0" w:uiPriority="69" w:unhideWhenUsed="0"/>
-    <w:lsdException w:name="Dark List Accent 4" w:semiHidden="0" w:uiPriority="70" w:unhideWhenUsed="0"/>
-    <w:lsdException w:name="Colorful Shading Accent 4" w:semiHidden="0" w:uiPriority="71" w:unhideWhenUsed="0"/>
-    <w:lsdException w:name="Colorful List Accent 4" w:semiHidden="0" w:uiPriority="72" w:unhideWhenUsed="0"/>
-    <w:lsdException w:name="Colorful Grid Accent 4" w:semiHidden="0" w:uiPriority="73" w:unhideWhenUsed="0"/>
-    <w:lsdException w:name="Light Shading Accent 5" w:semiHidden="0" w:uiPriority="60" w:unhideWhenUsed="0"/>
-    <w:lsdException w:name="Light List Accent 5" w:semiHidden="0" w:uiPriority="61" w:unhideWhenUsed="0"/>
-    <w:lsdException w:name="Light Grid Accent 5" w:semiHidden="0" w:uiPriority="62" w:unhideWhenUsed="0"/>
-    <w:lsdException w:name="Medium Shading 1 Accent 5" w:semiHidden="0" w:uiPriority="63" w:unhideWhenUsed="0"/>
-    <w:lsdException w:name="Medium Shading 2 Accent 5" w:semiHidden="0" w:uiPriority="64" w:unhideWhenUsed="0"/>
-    <w:lsdException w:name="Medium List 1 Accent 5" w:semiHidden="0" w:uiPriority="65" w:unhideWhenUsed="0"/>
-    <w:lsdException w:name="Medium List 2 Accent 5" w:semiHidden="0" w:uiPriority="66" w:unhideWhenUsed="0"/>
-    <w:lsdException w:name="Medium Grid 1 Accent 5" w:semiHidden="0" w:uiPriority="67" w:unhideWhenUsed="0"/>
-    <w:lsdException w:name="Medium Grid 2 Accent 5" w:semiHidden="0" w:uiPriority="68" w:unhideWhenUsed="0"/>
-    <w:lsdException w:name="Medium Grid 3 Accent 5" w:semiHidden="0" w:uiPriority="69" w:unhideWhenUsed="0"/>
-    <w:lsdException w:name="Dark List Accent 5" w:semiHidden="0" w:uiPriority="70" w:unhideWhenUsed="0"/>
-    <w:lsdException w:name="Colorful Shading Accent 5" w:semiHidden="0" w:uiPriority="71" w:unhideWhenUsed="0"/>
-    <w:lsdException w:name="Colorful List Accent 5" w:semiHidden="0" w:uiPriority="72" w:unhideWhenUsed="0"/>
-    <w:lsdException w:name="Colorful Grid Accent 5" w:semiHidden="0" w:uiPriority="73" w:unhideWhenUsed="0"/>
-    <w:lsdException w:name="Light Shading Accent 6" w:semiHidden="0" w:uiPriority="60" w:unhideWhenUsed="0"/>
-    <w:lsdException w:name="Light List Accent 6" w:semiHidden="0" w:uiPriority="61" w:unhideWhenUsed="0"/>
-    <w:lsdException w:name="Light Grid Accent 6" w:semiHidden="0" w:uiPriority="62" w:unhideWhenUsed="0"/>
-    <w:lsdException w:name="Medium Shading 1 Accent 6" w:semiHidden="0" w:uiPriority="63" w:unhideWhenUsed="0"/>
-    <w:lsdException w:name="Medium Shading 2 Accent 6" w:semiHidden="0" w:uiPriority="64" w:unhideWhenUsed="0"/>
-    <w:lsdException w:name="Medium List 1 Accent 6" w:semiHidden="0" w:uiPriority="65" w:unhideWhenUsed="0"/>
-    <w:lsdException w:name="Medium List 2 Accent 6" w:semiHidden="0" w:uiPriority="66" w:unhideWhenUsed="0"/>
-    <w:lsdException w:name="Medium Grid 1 Accent 6" w:semiHidden="0" w:uiPriority="67" w:unhideWhenUsed="0"/>
-    <w:lsdException w:name="Medium Grid 2 Accent 6" w:semiHidden="0" w:uiPriority="68" w:unhideWhenUsed="0"/>
-    <w:lsdException w:name="Medium Grid 3 Accent 6" w:semiHidden="0" w:uiPriority="69" w:unhideWhenUsed="0"/>
-    <w:lsdException w:name="Dark List Accent 6" w:semiHidden="0" w:uiPriority="70" w:unhideWhenUsed="0"/>
-    <w:lsdException w:name="Colorful Shading Accent 6" w:semiHidden="0" w:uiPriority="71" w:unhideWhenUsed="0"/>
-    <w:lsdException w:name="Colorful List Accent 6" w:semiHidden="0" w:uiPriority="72" w:unhideWhenUsed="0"/>
-    <w:lsdException w:name="Colorful Grid Accent 6" w:semiHidden="0" w:uiPriority="73" w:unhideWhenUsed="0"/>
-    <w:lsdException w:name="Subtle Emphasis" w:semiHidden="0" w:uiPriority="19" w:unhideWhenUsed="0" w:qFormat="1"/>
-    <w:lsdException w:name="Intense Emphasis" w:semiHidden="0" w:uiPriority="21" w:unhideWhenUsed="0" w:qFormat="1"/>
-    <w:lsdException w:name="Subtle Reference" w:semiHidden="0" w:uiPriority="31" w:unhideWhenUsed="0" w:qFormat="1"/>
-    <w:lsdException w:name="Intense Reference" w:semiHidden="0" w:uiPriority="32" w:unhideWhenUsed="0" w:qFormat="1"/>
-    <w:lsdException w:name="Book Title" w:semiHidden="0" w:uiPriority="33" w:unhideWhenUsed="0" w:qFormat="1"/>
-    <w:lsdException w:name="Bibliography" w:uiPriority="37"/>
-    <w:lsdException w:name="TOC Heading" w:uiPriority="39" w:qFormat="1"/>
-  </w:latentStyles>
-  <w:style w:type="paragraph" w:default="1" w:styleId="Normal">
-    <w:name w:val="Normal"/>
-    <w:qFormat/>
-  </w:style>
-  <w:style w:type="paragraph" w:styleId="Titre1">
-    <w:name w:val="heading 1"/>
-    <w:basedOn w:val="Normal"/>
-    <w:next w:val="Normal"/>
-    <w:link w:val="Titre1Car"/>
-    <w:uiPriority w:val="9"/>
-    <w:qFormat/>
-    <w:rsid w:val="00311953"/>
-    <w:pPr>
-      <w:keepNext/>
-      <w:keepLines/>
-      <w:spacing w:before="480" w:after="0"/>
-      <w:outlineLvl w:val="0"/>
-    </w:pPr>
-    <w:rPr>
-      <w:rFonts w:asciiTheme="majorHAnsi" w:eastAsiaTheme="majorEastAsia" w:hAnsiTheme="majorHAnsi" w:cstheme="majorBidi"/>
-      <w:b/>
-      <w:bCs/>
-      <w:color w:val="365F91" w:themeColor="accent1" w:themeShade="BF"/>
-      <w:sz w:val="28"/>
-      <w:szCs w:val="28"/>
-    </w:rPr>
-  </w:style>
-  <w:style w:type="paragraph" w:styleId="Titre2">
-    <w:name w:val="heading 2"/>
-    <w:basedOn w:val="Normal"/>
-    <w:next w:val="Normal"/>
-    <w:link w:val="Titre2Car"/>
-    <w:uiPriority w:val="9"/>
-    <w:unhideWhenUsed/>
-    <w:qFormat/>
-    <w:rsid w:val="00311953"/>
-    <w:pPr>
-      <w:keepNext/>
-      <w:keepLines/>
-      <w:spacing w:before="200" w:after="0"/>
-      <w:outlineLvl w:val="1"/>
-    </w:pPr>
-    <w:rPr>
-      <w:rFonts w:asciiTheme="majorHAnsi" w:eastAsiaTheme="majorEastAsia" w:hAnsiTheme="majorHAnsi" w:cstheme="majorBidi"/>
-      <w:b/>
-      <w:bCs/>
-      <w:color w:val="4F81BD" w:themeColor="accent1"/>
-      <w:sz w:val="26"/>
-      <w:szCs w:val="26"/>
-    </w:rPr>
-  </w:style>
-  <w:style w:type="paragraph" w:styleId="Titre3">
-    <w:name w:val="heading 3"/>
-    <w:basedOn w:val="Normal"/>
-    <w:next w:val="Normal"/>
-    <w:link w:val="Titre3Car"/>
-    <w:uiPriority w:val="9"/>
-    <w:unhideWhenUsed/>
-    <w:qFormat/>
-    <w:rsid w:val="000D3F21"/>
-    <w:pPr>
-      <w:keepNext/>
-      <w:keepLines/>
-      <w:spacing w:before="200" w:after="0"/>
-      <w:outlineLvl w:val="2"/>
-    </w:pPr>
-    <w:rPr>
-      <w:rFonts w:asciiTheme="majorHAnsi" w:eastAsiaTheme="majorEastAsia" w:hAnsiTheme="majorHAnsi" w:cstheme="majorBidi"/>
-      <w:b/>
-      <w:bCs/>
-      <w:color w:val="4F81BD" w:themeColor="accent1"/>
-    </w:rPr>
-  </w:style>
-  <w:style w:type="paragraph" w:styleId="Titre4">
-    <w:name w:val="heading 4"/>
-    <w:basedOn w:val="Normal"/>
-    <w:next w:val="Normal"/>
-    <w:link w:val="Titre4Car"/>
-    <w:uiPriority w:val="9"/>
-    <w:unhideWhenUsed/>
-    <w:qFormat/>
-    <w:rsid w:val="00201498"/>
-    <w:pPr>
-      <w:keepNext/>
-      <w:keepLines/>
-      <w:spacing w:before="200" w:after="0"/>
-      <w:outlineLvl w:val="3"/>
-    </w:pPr>
-    <w:rPr>
-      <w:rFonts w:asciiTheme="majorHAnsi" w:eastAsiaTheme="majorEastAsia" w:hAnsiTheme="majorHAnsi" w:cstheme="majorBidi"/>
-      <w:b/>
-      <w:bCs/>
-      <w:i/>
-      <w:iCs/>
-      <w:color w:val="4F81BD" w:themeColor="accent1"/>
-    </w:rPr>
-  </w:style>
-  <w:style w:type="paragraph" w:styleId="Titre5">
-    <w:name w:val="heading 5"/>
-    <w:basedOn w:val="Normal"/>
-    <w:next w:val="Normal"/>
-    <w:link w:val="Titre5Car"/>
-    <w:uiPriority w:val="9"/>
-    <w:unhideWhenUsed/>
-    <w:qFormat/>
-    <w:rsid w:val="00714EB3"/>
-    <w:pPr>
-      <w:keepNext/>
-      <w:keepLines/>
-      <w:spacing w:before="200" w:after="0"/>
-      <w:outlineLvl w:val="4"/>
-    </w:pPr>
-    <w:rPr>
-      <w:rFonts w:asciiTheme="majorHAnsi" w:eastAsiaTheme="majorEastAsia" w:hAnsiTheme="majorHAnsi" w:cstheme="majorBidi"/>
-      <w:color w:val="243F60" w:themeColor="accent1" w:themeShade="7F"/>
-    </w:rPr>
-  </w:style>
-  <w:style w:type="paragraph" w:styleId="Titre6">
-    <w:name w:val="heading 6"/>
-    <w:basedOn w:val="Normal"/>
-    <w:next w:val="Normal"/>
-    <w:link w:val="Titre6Car"/>
-    <w:uiPriority w:val="9"/>
-    <w:unhideWhenUsed/>
-    <w:qFormat/>
-    <w:rsid w:val="00714EB3"/>
-    <w:pPr>
-      <w:keepNext/>
-      <w:keepLines/>
-      <w:spacing w:before="200" w:after="0"/>
-      <w:outlineLvl w:val="5"/>
-    </w:pPr>
-    <w:rPr>
-      <w:rFonts w:asciiTheme="majorHAnsi" w:eastAsiaTheme="majorEastAsia" w:hAnsiTheme="majorHAnsi" w:cstheme="majorBidi"/>
-      <w:i/>
-      <w:iCs/>
-      <w:color w:val="243F60" w:themeColor="accent1" w:themeShade="7F"/>
-    </w:rPr>
-  </w:style>
-  <w:style w:type="paragraph" w:styleId="Titre7">
-    <w:name w:val="heading 7"/>
-    <w:basedOn w:val="Normal"/>
-    <w:next w:val="Normal"/>
-    <w:link w:val="Titre7Car"/>
-    <w:uiPriority w:val="9"/>
-    <w:unhideWhenUsed/>
-    <w:qFormat/>
-    <w:rsid w:val="00714EB3"/>
-    <w:pPr>
-      <w:keepNext/>
-      <w:keepLines/>
-      <w:spacing w:before="200" w:after="0"/>
-      <w:outlineLvl w:val="6"/>
-    </w:pPr>
-    <w:rPr>
-      <w:rFonts w:asciiTheme="majorHAnsi" w:eastAsiaTheme="majorEastAsia" w:hAnsiTheme="majorHAnsi" w:cstheme="majorBidi"/>
-      <w:i/>
-      <w:iCs/>
-      <w:color w:val="404040" w:themeColor="text1" w:themeTint="BF"/>
-    </w:rPr>
-  </w:style>
-  <w:style w:type="character" w:default="1" w:styleId="Policepardfaut">
-    <w:name w:val="Default Paragraph Font"/>
-    <w:uiPriority w:val="1"/>
-    <w:semiHidden/>
-    <w:unhideWhenUsed/>
-  </w:style>
-  <w:style w:type="table" w:default="1" w:styleId="TableauNormal">
-    <w:name w:val="Normal Table"/>
-    <w:uiPriority w:val="99"/>
-    <w:semiHidden/>
-    <w:unhideWhenUsed/>
-    <w:tblPr>
-      <w:tblInd w:w="0" w:type="dxa"/>
-      <w:tblCellMar>
-        <w:top w:w="0" w:type="dxa"/>
-        <w:left w:w="108" w:type="dxa"/>
-        <w:bottom w:w="0" w:type="dxa"/>
-        <w:right w:w="108" w:type="dxa"/>
-      </w:tblCellMar>
-    </w:tblPr>
-  </w:style>
-  <w:style w:type="numbering" w:default="1" w:styleId="Aucuneliste">
-    <w:name w:val="No List"/>
-    <w:uiPriority w:val="99"/>
-    <w:semiHidden/>
-    <w:unhideWhenUsed/>
-  </w:style>
-  <w:style w:type="character" w:customStyle="1" w:styleId="Titre1Car">
-    <w:name w:val="Titre 1 Car"/>
-    <w:basedOn w:val="Policepardfaut"/>
-    <w:link w:val="Titre1"/>
-    <w:uiPriority w:val="9"/>
-    <w:rsid w:val="00311953"/>
-    <w:rPr>
-      <w:rFonts w:asciiTheme="majorHAnsi" w:eastAsiaTheme="majorEastAsia" w:hAnsiTheme="majorHAnsi" w:cstheme="majorBidi"/>
-      <w:b/>
-      <w:bCs/>
-      <w:color w:val="365F91" w:themeColor="accent1" w:themeShade="BF"/>
-      <w:sz w:val="28"/>
-      <w:szCs w:val="28"/>
-    </w:rPr>
-  </w:style>
-  <w:style w:type="character" w:customStyle="1" w:styleId="Titre2Car">
-    <w:name w:val="Titre 2 Car"/>
-    <w:basedOn w:val="Policepardfaut"/>
-    <w:link w:val="Titre2"/>
-    <w:uiPriority w:val="9"/>
-    <w:rsid w:val="00311953"/>
-    <w:rPr>
-      <w:rFonts w:asciiTheme="majorHAnsi" w:eastAsiaTheme="majorEastAsia" w:hAnsiTheme="majorHAnsi" w:cstheme="majorBidi"/>
-      <w:b/>
-      <w:bCs/>
-      <w:color w:val="4F81BD" w:themeColor="accent1"/>
-      <w:sz w:val="26"/>
-      <w:szCs w:val="26"/>
-    </w:rPr>
-  </w:style>
-  <w:style w:type="paragraph" w:styleId="Paragraphedeliste">
-    <w:name w:val="List Paragraph"/>
-    <w:basedOn w:val="Normal"/>
-    <w:uiPriority w:val="34"/>
-    <w:qFormat/>
-    <w:rsid w:val="00311953"/>
-    <w:pPr>
-      <w:ind w:left="720"/>
-      <w:contextualSpacing/>
-    </w:pPr>
-  </w:style>
-  <w:style w:type="character" w:customStyle="1" w:styleId="Titre3Car">
-    <w:name w:val="Titre 3 Car"/>
-    <w:basedOn w:val="Policepardfaut"/>
-    <w:link w:val="Titre3"/>
-    <w:uiPriority w:val="9"/>
-    <w:rsid w:val="000D3F21"/>
-    <w:rPr>
-      <w:rFonts w:asciiTheme="majorHAnsi" w:eastAsiaTheme="majorEastAsia" w:hAnsiTheme="majorHAnsi" w:cstheme="majorBidi"/>
-      <w:b/>
-      <w:bCs/>
-      <w:color w:val="4F81BD" w:themeColor="accent1"/>
-    </w:rPr>
-  </w:style>
-  <w:style w:type="paragraph" w:styleId="Titre">
-    <w:name w:val="Title"/>
-    <w:basedOn w:val="Normal"/>
-    <w:next w:val="Normal"/>
-    <w:link w:val="TitreCar"/>
-    <w:uiPriority w:val="10"/>
-    <w:qFormat/>
-    <w:rsid w:val="00524804"/>
-    <w:pPr>
-      <w:pBdr>
-        <w:bottom w:val="single" w:sz="8" w:space="4" w:color="4F81BD" w:themeColor="accent1"/>
-      </w:pBdr>
-      <w:spacing w:after="300" w:line="240" w:lineRule="auto"/>
-      <w:contextualSpacing/>
-    </w:pPr>
-    <w:rPr>
-      <w:rFonts w:asciiTheme="majorHAnsi" w:eastAsiaTheme="majorEastAsia" w:hAnsiTheme="majorHAnsi" w:cstheme="majorBidi"/>
-      <w:color w:val="17365D" w:themeColor="text2" w:themeShade="BF"/>
-      <w:spacing w:val="5"/>
-      <w:kern w:val="28"/>
-      <w:sz w:val="52"/>
-      <w:szCs w:val="52"/>
-    </w:rPr>
-  </w:style>
-  <w:style w:type="character" w:customStyle="1" w:styleId="TitreCar">
-    <w:name w:val="Titre Car"/>
-    <w:basedOn w:val="Policepardfaut"/>
-    <w:link w:val="Titre"/>
-    <w:uiPriority w:val="10"/>
-    <w:rsid w:val="00524804"/>
-    <w:rPr>
-      <w:rFonts w:asciiTheme="majorHAnsi" w:eastAsiaTheme="majorEastAsia" w:hAnsiTheme="majorHAnsi" w:cstheme="majorBidi"/>
-      <w:color w:val="17365D" w:themeColor="text2" w:themeShade="BF"/>
-      <w:spacing w:val="5"/>
-      <w:kern w:val="28"/>
-      <w:sz w:val="52"/>
-      <w:szCs w:val="52"/>
-    </w:rPr>
-  </w:style>
-  <w:style w:type="character" w:styleId="Lienhypertexte">
-    <w:name w:val="Hyperlink"/>
-    <w:basedOn w:val="Policepardfaut"/>
-    <w:uiPriority w:val="99"/>
-    <w:unhideWhenUsed/>
-    <w:rsid w:val="00465924"/>
-    <w:rPr>
-      <w:color w:val="0000FF"/>
-      <w:u w:val="single"/>
-    </w:rPr>
-  </w:style>
-  <w:style w:type="paragraph" w:styleId="Textedebulles">
-    <w:name w:val="Balloon Text"/>
-    <w:basedOn w:val="Normal"/>
-    <w:link w:val="TextedebullesCar"/>
-    <w:uiPriority w:val="99"/>
-    <w:semiHidden/>
-    <w:unhideWhenUsed/>
-    <w:rsid w:val="000E6F70"/>
-    <w:pPr>
-      <w:spacing w:after="0" w:line="240" w:lineRule="auto"/>
-    </w:pPr>
-    <w:rPr>
-      <w:rFonts w:ascii="Tahoma" w:hAnsi="Tahoma" w:cs="Tahoma"/>
-      <w:sz w:val="16"/>
-      <w:szCs w:val="16"/>
-    </w:rPr>
-  </w:style>
-  <w:style w:type="character" w:customStyle="1" w:styleId="TextedebullesCar">
-    <w:name w:val="Texte de bulles Car"/>
-    <w:basedOn w:val="Policepardfaut"/>
-    <w:link w:val="Textedebulles"/>
-    <w:uiPriority w:val="99"/>
-    <w:semiHidden/>
-    <w:rsid w:val="000E6F70"/>
-    <w:rPr>
-      <w:rFonts w:ascii="Tahoma" w:hAnsi="Tahoma" w:cs="Tahoma"/>
-      <w:sz w:val="16"/>
-      <w:szCs w:val="16"/>
-    </w:rPr>
-  </w:style>
-  <w:style w:type="paragraph" w:styleId="TM1">
-    <w:name w:val="toc 1"/>
-    <w:basedOn w:val="Normal"/>
-    <w:next w:val="Normal"/>
-    <w:autoRedefine/>
-    <w:uiPriority w:val="39"/>
-    <w:unhideWhenUsed/>
-    <w:rsid w:val="006E55BD"/>
-    <w:pPr>
-      <w:spacing w:after="100"/>
-    </w:pPr>
-  </w:style>
-  <w:style w:type="paragraph" w:styleId="TM2">
-    <w:name w:val="toc 2"/>
-    <w:basedOn w:val="Normal"/>
-    <w:next w:val="Normal"/>
-    <w:autoRedefine/>
-    <w:uiPriority w:val="39"/>
-    <w:unhideWhenUsed/>
-    <w:rsid w:val="00E020B1"/>
-    <w:pPr>
-      <w:tabs>
-        <w:tab w:val="right" w:leader="dot" w:pos="9062"/>
-      </w:tabs>
-      <w:spacing w:after="100" w:line="480" w:lineRule="auto"/>
-      <w:ind w:left="221"/>
-    </w:pPr>
-  </w:style>
-  <w:style w:type="paragraph" w:styleId="TM3">
-    <w:name w:val="toc 3"/>
-    <w:basedOn w:val="Normal"/>
-    <w:next w:val="Normal"/>
-    <w:autoRedefine/>
-    <w:uiPriority w:val="39"/>
-    <w:unhideWhenUsed/>
-    <w:rsid w:val="006E55BD"/>
-    <w:pPr>
-      <w:spacing w:after="100"/>
-      <w:ind w:left="440"/>
-    </w:pPr>
-  </w:style>
-  <w:style w:type="character" w:customStyle="1" w:styleId="Titre5Car">
-    <w:name w:val="Titre 5 Car"/>
-    <w:basedOn w:val="Policepardfaut"/>
-    <w:link w:val="Titre5"/>
-    <w:uiPriority w:val="9"/>
-    <w:rsid w:val="00714EB3"/>
-    <w:rPr>
-      <w:rFonts w:asciiTheme="majorHAnsi" w:eastAsiaTheme="majorEastAsia" w:hAnsiTheme="majorHAnsi" w:cstheme="majorBidi"/>
-      <w:color w:val="243F60" w:themeColor="accent1" w:themeShade="7F"/>
-      <w:lang w:eastAsia="fr-FR"/>
-    </w:rPr>
-  </w:style>
-  <w:style w:type="character" w:customStyle="1" w:styleId="Titre6Car">
-    <w:name w:val="Titre 6 Car"/>
-    <w:basedOn w:val="Policepardfaut"/>
-    <w:link w:val="Titre6"/>
-    <w:uiPriority w:val="9"/>
-    <w:rsid w:val="00714EB3"/>
-    <w:rPr>
-      <w:rFonts w:asciiTheme="majorHAnsi" w:eastAsiaTheme="majorEastAsia" w:hAnsiTheme="majorHAnsi" w:cstheme="majorBidi"/>
-      <w:i/>
-      <w:iCs/>
-      <w:color w:val="243F60" w:themeColor="accent1" w:themeShade="7F"/>
-      <w:lang w:eastAsia="fr-FR"/>
-    </w:rPr>
-  </w:style>
-  <w:style w:type="character" w:customStyle="1" w:styleId="Titre7Car">
-    <w:name w:val="Titre 7 Car"/>
-    <w:basedOn w:val="Policepardfaut"/>
-    <w:link w:val="Titre7"/>
-    <w:uiPriority w:val="9"/>
-    <w:rsid w:val="00714EB3"/>
-    <w:rPr>
-      <w:rFonts w:asciiTheme="majorHAnsi" w:eastAsiaTheme="majorEastAsia" w:hAnsiTheme="majorHAnsi" w:cstheme="majorBidi"/>
-      <w:i/>
-      <w:iCs/>
-      <w:color w:val="404040" w:themeColor="text1" w:themeTint="BF"/>
-      <w:lang w:eastAsia="fr-FR"/>
-    </w:rPr>
-  </w:style>
-  <w:style w:type="character" w:customStyle="1" w:styleId="Titre4Car">
-    <w:name w:val="Titre 4 Car"/>
-    <w:basedOn w:val="Policepardfaut"/>
-    <w:link w:val="Titre4"/>
-    <w:uiPriority w:val="9"/>
-    <w:rsid w:val="00201498"/>
-    <w:rPr>
-      <w:rFonts w:asciiTheme="majorHAnsi" w:eastAsiaTheme="majorEastAsia" w:hAnsiTheme="majorHAnsi" w:cstheme="majorBidi"/>
-      <w:b/>
-      <w:bCs/>
-      <w:i/>
-      <w:iCs/>
-      <w:color w:val="4F81BD" w:themeColor="accent1"/>
-      <w:lang w:eastAsia="fr-FR"/>
-    </w:rPr>
-  </w:style>
-  <w:style w:type="paragraph" w:styleId="Corpsdetexte">
-    <w:name w:val="Body Text"/>
-    <w:basedOn w:val="Normal"/>
-    <w:link w:val="CorpsdetexteCar"/>
-    <w:rsid w:val="001D6B10"/>
-    <w:pPr>
-      <w:spacing w:before="120" w:after="120"/>
-    </w:pPr>
-    <w:rPr>
-      <w:rFonts w:ascii="Calibri" w:eastAsia="Times New Roman" w:hAnsi="Calibri" w:cs="Times New Roman"/>
-      <w:lang w:val="en-US" w:bidi="en-US"/>
-    </w:rPr>
-  </w:style>
-  <w:style w:type="character" w:customStyle="1" w:styleId="CorpsdetexteCar">
-    <w:name w:val="Corps de texte Car"/>
-    <w:basedOn w:val="Policepardfaut"/>
-    <w:link w:val="Corpsdetexte"/>
-    <w:rsid w:val="001D6B10"/>
-    <w:rPr>
-      <w:rFonts w:ascii="Calibri" w:eastAsia="Times New Roman" w:hAnsi="Calibri" w:cs="Times New Roman"/>
-      <w:lang w:val="en-US" w:bidi="en-US"/>
-    </w:rPr>
-  </w:style>
-  <w:style w:type="paragraph" w:customStyle="1" w:styleId="Tabletext">
-    <w:name w:val="Tabletext"/>
-    <w:basedOn w:val="Normal"/>
-    <w:rsid w:val="001D6B10"/>
-    <w:pPr>
-      <w:keepLines/>
-      <w:widowControl w:val="0"/>
-      <w:spacing w:after="120" w:line="240" w:lineRule="atLeast"/>
-    </w:pPr>
-    <w:rPr>
-      <w:rFonts w:ascii="Times New Roman" w:eastAsia="Times New Roman" w:hAnsi="Times New Roman" w:cs="Times New Roman"/>
-      <w:sz w:val="20"/>
-      <w:szCs w:val="20"/>
-      <w:lang w:val="en-US" w:bidi="en-US"/>
-    </w:rPr>
-  </w:style>
-  <w:style w:type="character" w:customStyle="1" w:styleId="StyleTitreLatin36ptCar">
-    <w:name w:val="Style Titre + (Latin) 36 pt Car"/>
-    <w:basedOn w:val="Policepardfaut"/>
-    <w:rsid w:val="001D6B10"/>
-    <w:rPr>
-      <w:rFonts w:ascii="Arial" w:hAnsi="Arial" w:cs="Arial"/>
-      <w:b/>
-      <w:bCs/>
-      <w:kern w:val="28"/>
-      <w:sz w:val="72"/>
-      <w:szCs w:val="32"/>
-      <w:lang w:val="fr-FR" w:eastAsia="fr-FR" w:bidi="ar-SA"/>
-    </w:rPr>
-  </w:style>
-  <w:style w:type="paragraph" w:customStyle="1" w:styleId="Titredocument">
-    <w:name w:val="Titre document"/>
-    <w:basedOn w:val="Normal"/>
-    <w:rsid w:val="001D6B10"/>
-    <w:pPr>
-      <w:spacing w:before="1200" w:after="360"/>
-      <w:jc w:val="center"/>
-    </w:pPr>
-    <w:rPr>
-      <w:rFonts w:ascii="Arial" w:eastAsia="Times New Roman" w:hAnsi="Arial" w:cs="Arial"/>
-      <w:b/>
-      <w:bCs/>
-      <w:kern w:val="28"/>
-      <w:sz w:val="56"/>
-      <w:szCs w:val="32"/>
-    </w:rPr>
-  </w:style>
-  <w:style w:type="paragraph" w:customStyle="1" w:styleId="TitreProjet">
-    <w:name w:val="Titre Projet"/>
-    <w:rsid w:val="001D6B10"/>
-    <w:pPr>
-      <w:spacing w:before="2280"/>
-      <w:jc w:val="center"/>
-    </w:pPr>
-    <w:rPr>
-      <w:rFonts w:ascii="Arial" w:eastAsia="Times New Roman" w:hAnsi="Arial" w:cs="Arial"/>
-      <w:b/>
-      <w:bCs/>
-      <w:kern w:val="28"/>
-      <w:sz w:val="72"/>
-      <w:szCs w:val="32"/>
-    </w:rPr>
-  </w:style>
-  <w:style w:type="character" w:customStyle="1" w:styleId="TitreProjetCar">
-    <w:name w:val="Titre Projet Car"/>
-    <w:basedOn w:val="TitreCar"/>
-    <w:rsid w:val="001D6B10"/>
-    <w:rPr>
-      <w:rFonts w:ascii="Cambria" w:eastAsia="Times New Roman" w:hAnsi="Cambria" w:cs="Times New Roman"/>
-      <w:color w:val="17365D"/>
-      <w:spacing w:val="5"/>
-      <w:kern w:val="28"/>
-      <w:sz w:val="72"/>
-      <w:szCs w:val="52"/>
-    </w:rPr>
-  </w:style>
-  <w:style w:type="paragraph" w:customStyle="1" w:styleId="Titrehistorique">
-    <w:name w:val="Titre historique"/>
-    <w:rsid w:val="001D6B10"/>
-    <w:pPr>
-      <w:spacing w:after="360"/>
-      <w:jc w:val="center"/>
-    </w:pPr>
-    <w:rPr>
-      <w:rFonts w:ascii="Arial" w:eastAsia="Times New Roman" w:hAnsi="Arial" w:cs="Arial"/>
-      <w:b/>
-      <w:bCs/>
-      <w:kern w:val="28"/>
-      <w:sz w:val="40"/>
-      <w:szCs w:val="32"/>
-    </w:rPr>
-  </w:style>
-  <w:style w:type="paragraph" w:customStyle="1" w:styleId="Version">
-    <w:name w:val="Version"/>
-    <w:basedOn w:val="Normal"/>
-    <w:rsid w:val="001D6B10"/>
-    <w:pPr>
-      <w:spacing w:before="1200" w:after="360"/>
-      <w:jc w:val="center"/>
-    </w:pPr>
-    <w:rPr>
-      <w:rFonts w:ascii="Arial" w:eastAsia="Times New Roman" w:hAnsi="Arial" w:cs="Times New Roman"/>
-      <w:sz w:val="36"/>
-      <w:szCs w:val="36"/>
-    </w:rPr>
-  </w:style>
-  <w:style w:type="paragraph" w:customStyle="1" w:styleId="Commentaires">
-    <w:name w:val="Commentaires"/>
-    <w:basedOn w:val="Normal"/>
-    <w:link w:val="CommentairesCar"/>
-    <w:qFormat/>
-    <w:rsid w:val="00550E88"/>
-    <w:pPr>
-      <w:tabs>
-        <w:tab w:val="left" w:pos="540"/>
-        <w:tab w:val="left" w:pos="1260"/>
-      </w:tabs>
-      <w:spacing w:after="0"/>
-    </w:pPr>
-    <w:rPr>
-      <w:rFonts w:ascii="Calibri" w:eastAsia="Times New Roman" w:hAnsi="Calibri" w:cs="Times New Roman"/>
-      <w:iCs/>
-      <w:color w:val="0000FF"/>
-      <w:sz w:val="20"/>
-      <w:lang w:eastAsia="en-US" w:bidi="en-US"/>
-    </w:rPr>
-  </w:style>
-  <w:style w:type="character" w:customStyle="1" w:styleId="CommentairesCar">
-    <w:name w:val="Commentaires Car"/>
-    <w:basedOn w:val="Policepardfaut"/>
-    <w:link w:val="Commentaires"/>
-    <w:rsid w:val="00550E88"/>
-    <w:rPr>
-      <w:rFonts w:ascii="Calibri" w:eastAsia="Times New Roman" w:hAnsi="Calibri" w:cs="Times New Roman"/>
-      <w:iCs/>
-      <w:color w:val="0000FF"/>
-      <w:sz w:val="20"/>
-      <w:lang w:eastAsia="en-US" w:bidi="en-US"/>
-    </w:rPr>
-  </w:style>
-  <w:style w:type="paragraph" w:styleId="En-tte">
-    <w:name w:val="header"/>
-    <w:basedOn w:val="Normal"/>
-    <w:link w:val="En-tteCar"/>
-    <w:uiPriority w:val="99"/>
-    <w:unhideWhenUsed/>
-    <w:rsid w:val="004E7B5C"/>
-    <w:pPr>
-      <w:tabs>
-        <w:tab w:val="center" w:pos="4536"/>
-        <w:tab w:val="right" w:pos="9072"/>
-      </w:tabs>
-      <w:spacing w:after="0" w:line="240" w:lineRule="auto"/>
-    </w:pPr>
-  </w:style>
-  <w:style w:type="character" w:customStyle="1" w:styleId="En-tteCar">
-    <w:name w:val="En-tête Car"/>
-    <w:basedOn w:val="Policepardfaut"/>
-    <w:link w:val="En-tte"/>
-    <w:uiPriority w:val="99"/>
-    <w:rsid w:val="004E7B5C"/>
-  </w:style>
-  <w:style w:type="paragraph" w:styleId="Pieddepage">
-    <w:name w:val="footer"/>
-    <w:basedOn w:val="Normal"/>
-    <w:link w:val="PieddepageCar"/>
-    <w:uiPriority w:val="99"/>
-    <w:unhideWhenUsed/>
-    <w:rsid w:val="004E7B5C"/>
-    <w:pPr>
-      <w:tabs>
-        <w:tab w:val="center" w:pos="4536"/>
-        <w:tab w:val="right" w:pos="9072"/>
-      </w:tabs>
-      <w:spacing w:after="0" w:line="240" w:lineRule="auto"/>
-    </w:pPr>
-  </w:style>
-  <w:style w:type="character" w:customStyle="1" w:styleId="PieddepageCar">
-    <w:name w:val="Pied de page Car"/>
-    <w:basedOn w:val="Policepardfaut"/>
-    <w:link w:val="Pieddepage"/>
-    <w:uiPriority w:val="99"/>
-    <w:rsid w:val="004E7B5C"/>
-  </w:style>
-</w:styles>
-</file>
-
-<file path=word/stylesWithEffects.xml><?xml version="1.0" encoding="utf-8"?>
-<w:styles xmlns:wpc="http://schemas.microsoft.com/office/word/2010/wordprocessingCanvas" xmlns:mc="http://schemas.openxmlformats.org/markup-compatibility/2006" xmlns:o="urn:schemas-microsoft-com:office:office" xmlns:r="http://schemas.openxmlformats.org/officeDocument/2006/relationships" xmlns:m="http://schemas.openxmlformats.org/officeDocument/2006/math" xmlns:v="urn:schemas-microsoft-com:vml" xmlns:wp14="http://schemas.microsoft.com/office/word/2010/wordprocessingDrawing" xmlns:wp="http://schemas.openxmlformats.org/drawingml/2006/wordprocessingDrawing" xmlns:w10="urn:schemas-microsoft-com:office:word" xmlns:w="http://schemas.openxmlformats.org/wordprocessingml/2006/main" xmlns:w14="http://schemas.microsoft.com/office/word/2010/wordml" xmlns:wpg="http://schemas.microsoft.com/office/word/2010/wordprocessingGroup" xmlns:wpi="http://schemas.microsoft.com/office/word/2010/wordprocessingInk" xmlns:wne="http://schemas.microsoft.com/office/word/2006/wordml" xmlns:wps="http://schemas.microsoft.com/office/word/2010/wordprocessingShape" mc:Ignorable="w14 wp14">
-  <w:docDefaults>
-    <w:rPrDefault>
-      <w:rPr>
-        <w:rFonts w:asciiTheme="minorHAnsi" w:eastAsiaTheme="minorEastAsia" w:hAnsiTheme="minorHAnsi" w:cstheme="minorBidi"/>
-        <w:sz w:val="22"/>
-        <w:szCs w:val="22"/>
-        <w:lang w:val="fr-FR" w:eastAsia="fr-FR" w:bidi="ar-SA"/>
-      </w:rPr>
-    </w:rPrDefault>
-    <w:pPrDefault>
-      <w:pPr>
-        <w:spacing w:after="200" w:line="276" w:lineRule="auto"/>
-      </w:pPr>
-    </w:pPrDefault>
-  </w:docDefaults>
-  <w:latentStyles w:defLockedState="0" w:defUIPriority="99" w:defSemiHidden="1" w:defUnhideWhenUsed="1" w:defQFormat="0" w:count="267">
-    <w:lsdException w:name="Normal" w:semiHidden="0" w:uiPriority="0" w:unhideWhenUsed="0" w:qFormat="1"/>
-    <w:lsdException w:name="heading 1" w:semiHidden="0" w:uiPriority="9" w:unhideWhenUsed="0" w:qFormat="1"/>
-    <w:lsdException w:name="heading 2" w:uiPriority="9" w:qFormat="1"/>
-    <w:lsdException w:name="heading 3" w:uiPriority="9" w:qFormat="1"/>
-    <w:lsdException w:name="heading 4" w:uiPriority="9" w:qFormat="1"/>
-    <w:lsdException w:name="heading 5" w:uiPriority="9" w:qFormat="1"/>
-    <w:lsdException w:name="heading 6" w:uiPriority="9" w:qFormat="1"/>
-    <w:lsdException w:name="heading 7" w:uiPriority="9" w:qFormat="1"/>
-    <w:lsdException w:name="heading 8" w:uiPriority="9" w:qFormat="1"/>
-    <w:lsdException w:name="heading 9" w:uiPriority="9" w:qFormat="1"/>
-    <w:lsdException w:name="toc 1" w:uiPriority="39"/>
-    <w:lsdException w:name="toc 2" w:uiPriority="39"/>
-    <w:lsdException w:name="toc 3" w:uiPriority="39"/>
-    <w:lsdException w:name="toc 4" w:uiPriority="39"/>
-    <w:lsdException w:name="toc 5" w:uiPriority="39"/>
-    <w:lsdException w:name="toc 6" w:uiPriority="39"/>
-    <w:lsdException w:name="toc 7" w:uiPriority="39"/>
-    <w:lsdException w:name="toc 8" w:uiPriority="39"/>
-    <w:lsdException w:name="toc 9" w:uiPriority="39"/>
-    <w:lsdException w:name="caption" w:uiPriority="35" w:qFormat="1"/>
-    <w:lsdException w:name="Title" w:semiHidden="0" w:uiPriority="10" w:unhideWhenUsed="0" w:qFormat="1"/>
-    <w:lsdException w:name="Default Paragraph Font" w:uiPriority="1"/>
-    <w:lsdException w:name="Body Text" w:uiPriority="0"/>
-    <w:lsdException w:name="Subtitle" w:semiHidden="0" w:uiPriority="11" w:unhideWhenUsed="0" w:qFormat="1"/>
-    <w:lsdException w:name="Strong" w:semiHidden="0" w:uiPriority="22" w:unhideWhenUsed="0" w:qFormat="1"/>
-    <w:lsdException w:name="Emphasis" w:semiHidden="0" w:uiPriority="20" w:unhideWhenUsed="0" w:qFormat="1"/>
-    <w:lsdException w:name="Table Grid" w:semiHidden="0" w:uiPriority="59" w:unhideWhenUsed="0"/>
-    <w:lsdException w:name="Placeholder Text" w:unhideWhenUsed="0"/>
-    <w:lsdException w:name="No Spacing" w:semiHidden="0" w:uiPriority="1" w:unhideWhenUsed="0" w:qFormat="1"/>
-    <w:lsdException w:name="Light Shading" w:semiHidden="0" w:uiPriority="60" w:unhideWhenUsed="0"/>
-    <w:lsdException w:name="Light List" w:semiHidden="0" w:uiPriority="61" w:unhideWhenUsed="0"/>
-    <w:lsdException w:name="Light Grid" w:semiHidden="0" w:uiPriority="62" w:unhideWhenUsed="0"/>
-    <w:lsdException w:name="Medium Shading 1" w:semiHidden="0" w:uiPriority="63" w:unhideWhenUsed="0"/>
-    <w:lsdException w:name="Medium Shading 2" w:semiHidden="0" w:uiPriority="64" w:unhideWhenUsed="0"/>
-    <w:lsdException w:name="Medium List 1" w:semiHidden="0" w:uiPriority="65" w:unhideWhenUsed="0"/>
-    <w:lsdException w:name="Medium List 2" w:semiHidden="0" w:uiPriority="66" w:unhideWhenUsed="0"/>
-    <w:lsdException w:name="Medium Grid 1" w:semiHidden="0" w:uiPriority="67" w:unhideWhenUsed="0"/>
-    <w:lsdException w:name="Medium Grid 2" w:semiHidden="0" w:uiPriority="68" w:unhideWhenUsed="0"/>
-    <w:lsdException w:name="Medium Grid 3" w:semiHidden="0" w:uiPriority="69" w:unhideWhenUsed="0"/>
-    <w:lsdException w:name="Dark List" w:semiHidden="0" w:uiPriority="70" w:unhideWhenUsed="0"/>
-    <w:lsdException w:name="Colorful Shading" w:semiHidden="0" w:uiPriority="71" w:unhideWhenUsed="0"/>
-    <w:lsdException w:name="Colorful List" w:semiHidden="0" w:uiPriority="72" w:unhideWhenUsed="0"/>
-    <w:lsdException w:name="Colorful Grid" w:semiHidden="0" w:uiPriority="73" w:unhideWhenUsed="0"/>
-    <w:lsdException w:name="Light Shading Accent 1" w:semiHidden="0" w:uiPriority="60" w:unhideWhenUsed="0"/>
-    <w:lsdException w:name="Light List Accent 1" w:semiHidden="0" w:uiPriority="61" w:unhideWhenUsed="0"/>
-    <w:lsdException w:name="Light Grid Accent 1" w:semiHidden="0" w:uiPriority="62" w:unhideWhenUsed="0"/>
-    <w:lsdException w:name="Medium Shading 1 Accent 1" w:semiHidden="0" w:uiPriority="63" w:unhideWhenUsed="0"/>
-    <w:lsdException w:name="Medium Shading 2 Accent 1" w:semiHidden="0" w:uiPriority="64" w:unhideWhenUsed="0"/>
-    <w:lsdException w:name="Medium List 1 Accent 1" w:semiHidden="0" w:uiPriority="65" w:unhideWhenUsed="0"/>
-    <w:lsdException w:name="Revision" w:unhideWhenUsed="0"/>
-    <w:lsdException w:name="List Paragraph" w:semiHidden="0" w:uiPriority="34" w:unhideWhenUsed="0" w:qFormat="1"/>
-    <w:lsdException w:name="Quote" w:semiHidden="0" w:uiPriority="29" w:unhideWhenUsed="0" w:qFormat="1"/>
-    <w:lsdException w:name="Intense Quote" w:semiHidden="0" w:uiPriority="30" w:unhideWhenUsed="0" w:qFormat="1"/>
-    <w:lsdException w:name="Medium List 2 Accent 1" w:semiHidden="0" w:uiPriority="66" w:unhideWhenUsed="0"/>
-    <w:lsdException w:name="Medium Grid 1 Accent 1" w:semiHidden="0" w:uiPriority="67" w:unhideWhenUsed="0"/>
-    <w:lsdException w:name="Medium Grid 2 Accent 1" w:semiHidden="0" w:uiPriority="68" w:unhideWhenUsed="0"/>
-    <w:lsdException w:name="Medium Grid 3 Accent 1" w:semiHidden="0" w:uiPriority="69" w:unhideWhenUsed="0"/>
-    <w:lsdException w:name="Dark List Accent 1" w:semiHidden="0" w:uiPriority="70" w:unhideWhenUsed="0"/>
-    <w:lsdException w:name="Colorful Shading Accent 1" w:semiHidden="0" w:uiPriority="71" w:unhideWhenUsed="0"/>
-    <w:lsdException w:name="Colorful List Accent 1" w:semiHidden="0" w:uiPriority="72" w:unhideWhenUsed="0"/>
-    <w:lsdException w:name="Colorful Grid Accent 1" w:semiHidden="0" w:uiPriority="73" w:unhideWhenUsed="0"/>
-    <w:lsdException w:name="Light Shading Accent 2" w:semiHidden="0" w:uiPriority="60" w:unhideWhenUsed="0"/>
-    <w:lsdException w:name="Light List Accent 2" w:semiHidden="0" w:uiPriority="61" w:unhideWhenUsed="0"/>
-    <w:lsdException w:name="Light Grid Accent 2" w:semiHidden="0" w:uiPriority="62" w:unhideWhenUsed="0"/>
-    <w:lsdException w:name="Medium Shading 1 Accent 2" w:semiHidden="0" w:uiPriority="63" w:unhideWhenUsed="0"/>
-    <w:lsdException w:name="Medium Shading 2 Accent 2" w:semiHidden="0" w:uiPriority="64" w:unhideWhenUsed="0"/>
-    <w:lsdException w:name="Medium List 1 Accent 2" w:semiHidden="0" w:uiPriority="65" w:unhideWhenUsed="0"/>
-    <w:lsdException w:name="Medium List 2 Accent 2" w:semiHidden="0" w:uiPriority="66" w:unhideWhenUsed="0"/>
-    <w:lsdException w:name="Medium Grid 1 Accent 2" w:semiHidden="0" w:uiPriority="67" w:unhideWhenUsed="0"/>
-    <w:lsdException w:name="Medium Grid 2 Accent 2" w:semiHidden="0" w:uiPriority="68" w:unhideWhenUsed="0"/>
-    <w:lsdException w:name="Medium Grid 3 Accent 2" w:semiHidden="0" w:uiPriority="69" w:unhideWhenUsed="0"/>
-    <w:lsdException w:name="Dark List Accent 2" w:semiHidden="0" w:uiPriority="70" w:unhideWhenUsed="0"/>
-    <w:lsdException w:name="Colorful Shading Accent 2" w:semiHidden="0" w:uiPriority="71" w:unhideWhenUsed="0"/>
-    <w:lsdException w:name="Colorful List Accent 2" w:semiHidden="0" w:uiPriority="72" w:unhideWhenUsed="0"/>
-    <w:lsdException w:name="Colorful Grid Accent 2" w:semiHidden="0" w:uiPriority="73" w:unhideWhenUsed="0"/>
-    <w:lsdException w:name="Light Shading Accent 3" w:semiHidden="0" w:uiPriority="60" w:unhideWhenUsed="0"/>
-    <w:lsdException w:name="Light List Accent 3" w:semiHidden="0" w:uiPriority="61" w:unhideWhenUsed="0"/>
-    <w:lsdException w:name="Light Grid Accent 3" w:semiHidden="0" w:uiPriority="62" w:unhideWhenUsed="0"/>
-    <w:lsdException w:name="Medium Shading 1 Accent 3" w:semiHidden="0" w:uiPriority="63" w:unhideWhenUsed="0"/>
-    <w:lsdException w:name="Medium Shading 2 Accent 3" w:semiHidden="0" w:uiPriority="64" w:unhideWhenUsed="0"/>
-    <w:lsdException w:name="Medium List 1 Accent 3" w:semiHidden="0" w:uiPriority="65" w:unhideWhenUsed="0"/>
-    <w:lsdException w:name="Medium List 2 Accent 3" w:semiHidden="0" w:uiPriority="66" w:unhideWhenUsed="0"/>
-    <w:lsdException w:name="Medium Grid 1 Accent 3" w:semiHidden="0" w:uiPriority="67" w:unhideWhenUsed="0"/>
-    <w:lsdException w:name="Medium Grid 2 Accent 3" w:semiHidden="0" w:uiPriority="68" w:unhideWhenUsed="0"/>
-    <w:lsdException w:name="Medium Grid 3 Accent 3" w:semiHidden="0" w:uiPriority="69" w:unhideWhenUsed="0"/>
-    <w:lsdException w:name="Dark List Accent 3" w:semiHidden="0" w:uiPriority="70" w:unhideWhenUsed="0"/>
-    <w:lsdException w:name="Colorful Shading Accent 3" w:semiHidden="0" w:uiPriority="71" w:unhideWhenUsed="0"/>
-    <w:lsdException w:name="Colorful List Accent 3" w:semiHidden="0" w:uiPriority="72" w:unhideWhenUsed="0"/>
-    <w:lsdException w:name="Colorful Grid Accent 3" w:semiHidden="0" w:uiPriority="73" w:unhideWhenUsed="0"/>
-    <w:lsdException w:name="Light Shading Accent 4" w:semiHidden="0" w:uiPriority="60" w:unhideWhenUsed="0"/>
-    <w:lsdException w:name="Light List Accent 4" w:semiHidden="0" w:uiPriority="61" w:unhideWhenUsed="0"/>
-    <w:lsdException w:name="Light Grid Accent 4" w:semiHidden="0" w:uiPriority="62" w:unhideWhenUsed="0"/>
-    <w:lsdException w:name="Medium Shading 1 Accent 4" w:semiHidden="0" w:uiPriority="63" w:unhideWhenUsed="0"/>
-    <w:lsdException w:name="Medium Shading 2 Accent 4" w:semiHidden="0" w:uiPriority="64" w:unhideWhenUsed="0"/>
-    <w:lsdException w:name="Medium List 1 Accent 4" w:semiHidden="0" w:uiPriority="65" w:unhideWhenUsed="0"/>
-    <w:lsdException w:name="Medium List 2 Accent 4" w:semiHidden="0" w:uiPriority="66" w:unhideWhenUsed="0"/>
-    <w:lsdException w:name="Medium Grid 1 Accent 4" w:semiHidden="0" w:uiPriority="67" w:unhideWhenUsed="0"/>
-    <w:lsdException w:name="Medium Grid 2 Accent 4" w:semiHidden="0" w:uiPriority="68" w:unhideWhenUsed="0"/>
-    <w:lsdException w:name="Medium Grid 3 Accent 4" w:semiHidden="0" w:uiPriority="69" w:unhideWhenUsed="0"/>
-    <w:lsdException w:name="Dark List Accent 4" w:semiHidden="0" w:uiPriority="70" w:unhideWhenUsed="0"/>
-    <w:lsdException w:name="Colorful Shading Accent 4" w:semiHidden="0" w:uiPriority="71" w:unhideWhenUsed="0"/>
-    <w:lsdException w:name="Colorful List Accent 4" w:semiHidden="0" w:uiPriority="72" w:unhideWhenUsed="0"/>
-    <w:lsdException w:name="Colorful Grid Accent 4" w:semiHidden="0" w:uiPriority="73" w:unhideWhenUsed="0"/>
-    <w:lsdException w:name="Light Shading Accent 5" w:semiHidden="0" w:uiPriority="60" w:unhideWhenUsed="0"/>
-    <w:lsdException w:name="Light List Accent 5" w:semiHidden="0" w:uiPriority="61" w:unhideWhenUsed="0"/>
-    <w:lsdException w:name="Light Grid Accent 5" w:semiHidden="0" w:uiPriority="62" w:unhideWhenUsed="0"/>
-    <w:lsdException w:name="Medium Shading 1 Accent 5" w:semiHidden="0" w:uiPriority="63" w:unhideWhenUsed="0"/>
-    <w:lsdException w:name="Medium Shading 2 Accent 5" w:semiHidden="0" w:uiPriority="64" w:unhideWhenUsed="0"/>
-    <w:lsdException w:name="Medium List 1 Accent 5" w:semiHidden="0" w:uiPriority="65" w:unhideWhenUsed="0"/>
-    <w:lsdException w:name="Medium List 2 Accent 5" w:semiHidden="0" w:uiPriority="66" w:unhideWhenUsed="0"/>
-    <w:lsdException w:name="Medium Grid 1 Accent 5" w:semiHidden="0" w:uiPriority="67" w:unhideWhenUsed="0"/>
-    <w:lsdException w:name="Medium Grid 2 Accent 5" w:semiHidden="0" w:uiPriority="68" w:unhideWhenUsed="0"/>
-    <w:lsdException w:name="Medium Grid 3 Accent 5" w:semiHidden="0" w:uiPriority="69" w:unhideWhenUsed="0"/>
-    <w:lsdException w:name="Dark List Accent 5" w:semiHidden="0" w:uiPriority="70" w:unhideWhenUsed="0"/>
-    <w:lsdException w:name="Colorful Shading Accent 5" w:semiHidden="0" w:uiPriority="71" w:unhideWhenUsed="0"/>
-    <w:lsdException w:name="Colorful List Accent 5" w:semiHidden="0" w:uiPriority="72" w:unhideWhenUsed="0"/>
-    <w:lsdException w:name="Colorful Grid Accent 5" w:semiHidden="0" w:uiPriority="73" w:unhideWhenUsed="0"/>
-    <w:lsdException w:name="Light Shading Accent 6" w:semiHidden="0" w:uiPriority="60" w:unhideWhenUsed="0"/>
-    <w:lsdException w:name="Light List Accent 6" w:semiHidden="0" w:uiPriority="61" w:unhideWhenUsed="0"/>
-    <w:lsdException w:name="Light Grid Accent 6" w:semiHidden="0" w:uiPriority="62" w:unhideWhenUsed="0"/>
-    <w:lsdException w:name="Medium Shading 1 Accent 6" w:semiHidden="0" w:uiPriority="63" w:unhideWhenUsed="0"/>
-    <w:lsdException w:name="Medium Shading 2 Accent 6" w:semiHidden="0" w:uiPriority="64" w:unhideWhenUsed="0"/>
-    <w:lsdException w:name="Medium List 1 Accent 6" w:semiHidden="0" w:uiPriority="65" w:unhideWhenUsed="0"/>
-    <w:lsdException w:name="Medium List 2 Accent 6" w:semiHidden="0" w:uiPriority="66" w:unhideWhenUsed="0"/>
-    <w:lsdException w:name="Medium Grid 1 Accent 6" w:semiHidden="0" w:uiPriority="67" w:unhideWhenUsed="0"/>
-    <w:lsdException w:name="Medium Grid 2 Accent 6" w:semiHidden="0" w:uiPriority="68" w:unhideWhenUsed="0"/>
-    <w:lsdException w:name="Medium Grid 3 Accent 6" w:semiHidden="0" w:uiPriority="69" w:unhideWhenUsed="0"/>
-    <w:lsdException w:name="Dark List Accent 6" w:semiHidden="0" w:uiPriority="70" w:unhideWhenUsed="0"/>
-    <w:lsdException w:name="Colorful Shading Accent 6" w:semiHidden="0" w:uiPriority="71" w:unhideWhenUsed="0"/>
-    <w:lsdException w:name="Colorful List Accent 6" w:semiHidden="0" w:uiPriority="72" w:unhideWhenUsed="0"/>
-    <w:lsdException w:name="Colorful Grid Accent 6" w:semiHidden="0" w:uiPriority="73" w:unhideWhenUsed="0"/>
-    <w:lsdException w:name="Subtle Emphasis" w:semiHidden="0" w:uiPriority="19" w:unhideWhenUsed="0" w:qFormat="1"/>
-    <w:lsdException w:name="Intense Emphasis" w:semiHidden="0" w:uiPriority="21" w:unhideWhenUsed="0" w:qFormat="1"/>
-    <w:lsdException w:name="Subtle Reference" w:semiHidden="0" w:uiPriority="31" w:unhideWhenUsed="0" w:qFormat="1"/>
-    <w:lsdException w:name="Intense Reference" w:semiHidden="0" w:uiPriority="32" w:unhideWhenUsed="0" w:qFormat="1"/>
-    <w:lsdException w:name="Book Title" w:semiHidden="0" w:uiPriority="33" w:unhideWhenUsed="0" w:qFormat="1"/>
-    <w:lsdException w:name="Bibliography" w:uiPriority="37"/>
-    <w:lsdException w:name="TOC Heading" w:uiPriority="39" w:qFormat="1"/>
+  <w:latentStyles w:defLockedState="0" w:defUIPriority="99" w:defSemiHidden="0" w:defUnhideWhenUsed="0" w:defQFormat="0" w:count="371">
+    <w:lsdException w:name="Normal" w:uiPriority="0" w:qFormat="1"/>
+    <w:lsdException w:name="heading 1" w:uiPriority="9" w:qFormat="1"/>
+    <w:lsdException w:name="heading 2" w:semiHidden="1" w:uiPriority="9" w:unhideWhenUsed="1" w:qFormat="1"/>
+    <w:lsdException w:name="heading 3" w:semiHidden="1" w:uiPriority="9" w:unhideWhenUsed="1" w:qFormat="1"/>
+    <w:lsdException w:name="heading 4" w:semiHidden="1" w:uiPriority="9" w:unhideWhenUsed="1" w:qFormat="1"/>
+    <w:lsdException w:name="heading 5" w:semiHidden="1" w:uiPriority="9" w:unhideWhenUsed="1" w:qFormat="1"/>
+    <w:lsdException w:name="heading 6" w:semiHidden="1" w:uiPriority="9" w:unhideWhenUsed="1" w:qFormat="1"/>
+    <w:lsdException w:name="heading 7" w:semiHidden="1" w:uiPriority="9" w:unhideWhenUsed="1" w:qFormat="1"/>
+    <w:lsdException w:name="heading 8" w:semiHidden="1" w:uiPriority="9" w:unhideWhenUsed="1" w:qFormat="1"/>
+    <w:lsdException w:name="heading 9" w:semiHidden="1" w:uiPriority="9" w:unhideWhenUsed="1" w:qFormat="1"/>
+    <w:lsdException w:name="index 1" w:semiHidden="1" w:unhideWhenUsed="1"/>
+    <w:lsdException w:name="index 2" w:semiHidden="1" w:unhideWhenUsed="1"/>
+    <w:lsdException w:name="index 3" w:semiHidden="1" w:unhideWhenUsed="1"/>
+    <w:lsdException w:name="index 4" w:semiHidden="1" w:unhideWhenUsed="1"/>
+    <w:lsdException w:name="index 5" w:semiHidden="1" w:unhideWhenUsed="1"/>
+    <w:lsdException w:name="index 6" w:semiHidden="1" w:unhideWhenUsed="1"/>
+    <w:lsdException w:name="index 7" w:semiHidden="1" w:unhideWhenUsed="1"/>
+    <w:lsdException w:name="index 8" w:semiHidden="1" w:unhideWhenUsed="1"/>
+    <w:lsdException w:name="index 9" w:semiHidden="1" w:unhideWhenUsed="1"/>
+    <w:lsdException w:name="toc 1" w:semiHidden="1" w:uiPriority="39" w:unhideWhenUsed="1"/>
+    <w:lsdException w:name="toc 2" w:semiHidden="1" w:uiPriority="39" w:unhideWhenUsed="1"/>
+    <w:lsdException w:name="toc 3" w:semiHidden="1" w:uiPriority="39" w:unhideWhenUsed="1"/>
+    <w:lsdException w:name="toc 4" w:semiHidden="1" w:uiPriority="39" w:unhideWhenUsed="1"/>
+    <w:lsdException w:name="toc 5" w:semiHidden="1" w:uiPriority="39" w:unhideWhenUsed="1"/>
+    <w:lsdException w:name="toc 6" w:semiHidden="1" w:uiPriority="39" w:unhideWhenUsed="1"/>
+    <w:lsdException w:name="toc 7" w:semiHidden="1" w:uiPriority="39" w:unhideWhenUsed="1"/>
+    <w:lsdException w:name="toc 8" w:semiHidden="1" w:uiPriority="39" w:unhideWhenUsed="1"/>
+    <w:lsdException w:name="toc 9" w:semiHidden="1" w:uiPriority="39" w:unhideWhenUsed="1"/>
+    <w:lsdException w:name="Normal Indent" w:semiHidden="1" w:unhideWhenUsed="1"/>
+    <w:lsdException w:name="footnote text" w:semiHidden="1" w:unhideWhenUsed="1"/>
+    <w:lsdException w:name="annotation text" w:semiHidden="1" w:unhideWhenUsed="1"/>
+    <w:lsdException w:name="header" w:semiHidden="1" w:unhideWhenUsed="1"/>
+    <w:lsdException w:name="footer" w:semiHidden="1" w:unhideWhenUsed="1"/>
+    <w:lsdException w:name="index heading" w:semiHidden="1" w:unhideWhenUsed="1"/>
+    <w:lsdException w:name="caption" w:semiHidden="1" w:uiPriority="35" w:unhideWhenUsed="1" w:qFormat="1"/>
+    <w:lsdException w:name="table of figures" w:semiHidden="1" w:unhideWhenUsed="1"/>
+    <w:lsdException w:name="envelope address" w:semiHidden="1" w:unhideWhenUsed="1"/>
+    <w:lsdException w:name="envelope return" w:semiHidden="1" w:unhideWhenUsed="1"/>
+    <w:lsdException w:name="footnote reference" w:semiHidden="1" w:unhideWhenUsed="1"/>
+    <w:lsdException w:name="annotation reference" w:semiHidden="1" w:unhideWhenUsed="1"/>
+    <w:lsdException w:name="line number" w:semiHidden="1" w:unhideWhenUsed="1"/>
+    <w:lsdException w:name="page number" w:semiHidden="1" w:unhideWhenUsed="1"/>
+    <w:lsdException w:name="endnote reference" w:semiHidden="1" w:unhideWhenUsed="1"/>
+    <w:lsdException w:name="endnote text" w:semiHidden="1" w:unhideWhenUsed="1"/>
+    <w:lsdException w:name="table of authorities" w:semiHidden="1" w:unhideWhenUsed="1"/>
+    <w:lsdException w:name="macro" w:semiHidden="1" w:unhideWhenUsed="1"/>
+    <w:lsdException w:name="toa heading" w:semiHidden="1" w:unhideWhenUsed="1"/>
+    <w:lsdException w:name="List" w:semiHidden="1" w:unhideWhenUsed="1"/>
+    <w:lsdException w:name="List Bullet" w:semiHidden="1" w:unhideWhenUsed="1"/>
+    <w:lsdException w:name="List Number" w:semiHidden="1" w:unhideWhenUsed="1"/>
+    <w:lsdException w:name="List 2" w:semiHidden="1" w:unhideWhenUsed="1"/>
+    <w:lsdException w:name="List 3" w:semiHidden="1" w:unhideWhenUsed="1"/>
+    <w:lsdException w:name="List 4" w:semiHidden="1" w:unhideWhenUsed="1"/>
+    <w:lsdException w:name="List 5" w:semiHidden="1" w:unhideWhenUsed="1"/>
+    <w:lsdException w:name="List Bullet 2" w:semiHidden="1" w:unhideWhenUsed="1"/>
+    <w:lsdException w:name="List Bullet 3" w:semiHidden="1" w:unhideWhenUsed="1"/>
+    <w:lsdException w:name="List Bullet 4" w:semiHidden="1" w:unhideWhenUsed="1"/>
+    <w:lsdException w:name="List Bullet 5" w:semiHidden="1" w:unhideWhenUsed="1"/>
+    <w:lsdException w:name="List Number 2" w:semiHidden="1" w:unhideWhenUsed="1"/>
+    <w:lsdException w:name="List Number 3" w:semiHidden="1" w:unhideWhenUsed="1"/>
+    <w:lsdException w:name="List Number 4" w:semiHidden="1" w:unhideWhenUsed="1"/>
+    <w:lsdException w:name="List Number 5" w:semiHidden="1" w:unhideWhenUsed="1"/>
+    <w:lsdException w:name="Title" w:uiPriority="10" w:qFormat="1"/>
+    <w:lsdException w:name="Closing" w:semiHidden="1" w:unhideWhenUsed="1"/>
+    <w:lsdException w:name="Signature" w:semiHidden="1" w:unhideWhenUsed="1"/>
+    <w:lsdException w:name="Default Paragraph Font" w:semiHidden="1" w:uiPriority="1" w:unhideWhenUsed="1"/>
+    <w:lsdException w:name="Body Text" w:semiHidden="1" w:uiPriority="0" w:unhideWhenUsed="1"/>
+    <w:lsdException w:name="Body Text Indent" w:semiHidden="1" w:unhideWhenUsed="1"/>
+    <w:lsdException w:name="List Continue" w:semiHidden="1" w:unhideWhenUsed="1"/>
+    <w:lsdException w:name="List Continue 2" w:semiHidden="1" w:unhideWhenUsed="1"/>
+    <w:lsdException w:name="List Continue 3" w:semiHidden="1" w:unhideWhenUsed="1"/>
+    <w:lsdException w:name="List Continue 4" w:semiHidden="1" w:unhideWhenUsed="1"/>
+    <w:lsdException w:name="List Continue 5" w:semiHidden="1" w:unhideWhenUsed="1"/>
+    <w:lsdException w:name="Message Header" w:semiHidden="1" w:unhideWhenUsed="1"/>
+    <w:lsdException w:name="Subtitle" w:uiPriority="11" w:qFormat="1"/>
+    <w:lsdException w:name="Salutation" w:semiHidden="1" w:unhideWhenUsed="1"/>
+    <w:lsdException w:name="Date" w:semiHidden="1" w:unhideWhenUsed="1"/>
+    <w:lsdException w:name="Body Text First Indent" w:semiHidden="1" w:unhideWhenUsed="1"/>
+    <w:lsdException w:name="Body Text First Indent 2" w:semiHidden="1" w:unhideWhenUsed="1"/>
+    <w:lsdException w:name="Note Heading" w:semiHidden="1" w:unhideWhenUsed="1"/>
+    <w:lsdException w:name="Body Text 2" w:semiHidden="1" w:unhideWhenUsed="1"/>
+    <w:lsdException w:name="Body Text 3" w:semiHidden="1" w:unhideWhenUsed="1"/>
+    <w:lsdException w:name="Body Text Indent 2" w:semiHidden="1" w:unhideWhenUsed="1"/>
+    <w:lsdException w:name="Body Text Indent 3" w:semiHidden="1" w:unhideWhenUsed="1"/>
+    <w:lsdException w:name="Block Text" w:semiHidden="1" w:unhideWhenUsed="1"/>
+    <w:lsdException w:name="Hyperlink" w:semiHidden="1" w:unhideWhenUsed="1"/>
+    <w:lsdException w:name="FollowedHyperlink" w:semiHidden="1" w:unhideWhenUsed="1"/>
+    <w:lsdException w:name="Strong" w:uiPriority="22" w:qFormat="1"/>
+    <w:lsdException w:name="Emphasis" w:uiPriority="20" w:qFormat="1"/>
+    <w:lsdException w:name="Document Map" w:semiHidden="1" w:unhideWhenUsed="1"/>
+    <w:lsdException w:name="Plain Text" w:semiHidden="1" w:unhideWhenUsed="1"/>
+    <w:lsdException w:name="E-mail Signature" w:semiHidden="1" w:unhideWhenUsed="1"/>
+    <w:lsdException w:name="HTML Top of Form" w:semiHidden="1" w:unhideWhenUsed="1"/>
+    <w:lsdException w:name="HTML Bottom of Form" w:semiHidden="1" w:unhideWhenUsed="1"/>
+    <w:lsdException w:name="Normal (Web)" w:semiHidden="1" w:unhideWhenUsed="1"/>
+    <w:lsdException w:name="HTML Acronym" w:semiHidden="1" w:unhideWhenUsed="1"/>
+    <w:lsdException w:name="HTML Address" w:semiHidden="1" w:unhideWhenUsed="1"/>
+    <w:lsdException w:name="HTML Cite" w:semiHidden="1" w:unhideWhenUsed="1"/>
+    <w:lsdException w:name="HTML Code" w:semiHidden="1" w:unhideWhenUsed="1"/>
+    <w:lsdException w:name="HTML Definition" w:semiHidden="1" w:unhideWhenUsed="1"/>
+    <w:lsdException w:name="HTML Keyboard" w:semiHidden="1" w:unhideWhenUsed="1"/>
+    <w:lsdException w:name="HTML Preformatted" w:semiHidden="1" w:unhideWhenUsed="1"/>
+    <w:lsdException w:name="HTML Sample" w:semiHidden="1" w:unhideWhenUsed="1"/>
+    <w:lsdException w:name="HTML Typewriter" w:semiHidden="1" w:unhideWhenUsed="1"/>
+    <w:lsdException w:name="HTML Variable" w:semiHidden="1" w:unhideWhenUsed="1"/>
+    <w:lsdException w:name="Normal Table" w:semiHidden="1" w:unhideWhenUsed="1"/>
+    <w:lsdException w:name="annotation subject" w:semiHidden="1" w:unhideWhenUsed="1"/>
+    <w:lsdException w:name="No List" w:semiHidden="1" w:unhideWhenUsed="1"/>
+    <w:lsdException w:name="Outline List 1" w:semiHidden="1" w:unhideWhenUsed="1"/>
+    <w:lsdException w:name="Outline List 2" w:semiHidden="1" w:unhideWhenUsed="1"/>
+    <w:lsdException w:name="Outline List 3" w:semiHidden="1" w:unhideWhenUsed="1"/>
+    <w:lsdException w:name="Table Simple 1" w:semiHidden="1" w:unhideWhenUsed="1"/>
+    <w:lsdException w:name="Table Simple 2" w:semiHidden="1" w:unhideWhenUsed="1"/>
+    <w:lsdException w:name="Table Simple 3" w:semiHidden="1" w:unhideWhenUsed="1"/>
+    <w:lsdException w:name="Table Classic 1" w:semiHidden="1" w:unhideWhenUsed="1"/>
+    <w:lsdException w:name="Table Classic 2" w:semiHidden="1" w:unhideWhenUsed="1"/>
+    <w:lsdException w:name="Table Classic 3" w:semiHidden="1" w:unhideWhenUsed="1"/>
+    <w:lsdException w:name="Table Classic 4" w:semiHidden="1" w:unhideWhenUsed="1"/>
+    <w:lsdException w:name="Table Colorful 1" w:semiHidden="1" w:unhideWhenUsed="1"/>
+    <w:lsdException w:name="Table Colorful 2" w:semiHidden="1" w:unhideWhenUsed="1"/>
+    <w:lsdException w:name="Table Colorful 3" w:semiHidden="1" w:unhideWhenUsed="1"/>
+    <w:lsdException w:name="Table Columns 1" w:semiHidden="1" w:unhideWhenUsed="1"/>
+    <w:lsdException w:name="Table Columns 2" w:semiHidden="1" w:unhideWhenUsed="1"/>
+    <w:lsdException w:name="Table Columns 3" w:semiHidden="1" w:unhideWhenUsed="1"/>
+    <w:lsdException w:name="Table Columns 4" w:semiHidden="1" w:unhideWhenUsed="1"/>
+    <w:lsdException w:name="Table Columns 5" w:semiHidden="1" w:unhideWhenUsed="1"/>
+    <w:lsdException w:name="Table Grid 1" w:semiHidden="1" w:unhideWhenUsed="1"/>
+    <w:lsdException w:name="Table Grid 2" w:semiHidden="1" w:unhideWhenUsed="1"/>
+    <w:lsdException w:name="Table Grid 3" w:semiHidden="1" w:unhideWhenUsed="1"/>
+    <w:lsdException w:name="Table Grid 4" w:semiHidden="1" w:unhideWhenUsed="1"/>
+    <w:lsdException w:name="Table Grid 5" w:semiHidden="1" w:unhideWhenUsed="1"/>
+    <w:lsdException w:name="Table Grid 6" w:semiHidden="1" w:unhideWhenUsed="1"/>
+    <w:lsdException w:name="Table Grid 7" w:semiHidden="1" w:unhideWhenUsed="1"/>
+    <w:lsdException w:name="Table Grid 8" w:semiHidden="1" w:unhideWhenUsed="1"/>
+    <w:lsdException w:name="Table List 1" w:semiHidden="1" w:unhideWhenUsed="1"/>
+    <w:lsdException w:name="Table List 2" w:semiHidden="1" w:unhideWhenUsed="1"/>
+    <w:lsdException w:name="Table List 3" w:semiHidden="1" w:unhideWhenUsed="1"/>
+    <w:lsdException w:name="Table List 4" w:semiHidden="1" w:unhideWhenUsed="1"/>
+    <w:lsdException w:name="Table List 5" w:semiHidden="1" w:unhideWhenUsed="1"/>
+    <w:lsdException w:name="Table List 6" w:semiHidden="1" w:unhideWhenUsed="1"/>
+    <w:lsdException w:name="Table List 7" w:semiHidden="1" w:unhideWhenUsed="1"/>
+    <w:lsdException w:name="Table List 8" w:semiHidden="1" w:unhideWhenUsed="1"/>
+    <w:lsdException w:name="Table 3D effects 1" w:semiHidden="1" w:unhideWhenUsed="1"/>
+    <w:lsdException w:name="Table 3D effects 2" w:semiHidden="1" w:unhideWhenUsed="1"/>
+    <w:lsdException w:name="Table 3D effects 3" w:semiHidden="1" w:unhideWhenUsed="1"/>
+    <w:lsdException w:name="Table Contemporary" w:semiHidden="1" w:unhideWhenUsed="1"/>
+    <w:lsdException w:name="Table Elegant" w:semiHidden="1" w:unhideWhenUsed="1"/>
+    <w:lsdException w:name="Table Professional" w:semiHidden="1" w:unhideWhenUsed="1"/>
+    <w:lsdException w:name="Table Subtle 1" w:semiHidden="1" w:unhideWhenUsed="1"/>
+    <w:lsdException w:name="Table Subtle 2" w:semiHidden="1" w:unhideWhenUsed="1"/>
+    <w:lsdException w:name="Table Web 1" w:semiHidden="1" w:unhideWhenUsed="1"/>
+    <w:lsdException w:name="Table Web 2" w:semiHidden="1" w:unhideWhenUsed="1"/>
+    <w:lsdException w:name="Table Web 3" w:semiHidden="1" w:unhideWhenUsed="1"/>
+    <w:lsdException w:name="Balloon Text" w:semiHidden="1" w:unhideWhenUsed="1"/>
+    <w:lsdException w:name="Table Grid" w:uiPriority="59"/>
+    <w:lsdException w:name="Table Theme" w:semiHidden="1" w:unhideWhenUsed="1"/>
+    <w:lsdException w:name="Placeholder Text" w:semiHidden="1"/>
+    <w:lsdException w:name="No Spacing" w:uiPriority="1" w:qFormat="1"/>
+    <w:lsdException w:name="Light Shading" w:uiPriority="60"/>
+    <w:lsdException w:name="Light List" w:uiPriority="61"/>
+    <w:lsdException w:name="Light Grid" w:uiPriority="62"/>
+    <w:lsdException w:name="Medium Shading 1" w:uiPriority="63"/>
+    <w:lsdException w:name="Medium Shading 2" w:uiPriority="64"/>
+    <w:lsdException w:name="Medium List 1" w:uiPriority="65"/>
+    <w:lsdException w:name="Medium List 2" w:uiPriority="66"/>
+    <w:lsdException w:name="Medium Grid 1" w:uiPriority="67"/>
+    <w:lsdException w:name="Medium Grid 2" w:uiPriority="68"/>
+    <w:lsdException w:name="Medium Grid 3" w:uiPriority="69"/>
+    <w:lsdException w:name="Dark List" w:uiPriority="70"/>
+    <w:lsdException w:name="Colorful Shading" w:uiPriority="71"/>
+    <w:lsdException w:name="Colorful List" w:uiPriority="72"/>
+    <w:lsdException w:name="Colorful Grid" w:uiPriority="73"/>
+    <w:lsdException w:name="Light Shading Accent 1" w:uiPriority="60"/>
+    <w:lsdException w:name="Light List Accent 1" w:uiPriority="61"/>
+    <w:lsdException w:name="Light Grid Accent 1" w:uiPriority="62"/>
+    <w:lsdException w:name="Medium Shading 1 Accent 1" w:uiPriority="63"/>
+    <w:lsdException w:name="Medium Shading 2 Accent 1" w:uiPriority="64"/>
+    <w:lsdException w:name="Medium List 1 Accent 1" w:uiPriority="65"/>
+    <w:lsdException w:name="Revision" w:semiHidden="1"/>
+    <w:lsdException w:name="List Paragraph" w:uiPriority="34" w:qFormat="1"/>
+    <w:lsdException w:name="Quote" w:uiPriority="29" w:qFormat="1"/>
+    <w:lsdException w:name="Intense Quote" w:uiPriority="30" w:qFormat="1"/>
+    <w:lsdException w:name="Medium List 2 Accent 1" w:uiPriority="66"/>
+    <w:lsdException w:name="Medium Grid 1 Accent 1" w:uiPriority="67"/>
+    <w:lsdException w:name="Medium Grid 2 Accent 1" w:uiPriority="68"/>
+    <w:lsdException w:name="Medium Grid 3 Accent 1" w:uiPriority="69"/>
+    <w:lsdException w:name="Dark List Accent 1" w:uiPriority="70"/>
+    <w:lsdException w:name="Colorful Shading Accent 1" w:uiPriority="71"/>
+    <w:lsdException w:name="Colorful List Accent 1" w:uiPriority="72"/>
+    <w:lsdException w:name="Colorful Grid Accent 1" w:uiPriority="73"/>
+    <w:lsdException w:name="Light Shading Accent 2" w:uiPriority="60"/>
+    <w:lsdException w:name="Light List Accent 2" w:uiPriority="61"/>
+    <w:lsdException w:name="Light Grid Accent 2" w:uiPriority="62"/>
+    <w:lsdException w:name="Medium Shading 1 Accent 2" w:uiPriority="63"/>
+    <w:lsdException w:name="Medium Shading 2 Accent 2" w:uiPriority="64"/>
+    <w:lsdException w:name="Medium List 1 Accent 2" w:uiPriority="65"/>
+    <w:lsdException w:name="Medium List 2 Accent 2" w:uiPriority="66"/>
+    <w:lsdException w:name="Medium Grid 1 Accent 2" w:uiPriority="67"/>
+    <w:lsdException w:name="Medium Grid 2 Accent 2" w:uiPriority="68"/>
+    <w:lsdException w:name="Medium Grid 3 Accent 2" w:uiPriority="69"/>
+    <w:lsdException w:name="Dark List Accent 2" w:uiPriority="70"/>
+    <w:lsdException w:name="Colorful Shading Accent 2" w:uiPriority="71"/>
+    <w:lsdException w:name="Colorful List Accent 2" w:uiPriority="72"/>
+    <w:lsdException w:name="Colorful Grid Accent 2" w:uiPriority="73"/>
+    <w:lsdException w:name="Light Shading Accent 3" w:uiPriority="60"/>
+    <w:lsdException w:name="Light List Accent 3" w:uiPriority="61"/>
+    <w:lsdException w:name="Light Grid Accent 3" w:uiPriority="62"/>
+    <w:lsdException w:name="Medium Shading 1 Accent 3" w:uiPriority="63"/>
+    <w:lsdException w:name="Medium Shading 2 Accent 3" w:uiPriority="64"/>
+    <w:lsdException w:name="Medium List 1 Accent 3" w:uiPriority="65"/>
+    <w:lsdException w:name="Medium List 2 Accent 3" w:uiPriority="66"/>
+    <w:lsdException w:name="Medium Grid 1 Accent 3" w:uiPriority="67"/>
+    <w:lsdException w:name="Medium Grid 2 Accent 3" w:uiPriority="68"/>
+    <w:lsdException w:name="Medium Grid 3 Accent 3" w:uiPriority="69"/>
+    <w:lsdException w:name="Dark List Accent 3" w:uiPriority="70"/>
+    <w:lsdException w:name="Colorful Shading Accent 3" w:uiPriority="71"/>
+    <w:lsdException w:name="Colorful List Accent 3" w:uiPriority="72"/>
+    <w:lsdException w:name="Colorful Grid Accent 3" w:uiPriority="73"/>
+    <w:lsdException w:name="Light Shading Accent 4" w:uiPriority="60"/>
+    <w:lsdException w:name="Light List Accent 4" w:uiPriority="61"/>
+    <w:lsdException w:name="Light Grid Accent 4" w:uiPriority="62"/>
+    <w:lsdException w:name="Medium Shading 1 Accent 4" w:uiPriority="63"/>
+    <w:lsdException w:name="Medium Shading 2 Accent 4" w:uiPriority="64"/>
+    <w:lsdException w:name="Medium List 1 Accent 4" w:uiPriority="65"/>
+    <w:lsdException w:name="Medium List 2 Accent 4" w:uiPriority="66"/>
+    <w:lsdException w:name="Medium Grid 1 Accent 4" w:uiPriority="67"/>
+    <w:lsdException w:name="Medium Grid 2 Accent 4" w:uiPriority="68"/>
+    <w:lsdException w:name="Medium Grid 3 Accent 4" w:uiPriority="69"/>
+    <w:lsdException w:name="Dark List Accent 4" w:uiPriority="70"/>
+    <w:lsdException w:name="Colorful Shading Accent 4" w:uiPriority="71"/>
+    <w:lsdException w:name="Colorful List Accent 4" w:uiPriority="72"/>
+    <w:lsdException w:name="Colorful Grid Accent 4" w:uiPriority="73"/>
+    <w:lsdException w:name="Light Shading Accent 5" w:uiPriority="60"/>
+    <w:lsdException w:name="Light List Accent 5" w:uiPriority="61"/>
+    <w:lsdException w:name="Light Grid Accent 5" w:uiPriority="62"/>
+    <w:lsdException w:name="Medium Shading 1 Accent 5" w:uiPriority="63"/>
+    <w:lsdException w:name="Medium Shading 2 Accent 5" w:uiPriority="64"/>
+    <w:lsdException w:name="Medium List 1 Accent 5" w:uiPriority="65"/>
+    <w:lsdException w:name="Medium List 2 Accent 5" w:uiPriority="66"/>
+    <w:lsdException w:name="Medium Grid 1 Accent 5" w:uiPriority="67"/>
+    <w:lsdException w:name="Medium Grid 2 Accent 5" w:uiPriority="68"/>
+    <w:lsdException w:name="Medium Grid 3 Accent 5" w:uiPriority="69"/>
+    <w:lsdException w:name="Dark List Accent 5" w:uiPriority="70"/>
+    <w:lsdException w:name="Colorful Shading Accent 5" w:uiPriority="71"/>
+    <w:lsdException w:name="Colorful List Accent 5" w:uiPriority="72"/>
+    <w:lsdException w:name="Colorful Grid Accent 5" w:uiPriority="73"/>
+    <w:lsdException w:name="Light Shading Accent 6" w:uiPriority="60"/>
+    <w:lsdException w:name="Light List Accent 6" w:uiPriority="61"/>
+    <w:lsdException w:name="Light Grid Accent 6" w:uiPriority="62"/>
+    <w:lsdException w:name="Medium Shading 1 Accent 6" w:uiPriority="63"/>
+    <w:lsdException w:name="Medium Shading 2 Accent 6" w:uiPriority="64"/>
+    <w:lsdException w:name="Medium List 1 Accent 6" w:uiPriority="65"/>
+    <w:lsdException w:name="Medium List 2 Accent 6" w:uiPriority="66"/>
+    <w:lsdException w:name="Medium Grid 1 Accent 6" w:uiPriority="67"/>
+    <w:lsdException w:name="Medium Grid 2 Accent 6" w:uiPriority="68"/>
+    <w:lsdException w:name="Medium Grid 3 Accent 6" w:uiPriority="69"/>
+    <w:lsdException w:name="Dark List Accent 6" w:uiPriority="70"/>
+    <w:lsdException w:name="Colorful Shading Accent 6" w:uiPriority="71"/>
+    <w:lsdException w:name="Colorful List Accent 6" w:uiPriority="72"/>
+    <w:lsdException w:name="Colorful Grid Accent 6" w:uiPriority="73"/>
+    <w:lsdException w:name="Subtle Emphasis" w:uiPriority="19" w:qFormat="1"/>
+    <w:lsdException w:name="Intense Emphasis" w:uiPriority="21" w:qFormat="1"/>
+    <w:lsdException w:name="Subtle Reference" w:uiPriority="31" w:qFormat="1"/>
+    <w:lsdException w:name="Intense Reference" w:uiPriority="32" w:qFormat="1"/>
+    <w:lsdException w:name="Book Title" w:uiPriority="33" w:qFormat="1"/>
+    <w:lsdException w:name="Bibliography" w:semiHidden="1" w:uiPriority="37" w:unhideWhenUsed="1"/>
+    <w:lsdException w:name="TOC Heading" w:semiHidden="1" w:uiPriority="39" w:unhideWhenUsed="1" w:qFormat="1"/>
+    <w:lsdException w:name="Plain Table 1" w:uiPriority="41"/>
+    <w:lsdException w:name="Plain Table 2" w:uiPriority="42"/>
+    <w:lsdException w:name="Plain Table 3" w:uiPriority="43"/>
+    <w:lsdException w:name="Plain Table 4" w:uiPriority="44"/>
+    <w:lsdException w:name="Plain Table 5" w:uiPriority="45"/>
+    <w:lsdException w:name="Grid Table Light" w:uiPriority="40"/>
+    <w:lsdException w:name="Grid Table 1 Light" w:uiPriority="46"/>
+    <w:lsdException w:name="Grid Table 2" w:uiPriority="47"/>
+    <w:lsdException w:name="Grid Table 3" w:uiPriority="48"/>
+    <w:lsdException w:name="Grid Table 4" w:uiPriority="49"/>
+    <w:lsdException w:name="Grid Table 5 Dark" w:uiPriority="50"/>
+    <w:lsdException w:name="Grid Table 6 Colorful" w:uiPriority="51"/>
+    <w:lsdException w:name="Grid Table 7 Colorful" w:uiPriority="52"/>
+    <w:lsdException w:name="Grid Table 1 Light Accent 1" w:uiPriority="46"/>
+    <w:lsdException w:name="Grid Table 2 Accent 1" w:uiPriority="47"/>
+    <w:lsdException w:name="Grid Table 3 Accent 1" w:uiPriority="48"/>
+    <w:lsdException w:name="Grid Table 4 Accent 1" w:uiPriority="49"/>
+    <w:lsdException w:name="Grid Table 5 Dark Accent 1" w:uiPriority="50"/>
+    <w:lsdException w:name="Grid Table 6 Colorful Accent 1" w:uiPriority="51"/>
+    <w:lsdException w:name="Grid Table 7 Colorful Accent 1" w:uiPriority="52"/>
+    <w:lsdException w:name="Grid Table 1 Light Accent 2" w:uiPriority="46"/>
+    <w:lsdException w:name="Grid Table 2 Accent 2" w:uiPriority="47"/>
+    <w:lsdException w:name="Grid Table 3 Accent 2" w:uiPriority="48"/>
+    <w:lsdException w:name="Grid Table 4 Accent 2" w:uiPriority="49"/>
+    <w:lsdException w:name="Grid Table 5 Dark Accent 2" w:uiPriority="50"/>
+    <w:lsdException w:name="Grid Table 6 Colorful Accent 2" w:uiPriority="51"/>
+    <w:lsdException w:name="Grid Table 7 Colorful Accent 2" w:uiPriority="52"/>
+    <w:lsdException w:name="Grid Table 1 Light Accent 3" w:uiPriority="46"/>
+    <w:lsdException w:name="Grid Table 2 Accent 3" w:uiPriority="47"/>
+    <w:lsdException w:name="Grid Table 3 Accent 3" w:uiPriority="48"/>
+    <w:lsdException w:name="Grid Table 4 Accent 3" w:uiPriority="49"/>
+    <w:lsdException w:name="Grid Table 5 Dark Accent 3" w:uiPriority="50"/>
+    <w:lsdException w:name="Grid Table 6 Colorful Accent 3" w:uiPriority="51"/>
+    <w:lsdException w:name="Grid Table 7 Colorful Accent 3" w:uiPriority="52"/>
+    <w:lsdException w:name="Grid Table 1 Light Accent 4" w:uiPriority="46"/>
+    <w:lsdException w:name="Grid Table 2 Accent 4" w:uiPriority="47"/>
+    <w:lsdException w:name="Grid Table 3 Accent 4" w:uiPriority="48"/>
+    <w:lsdException w:name="Grid Table 4 Accent 4" w:uiPriority="49"/>
+    <w:lsdException w:name="Grid Table 5 Dark Accent 4" w:uiPriority="50"/>
+    <w:lsdException w:name="Grid Table 6 Colorful Accent 4" w:uiPriority="51"/>
+    <w:lsdException w:name="Grid Table 7 Colorful Accent 4" w:uiPriority="52"/>
+    <w:lsdException w:name="Grid Table 1 Light Accent 5" w:uiPriority="46"/>
+    <w:lsdException w:name="Grid Table 2 Accent 5" w:uiPriority="47"/>
+    <w:lsdException w:name="Grid Table 3 Accent 5" w:uiPriority="48"/>
+    <w:lsdException w:name="Grid Table 4 Accent 5" w:uiPriority="49"/>
+    <w:lsdException w:name="Grid Table 5 Dark Accent 5" w:uiPriority="50"/>
+    <w:lsdException w:name="Grid Table 6 Colorful Accent 5" w:uiPriority="51"/>
+    <w:lsdException w:name="Grid Table 7 Colorful Accent 5" w:uiPriority="52"/>
+    <w:lsdException w:name="Grid Table 1 Light Accent 6" w:uiPriority="46"/>
+    <w:lsdException w:name="Grid Table 2 Accent 6" w:uiPriority="47"/>
+    <w:lsdException w:name="Grid Table 3 Accent 6" w:uiPriority="48"/>
+    <w:lsdException w:name="Grid Table 4 Accent 6" w:uiPriority="49"/>
+    <w:lsdException w:name="Grid Table 5 Dark Accent 6" w:uiPriority="50"/>
+    <w:lsdException w:name="Grid Table 6 Colorful Accent 6" w:uiPriority="51"/>
+    <w:lsdException w:name="Grid Table 7 Colorful Accent 6" w:uiPriority="52"/>
+    <w:lsdException w:name="List Table 1 Light" w:uiPriority="46"/>
+    <w:lsdException w:name="List Table 2" w:uiPriority="47"/>
+    <w:lsdException w:name="List Table 3" w:uiPriority="48"/>
+    <w:lsdException w:name="List Table 4" w:uiPriority="49"/>
+    <w:lsdException w:name="List Table 5 Dark" w:uiPriority="50"/>
+    <w:lsdException w:name="List Table 6 Colorful" w:uiPriority="51"/>
+    <w:lsdException w:name="List Table 7 Colorful" w:uiPriority="52"/>
+    <w:lsdException w:name="List Table 1 Light Accent 1" w:uiPriority="46"/>
+    <w:lsdException w:name="List Table 2 Accent 1" w:uiPriority="47"/>
+    <w:lsdException w:name="List Table 3 Accent 1" w:uiPriority="48"/>
+    <w:lsdException w:name="List Table 4 Accent 1" w:uiPriority="49"/>
+    <w:lsdException w:name="List Table 5 Dark Accent 1" w:uiPriority="50"/>
+    <w:lsdException w:name="List Table 6 Colorful Accent 1" w:uiPriority="51"/>
+    <w:lsdException w:name="List Table 7 Colorful Accent 1" w:uiPriority="52"/>
+    <w:lsdException w:name="List Table 1 Light Accent 2" w:uiPriority="46"/>
+    <w:lsdException w:name="List Table 2 Accent 2" w:uiPriority="47"/>
+    <w:lsdException w:name="List Table 3 Accent 2" w:uiPriority="48"/>
+    <w:lsdException w:name="List Table 4 Accent 2" w:uiPriority="49"/>
+    <w:lsdException w:name="List Table 5 Dark Accent 2" w:uiPriority="50"/>
+    <w:lsdException w:name="List Table 6 Colorful Accent 2" w:uiPriority="51"/>
+    <w:lsdException w:name="List Table 7 Colorful Accent 2" w:uiPriority="52"/>
+    <w:lsdException w:name="List Table 1 Light Accent 3" w:uiPriority="46"/>
+    <w:lsdException w:name="List Table 2 Accent 3" w:uiPriority="47"/>
+    <w:lsdException w:name="List Table 3 Accent 3" w:uiPriority="48"/>
+    <w:lsdException w:name="List Table 4 Accent 3" w:uiPriority="49"/>
+    <w:lsdException w:name="List Table 5 Dark Accent 3" w:uiPriority="50"/>
+    <w:lsdException w:name="List Table 6 Colorful Accent 3" w:uiPriority="51"/>
+    <w:lsdException w:name="List Table 7 Colorful Accent 3" w:uiPriority="52"/>
+    <w:lsdException w:name="List Table 1 Light Accent 4" w:uiPriority="46"/>
+    <w:lsdException w:name="List Table 2 Accent 4" w:uiPriority="47"/>
+    <w:lsdException w:name="List Table 3 Accent 4" w:uiPriority="48"/>
+    <w:lsdException w:name="List Table 4 Accent 4" w:uiPriority="49"/>
+    <w:lsdException w:name="List Table 5 Dark Accent 4" w:uiPriority="50"/>
+    <w:lsdException w:name="List Table 6 Colorful Accent 4" w:uiPriority="51"/>
+    <w:lsdException w:name="List Table 7 Colorful Accent 4" w:uiPriority="52"/>
+    <w:lsdException w:name="List Table 1 Light Accent 5" w:uiPriority="46"/>
+    <w:lsdException w:name="List Table 2 Accent 5" w:uiPriority="47"/>
+    <w:lsdException w:name="List Table 3 Accent 5" w:uiPriority="48"/>
+    <w:lsdException w:name="List Table 4 Accent 5" w:uiPriority="49"/>
+    <w:lsdException w:name="List Table 5 Dark Accent 5" w:uiPriority="50"/>
+    <w:lsdException w:name="List Table 6 Colorful Accent 5" w:uiPriority="51"/>
+    <w:lsdException w:name="List Table 7 Colorful Accent 5" w:uiPriority="52"/>
+    <w:lsdException w:name="List Table 1 Light Accent 6" w:uiPriority="46"/>
+    <w:lsdException w:name="List Table 2 Accent 6" w:uiPriority="47"/>
+    <w:lsdException w:name="List Table 3 Accent 6" w:uiPriority="48"/>
+    <w:lsdException w:name="List Table 4 Accent 6" w:uiPriority="49"/>
+    <w:lsdException w:name="List Table 5 Dark Accent 6" w:uiPriority="50"/>
+    <w:lsdException w:name="List Table 6 Colorful Accent 6" w:uiPriority="51"/>
+    <w:lsdException w:name="List Table 7 Colorful Accent 6" w:uiPriority="52"/>
   </w:latentStyles>
   <w:style w:type="paragraph" w:default="1" w:styleId="Normal">
     <w:name w:val="Normal"/>
@@ -9573,7 +8847,7 @@
 </file>
 
 <file path=customXml/itemProps1.xml><?xml version="1.0" encoding="utf-8"?>
-<ds:datastoreItem xmlns:ds="http://schemas.openxmlformats.org/officeDocument/2006/customXml" ds:itemID="{AB86DD3E-4625-4E26-A1FC-4B40F7E52D46}">
+<ds:datastoreItem xmlns:ds="http://schemas.openxmlformats.org/officeDocument/2006/customXml" ds:itemID="{5E5101AE-CDF9-42E6-AD32-18726F9A91EA}">
   <ds:schemaRefs>
     <ds:schemaRef ds:uri="http://schemas.openxmlformats.org/officeDocument/2006/bibliography"/>
   </ds:schemaRefs>

</xml_diff>

<commit_message>
Ajout de texte dans l'etude d'op
</commit_message>
<xml_diff>
--- a/Avant-Projet/[S4][SITM] étude d'opportunité et de faisabilité.docx
+++ b/Avant-Projet/[S4][SITM] étude d'opportunité et de faisabilité.docx
@@ -5200,20 +5200,57 @@
         <w:rPr>
           <w:rFonts w:ascii="Arial" w:hAnsi="Arial" w:cs="Arial"/>
         </w:rPr>
-        <w:t xml:space="preserve">un ordinateur du même réseau, </w:t>
+        <w:t>un ordinateur du même réseau,</w:t>
+      </w:r>
+      <w:r>
+        <w:rPr>
+          <w:rFonts w:ascii="Arial" w:hAnsi="Arial" w:cs="Arial"/>
+        </w:rPr>
+        <w:t xml:space="preserve"> contrairement à les logiciels alternatifs. Il dispose également d’une fonctionnalité permettant de tromper l’utilisateur visitant des sites web dit « sécurisés » via HTTPS en redirigeant chaque site sécurisé en version non sécurisé.</w:t>
+      </w:r>
+    </w:p>
+    <w:p>
+      <w:pPr>
+        <w:spacing w:beforeLines="40" w:before="96" w:afterLines="40" w:after="96" w:line="240" w:lineRule="auto"/>
+        <w:rPr>
+          <w:rFonts w:ascii="Arial" w:hAnsi="Arial" w:cs="Arial"/>
+        </w:rPr>
+      </w:pPr>
+      <w:r>
+        <w:rPr>
+          <w:rFonts w:ascii="Arial" w:hAnsi="Arial" w:cs="Arial"/>
+        </w:rPr>
+        <w:t>Il dispose également un module de protection permettant de contrer les attaques du même genre sur le réseau, SITM est donc un logiciel d’attaque et de défense.</w:t>
+      </w:r>
+    </w:p>
+    <w:p>
+      <w:pPr>
+        <w:pStyle w:val="Titre2"/>
+        <w:spacing w:beforeLines="40" w:before="96" w:afterLines="40" w:after="96" w:line="240" w:lineRule="auto"/>
+        <w:rPr>
+          <w:rFonts w:ascii="Arial" w:eastAsiaTheme="minorEastAsia" w:hAnsi="Arial" w:cs="Arial"/>
+          <w:b w:val="0"/>
+          <w:bCs w:val="0"/>
+          <w:color w:val="auto"/>
+          <w:sz w:val="22"/>
+          <w:szCs w:val="22"/>
+        </w:rPr>
+      </w:pPr>
+      <w:r>
+        <w:rPr>
+          <w:rFonts w:ascii="Arial" w:eastAsiaTheme="minorEastAsia" w:hAnsi="Arial" w:cs="Arial"/>
+          <w:b w:val="0"/>
+          <w:bCs w:val="0"/>
+          <w:color w:val="auto"/>
+          <w:sz w:val="22"/>
+          <w:szCs w:val="22"/>
+        </w:rPr>
+        <w:t>SITM est également capable d’utiliser une fausse adresse MAC afin de rester le plus discret possible sur le réseau.</w:t>
       </w:r>
       <w:bookmarkStart w:id="9" w:name="_GoBack"/>
       <w:bookmarkEnd w:id="9"/>
     </w:p>
-    <w:p>
-      <w:pPr>
-        <w:pStyle w:val="Titre2"/>
-        <w:spacing w:beforeLines="40" w:before="96" w:afterLines="40" w:after="96" w:line="240" w:lineRule="auto"/>
-        <w:rPr>
-          <w:rFonts w:ascii="Arial" w:hAnsi="Arial" w:cs="Arial"/>
-        </w:rPr>
-      </w:pPr>
-    </w:p>
+    <w:p/>
     <w:p>
       <w:pPr>
         <w:pStyle w:val="Titre2"/>
@@ -8847,7 +8884,7 @@
 </file>
 
 <file path=customXml/itemProps1.xml><?xml version="1.0" encoding="utf-8"?>
-<ds:datastoreItem xmlns:ds="http://schemas.openxmlformats.org/officeDocument/2006/customXml" ds:itemID="{5E5101AE-CDF9-42E6-AD32-18726F9A91EA}">
+<ds:datastoreItem xmlns:ds="http://schemas.openxmlformats.org/officeDocument/2006/customXml" ds:itemID="{CD182D4C-D281-43C1-8648-D151A65EB7F5}">
   <ds:schemaRefs>
     <ds:schemaRef ds:uri="http://schemas.openxmlformats.org/officeDocument/2006/bibliography"/>
   </ds:schemaRefs>

</xml_diff>

<commit_message>
etude d opportunité complétée
</commit_message>
<xml_diff>
--- a/Avant-Projet/[S4][SITM] étude d'opportunité et de faisabilité.docx
+++ b/Avant-Projet/[S4][SITM] étude d'opportunité et de faisabilité.docx
@@ -1,6 +1,6 @@
 
 <file path=word/document.xml><?xml version="1.0" encoding="utf-8"?>
-<w:document xmlns:wpc="http://schemas.microsoft.com/office/word/2010/wordprocessingCanvas" xmlns:mc="http://schemas.openxmlformats.org/markup-compatibility/2006" xmlns:o="urn:schemas-microsoft-com:office:office" xmlns:r="http://schemas.openxmlformats.org/officeDocument/2006/relationships" xmlns:m="http://schemas.openxmlformats.org/officeDocument/2006/math" xmlns:v="urn:schemas-microsoft-com:vml" xmlns:wp14="http://schemas.microsoft.com/office/word/2010/wordprocessingDrawing" xmlns:wp="http://schemas.openxmlformats.org/drawingml/2006/wordprocessingDrawing" xmlns:w10="urn:schemas-microsoft-com:office:word" xmlns:w="http://schemas.openxmlformats.org/wordprocessingml/2006/main" xmlns:w14="http://schemas.microsoft.com/office/word/2010/wordml" xmlns:w15="http://schemas.microsoft.com/office/word/2012/wordml" xmlns:wpg="http://schemas.microsoft.com/office/word/2010/wordprocessingGroup" xmlns:wpi="http://schemas.microsoft.com/office/word/2010/wordprocessingInk" xmlns:wne="http://schemas.microsoft.com/office/word/2006/wordml" xmlns:wps="http://schemas.microsoft.com/office/word/2010/wordprocessingShape" mc:Ignorable="w14 w15 wp14">
+<w:document xmlns:wpc="http://schemas.microsoft.com/office/word/2010/wordprocessingCanvas" xmlns:mc="http://schemas.openxmlformats.org/markup-compatibility/2006" xmlns:o="urn:schemas-microsoft-com:office:office" xmlns:r="http://schemas.openxmlformats.org/officeDocument/2006/relationships" xmlns:m="http://schemas.openxmlformats.org/officeDocument/2006/math" xmlns:v="urn:schemas-microsoft-com:vml" xmlns:wp14="http://schemas.microsoft.com/office/word/2010/wordprocessingDrawing" xmlns:wp="http://schemas.openxmlformats.org/drawingml/2006/wordprocessingDrawing" xmlns:w10="urn:schemas-microsoft-com:office:word" xmlns:w="http://schemas.openxmlformats.org/wordprocessingml/2006/main" xmlns:w14="http://schemas.microsoft.com/office/word/2010/wordml" xmlns:wpg="http://schemas.microsoft.com/office/word/2010/wordprocessingGroup" xmlns:wpi="http://schemas.microsoft.com/office/word/2010/wordprocessingInk" xmlns:wne="http://schemas.microsoft.com/office/word/2006/wordml" xmlns:wps="http://schemas.microsoft.com/office/word/2010/wordprocessingShape" mc:Ignorable="w14 wp14">
   <w:body>
     <w:p>
       <w:pPr>
@@ -38,7 +38,7 @@
                     </pic:cNvPicPr>
                   </pic:nvPicPr>
                   <pic:blipFill>
-                    <a:blip r:embed="rId8" cstate="print">
+                    <a:blip r:embed="rId9" cstate="print">
                       <a:extLst>
                         <a:ext uri="{28A0092B-C50C-407E-A947-70E740481C1C}">
                           <a14:useLocalDpi xmlns:a14="http://schemas.microsoft.com/office/drawing/2010/main" val="0"/>
@@ -122,7 +122,43 @@
           <w:rFonts w:ascii="Arial" w:hAnsi="Arial" w:cs="Arial"/>
           <w:lang w:val="en-US"/>
         </w:rPr>
-        <w:t>[logo du projet]</w:t>
+        <w:t>[</w:t>
+      </w:r>
+      <w:proofErr w:type="gramStart"/>
+      <w:r>
+        <w:rPr>
+          <w:rStyle w:val="TitreProjetCar"/>
+          <w:rFonts w:ascii="Arial" w:hAnsi="Arial" w:cs="Arial"/>
+          <w:lang w:val="en-US"/>
+        </w:rPr>
+        <w:t>logo</w:t>
+      </w:r>
+      <w:proofErr w:type="gramEnd"/>
+      <w:r>
+        <w:rPr>
+          <w:rStyle w:val="TitreProjetCar"/>
+          <w:rFonts w:ascii="Arial" w:hAnsi="Arial" w:cs="Arial"/>
+          <w:lang w:val="en-US"/>
+        </w:rPr>
+        <w:t xml:space="preserve"> du </w:t>
+      </w:r>
+      <w:proofErr w:type="spellStart"/>
+      <w:r>
+        <w:rPr>
+          <w:rStyle w:val="TitreProjetCar"/>
+          <w:rFonts w:ascii="Arial" w:hAnsi="Arial" w:cs="Arial"/>
+          <w:lang w:val="en-US"/>
+        </w:rPr>
+        <w:t>projet</w:t>
+      </w:r>
+      <w:proofErr w:type="spellEnd"/>
+      <w:r>
+        <w:rPr>
+          <w:rStyle w:val="TitreProjetCar"/>
+          <w:rFonts w:ascii="Arial" w:hAnsi="Arial" w:cs="Arial"/>
+          <w:lang w:val="en-US"/>
+        </w:rPr>
+        <w:t>]</w:t>
       </w:r>
       <w:r>
         <w:rPr>
@@ -183,7 +219,25 @@
           <w:rFonts w:ascii="Arial" w:hAnsi="Arial" w:cs="Arial"/>
           <w:lang w:val="en-US"/>
         </w:rPr>
-        <w:t>Stalker In The Middle</w:t>
+        <w:t xml:space="preserve">Stalker </w:t>
+      </w:r>
+      <w:proofErr w:type="gramStart"/>
+      <w:r>
+        <w:rPr>
+          <w:rStyle w:val="TitreProjetCar"/>
+          <w:rFonts w:ascii="Arial" w:hAnsi="Arial" w:cs="Arial"/>
+          <w:lang w:val="en-US"/>
+        </w:rPr>
+        <w:t>In</w:t>
+      </w:r>
+      <w:proofErr w:type="gramEnd"/>
+      <w:r>
+        <w:rPr>
+          <w:rStyle w:val="TitreProjetCar"/>
+          <w:rFonts w:ascii="Arial" w:hAnsi="Arial" w:cs="Arial"/>
+          <w:lang w:val="en-US"/>
+        </w:rPr>
+        <w:t xml:space="preserve"> The Middle</w:t>
       </w:r>
       <w:r>
         <w:rPr>
@@ -225,15 +279,45 @@
         </w:rPr>
         <w:t> </w:t>
       </w:r>
-      <w:fldSimple w:instr=" DOCPROPERTY &quot;Subject&quot;  \* MERGEFORMAT ">
-        <w:r>
-          <w:rPr>
-            <w:rStyle w:val="TitreProjetCar"/>
-            <w:rFonts w:ascii="Arial" w:hAnsi="Arial" w:cs="Arial"/>
-          </w:rPr>
-          <w:t>[slogan]</w:t>
-        </w:r>
-      </w:fldSimple>
+      <w:r>
+        <w:fldChar w:fldCharType="begin"/>
+      </w:r>
+      <w:r>
+        <w:instrText xml:space="preserve"> DOCPROPERTY "Subject"  \* MERGEFORMAT </w:instrText>
+      </w:r>
+      <w:r>
+        <w:fldChar w:fldCharType="separate"/>
+      </w:r>
+      <w:r>
+        <w:rPr>
+          <w:rStyle w:val="TitreProjetCar"/>
+          <w:rFonts w:ascii="Arial" w:hAnsi="Arial" w:cs="Arial"/>
+        </w:rPr>
+        <w:t>[</w:t>
+      </w:r>
+      <w:proofErr w:type="gramStart"/>
+      <w:r>
+        <w:rPr>
+          <w:rStyle w:val="TitreProjetCar"/>
+          <w:rFonts w:ascii="Arial" w:hAnsi="Arial" w:cs="Arial"/>
+        </w:rPr>
+        <w:t>slogan</w:t>
+      </w:r>
+      <w:proofErr w:type="gramEnd"/>
+      <w:r>
+        <w:rPr>
+          <w:rStyle w:val="TitreProjetCar"/>
+          <w:rFonts w:ascii="Arial" w:hAnsi="Arial" w:cs="Arial"/>
+        </w:rPr>
+        <w:t>]</w:t>
+      </w:r>
+      <w:r>
+        <w:rPr>
+          <w:rStyle w:val="TitreProjetCar"/>
+          <w:rFonts w:ascii="Arial" w:hAnsi="Arial" w:cs="Arial"/>
+        </w:rPr>
+        <w:fldChar w:fldCharType="end"/>
+      </w:r>
       <w:r>
         <w:rPr>
           <w:rStyle w:val="StyleTitreLatin36ptCar"/>
@@ -264,15 +348,45 @@
         </w:rPr>
         <w:t> </w:t>
       </w:r>
-      <w:fldSimple w:instr=" DOCPROPERTY &quot;Subject&quot;  \* MERGEFORMAT ">
-        <w:r>
-          <w:rPr>
-            <w:rStyle w:val="TitreProjetCar"/>
-            <w:rFonts w:ascii="Arial" w:hAnsi="Arial" w:cs="Arial"/>
-          </w:rPr>
-          <w:t>[pitch]</w:t>
-        </w:r>
-      </w:fldSimple>
+      <w:r>
+        <w:fldChar w:fldCharType="begin"/>
+      </w:r>
+      <w:r>
+        <w:instrText xml:space="preserve"> DOCPROPERTY "Subject"  \* MERGEFORMAT </w:instrText>
+      </w:r>
+      <w:r>
+        <w:fldChar w:fldCharType="separate"/>
+      </w:r>
+      <w:r>
+        <w:rPr>
+          <w:rStyle w:val="TitreProjetCar"/>
+          <w:rFonts w:ascii="Arial" w:hAnsi="Arial" w:cs="Arial"/>
+        </w:rPr>
+        <w:t>[</w:t>
+      </w:r>
+      <w:proofErr w:type="gramStart"/>
+      <w:r>
+        <w:rPr>
+          <w:rStyle w:val="TitreProjetCar"/>
+          <w:rFonts w:ascii="Arial" w:hAnsi="Arial" w:cs="Arial"/>
+        </w:rPr>
+        <w:t>pitch</w:t>
+      </w:r>
+      <w:proofErr w:type="gramEnd"/>
+      <w:r>
+        <w:rPr>
+          <w:rStyle w:val="TitreProjetCar"/>
+          <w:rFonts w:ascii="Arial" w:hAnsi="Arial" w:cs="Arial"/>
+        </w:rPr>
+        <w:t>]</w:t>
+      </w:r>
+      <w:r>
+        <w:rPr>
+          <w:rStyle w:val="TitreProjetCar"/>
+          <w:rFonts w:ascii="Arial" w:hAnsi="Arial" w:cs="Arial"/>
+        </w:rPr>
+        <w:fldChar w:fldCharType="end"/>
+      </w:r>
       <w:r>
         <w:rPr>
           <w:rStyle w:val="StyleTitreLatin36ptCar"/>
@@ -1134,7 +1248,7 @@
               </wp:inline>
             </w:drawing>
           </mc:Choice>
-          <mc:Fallback>
+          <mc:Fallback xmlns:w15="http://schemas.microsoft.com/office/word/2012/wordml">
             <w:pict>
               <v:shapetype w14:anchorId="15A5058D" id="_x0000_t202" coordsize="21600,21600" o:spt="202" path="m,l,21600r21600,l21600,xe">
                 <v:stroke joinstyle="miter"/>
@@ -2141,7 +2255,7 @@
               </wp:inline>
             </w:drawing>
           </mc:Choice>
-          <mc:Fallback>
+          <mc:Fallback xmlns:w15="http://schemas.microsoft.com/office/word/2012/wordml">
             <w:pict>
               <v:shape w14:anchorId="0C537CDF" id="Text Box 11" o:spid="_x0000_s1027" type="#_x0000_t202" style="width:481.6pt;height:23.25pt;visibility:visible;mso-wrap-style:square;mso-left-percent:-10001;mso-top-percent:-10001;mso-position-horizontal:absolute;mso-position-horizontal-relative:char;mso-position-vertical:absolute;mso-position-vertical-relative:line;mso-left-percent:-10001;mso-top-percent:-10001;v-text-anchor:top" o:gfxdata="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" fillcolor="#9bbb59 [3206]" strokecolor="#f2f2f2 [3041]" strokeweight="3pt">
                 <v:shadow on="t" color="#4e6128 [1606]" opacity=".5" offset="1pt"/>
@@ -2367,7 +2481,7 @@
               </wp:inline>
             </w:drawing>
           </mc:Choice>
-          <mc:Fallback>
+          <mc:Fallback xmlns:w15="http://schemas.microsoft.com/office/word/2012/wordml">
             <w:pict>
               <v:shape w14:anchorId="298936C5" id="Text Box 10" o:spid="_x0000_s1028" type="#_x0000_t202" style="width:481.6pt;height:259.45pt;visibility:visible;mso-wrap-style:square;mso-left-percent:-10001;mso-top-percent:-10001;mso-position-horizontal:absolute;mso-position-horizontal-relative:char;mso-position-vertical:absolute;mso-position-vertical-relative:line;mso-left-percent:-10001;mso-top-percent:-10001;v-text-anchor:top" o:gfxdata="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" fillcolor="#9bbb59 [3206]" strokecolor="#f2f2f2 [3041]" strokeweight="3pt">
                 <v:shadow on="t" color="#4e6128 [1606]" opacity=".5" offset="1pt"/>
@@ -2510,7 +2624,15 @@
         </w:numPr>
       </w:pPr>
       <w:r>
-        <w:t>Pouvoir intercepter et rerouter les paquets avant le</w:t>
+        <w:t xml:space="preserve">Pouvoir intercepter et </w:t>
+      </w:r>
+      <w:proofErr w:type="spellStart"/>
+      <w:r>
+        <w:t>rerouter</w:t>
+      </w:r>
+      <w:proofErr w:type="spellEnd"/>
+      <w:r>
+        <w:t xml:space="preserve"> les paquets avant le</w:t>
       </w:r>
       <w:r>
         <w:t xml:space="preserve"> 29/04</w:t>
@@ -2528,13 +2650,7 @@
         </w:numPr>
       </w:pPr>
       <w:r>
-        <w:t xml:space="preserve">Création d’une interface graphique avant le </w:t>
-      </w:r>
-      <w:r>
-        <w:t>03/05</w:t>
-      </w:r>
-      <w:r>
-        <w:t>.</w:t>
+        <w:t>Création d’une interface graphique avant le 03/05.</w:t>
       </w:r>
     </w:p>
     <w:p>
@@ -2600,10 +2716,7 @@
         </w:numPr>
       </w:pPr>
       <w:r>
-        <w:t>Affichage des pages web visitées</w:t>
-      </w:r>
-      <w:r>
-        <w:t xml:space="preserve"> avant le 30/05.</w:t>
+        <w:t>Affichage des pages web visitées avant le 30/05.</w:t>
       </w:r>
     </w:p>
     <w:p>
@@ -2615,7 +2728,15 @@
         </w:numPr>
       </w:pPr>
       <w:r>
-        <w:t>Pouvoir intercepter les transmissions VoIP avant le</w:t>
+        <w:t xml:space="preserve">Pouvoir intercepter les transmissions </w:t>
+      </w:r>
+      <w:proofErr w:type="spellStart"/>
+      <w:r>
+        <w:t>VoIP</w:t>
+      </w:r>
+      <w:proofErr w:type="spellEnd"/>
+      <w:r>
+        <w:t xml:space="preserve"> avant le</w:t>
       </w:r>
       <w:r>
         <w:t xml:space="preserve"> 05/06</w:t>
@@ -2825,7 +2946,7 @@
               </wp:inline>
             </w:drawing>
           </mc:Choice>
-          <mc:Fallback>
+          <mc:Fallback xmlns:w15="http://schemas.microsoft.com/office/word/2012/wordml">
             <w:pict>
               <v:shape w14:anchorId="76095DE6" id="Text Box 9" o:spid="_x0000_s1029" type="#_x0000_t202" style="width:481.6pt;height:53.7pt;visibility:visible;mso-wrap-style:square;mso-left-percent:-10001;mso-top-percent:-10001;mso-position-horizontal:absolute;mso-position-horizontal-relative:char;mso-position-vertical:absolute;mso-position-vertical-relative:line;mso-left-percent:-10001;mso-top-percent:-10001;v-text-anchor:top" o:gfxdata="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" fillcolor="#9bbb59 [3206]" strokecolor="#f2f2f2 [3041]" strokeweight="3pt">
                 <v:shadow on="t" color="#4e6128 [1606]" opacity=".5" offset="1pt"/>
@@ -2927,7 +3048,15 @@
       </w:r>
       <w:r>
         <w:lastRenderedPageBreak/>
-        <w:t>dans le domaine des Systèmes et Réseaux. En effet, notre projet consiste à récupérer des informations, circulant sur le réseau afin de pouvoir en afficher le contenu. Pour ce faire, il faut maîtriser les différents concepts de fonctionnement du réseau de manière à définir le quoi et le comment des techniques que nous utiliserons durant ce semestre. Ce projet a été proposé par notre directeur Eric Lalitte, et intéressés par la sécurité réseau, nous avons décidé de le réaliser.</w:t>
+        <w:t xml:space="preserve">dans le domaine des Systèmes et Réseaux. En effet, notre projet consiste à récupérer des informations, circulant sur le réseau afin de pouvoir en afficher le contenu. Pour ce faire, il faut maîtriser les différents concepts de fonctionnement du réseau de manière à définir le quoi et le comment des techniques que nous utiliserons durant ce semestre. Ce projet a été proposé par notre directeur Eric </w:t>
+      </w:r>
+      <w:proofErr w:type="spellStart"/>
+      <w:r>
+        <w:t>Lalitte</w:t>
+      </w:r>
+      <w:proofErr w:type="spellEnd"/>
+      <w:r>
+        <w:t>, et intéressés par la sécurité réseau, nous avons décidé de le réaliser.</w:t>
       </w:r>
     </w:p>
     <w:p>
@@ -3038,7 +3167,7 @@
               </wp:inline>
             </w:drawing>
           </mc:Choice>
-          <mc:Fallback>
+          <mc:Fallback xmlns:w15="http://schemas.microsoft.com/office/word/2012/wordml">
             <w:pict>
               <v:shape w14:anchorId="0200D99F" id="Text Box 8" o:spid="_x0000_s1030" type="#_x0000_t202" style="width:481.6pt;height:39.75pt;visibility:visible;mso-wrap-style:square;mso-left-percent:-10001;mso-top-percent:-10001;mso-position-horizontal:absolute;mso-position-horizontal-relative:char;mso-position-vertical:absolute;mso-position-vertical-relative:line;mso-left-percent:-10001;mso-top-percent:-10001;v-text-anchor:top" o:gfxdata="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" fillcolor="#9bbb59 [3206]" strokecolor="#f2f2f2 [3041]" strokeweight="3pt">
                 <v:shadow on="t" color="#4e6128 [1606]" opacity=".5" offset="1pt"/>
@@ -3061,8 +3190,13 @@
     </w:p>
     <w:p>
       <w:r>
-        <w:t>A rendre pour quand docs avant proj</w:t>
-      </w:r>
+        <w:t xml:space="preserve">A rendre pour quand docs avant </w:t>
+      </w:r>
+      <w:proofErr w:type="spellStart"/>
+      <w:r>
+        <w:t>proj</w:t>
+      </w:r>
+      <w:proofErr w:type="spellEnd"/>
     </w:p>
     <w:p>
       <w:r>
@@ -3075,7 +3209,39 @@
         <w:t>er</w:t>
       </w:r>
       <w:r>
-        <w:t xml:space="preserve"> objectif http, ftp, pop, smtp, dns, VoIP, telnet.</w:t>
+        <w:t xml:space="preserve"> objectif http, ftp, pop, </w:t>
+      </w:r>
+      <w:proofErr w:type="spellStart"/>
+      <w:r>
+        <w:t>smtp</w:t>
+      </w:r>
+      <w:proofErr w:type="spellEnd"/>
+      <w:r>
+        <w:t xml:space="preserve">, </w:t>
+      </w:r>
+      <w:proofErr w:type="spellStart"/>
+      <w:r>
+        <w:t>dns</w:t>
+      </w:r>
+      <w:proofErr w:type="spellEnd"/>
+      <w:r>
+        <w:t xml:space="preserve">, </w:t>
+      </w:r>
+      <w:proofErr w:type="spellStart"/>
+      <w:r>
+        <w:t>VoIP</w:t>
+      </w:r>
+      <w:proofErr w:type="spellEnd"/>
+      <w:r>
+        <w:t xml:space="preserve">, </w:t>
+      </w:r>
+      <w:proofErr w:type="spellStart"/>
+      <w:r>
+        <w:t>telnet</w:t>
+      </w:r>
+      <w:proofErr w:type="spellEnd"/>
+      <w:r>
+        <w:t>.</w:t>
       </w:r>
     </w:p>
     <w:p>
@@ -3088,8 +3254,13 @@
       <w:r>
         <w:t xml:space="preserve">par </w:t>
       </w:r>
-      <w:r>
-        <w:t xml:space="preserve">requete </w:t>
+      <w:proofErr w:type="spellStart"/>
+      <w:r>
+        <w:t>requete</w:t>
+      </w:r>
+      <w:proofErr w:type="spellEnd"/>
+      <w:r>
+        <w:t xml:space="preserve"> </w:t>
       </w:r>
       <w:r>
         <w:t>ARP</w:t>
@@ -3108,18 +3279,38 @@
         <w:t>o</w:t>
       </w:r>
       <w:r>
-        <w:t>le -&gt; curses</w:t>
-      </w:r>
-    </w:p>
-    <w:p>
-      <w:r>
-        <w:t>Visualisation de cookie –&gt; firefox</w:t>
-      </w:r>
-    </w:p>
-    <w:p>
-      <w:r>
-        <w:t>Librairie open ssl -&gt; certificats</w:t>
-      </w:r>
+        <w:t xml:space="preserve">le -&gt; </w:t>
+      </w:r>
+      <w:proofErr w:type="spellStart"/>
+      <w:r>
+        <w:t>curses</w:t>
+      </w:r>
+      <w:proofErr w:type="spellEnd"/>
+    </w:p>
+    <w:p>
+      <w:r>
+        <w:t xml:space="preserve">Visualisation de cookie –&gt; </w:t>
+      </w:r>
+      <w:proofErr w:type="spellStart"/>
+      <w:r>
+        <w:t>firefox</w:t>
+      </w:r>
+      <w:proofErr w:type="spellEnd"/>
+    </w:p>
+    <w:p>
+      <w:r>
+        <w:t xml:space="preserve">Librairie open </w:t>
+      </w:r>
+      <w:proofErr w:type="spellStart"/>
+      <w:r>
+        <w:t>ssl</w:t>
+      </w:r>
+      <w:proofErr w:type="spellEnd"/>
+      <w:r>
+        <w:t xml:space="preserve"> -&gt; certificats</w:t>
+      </w:r>
+      <w:bookmarkStart w:id="5" w:name="_GoBack"/>
+      <w:bookmarkEnd w:id="5"/>
     </w:p>
     <w:p>
       <w:pPr>
@@ -3138,7 +3329,7 @@
           <w:rFonts w:ascii="Arial" w:hAnsi="Arial" w:cs="Arial"/>
         </w:rPr>
       </w:pPr>
-      <w:bookmarkStart w:id="5" w:name="_Toc334801181"/>
+      <w:bookmarkStart w:id="6" w:name="_Toc334801181"/>
       <w:r>
         <w:rPr>
           <w:rFonts w:ascii="Arial" w:hAnsi="Arial" w:cs="Arial"/>
@@ -3151,7 +3342,7 @@
         </w:rPr>
         <w:t>ision à plus long terme</w:t>
       </w:r>
-      <w:bookmarkEnd w:id="5"/>
+      <w:bookmarkEnd w:id="6"/>
       <w:r>
         <w:rPr>
           <w:rFonts w:ascii="Arial" w:hAnsi="Arial" w:cs="Arial"/>
@@ -3245,7 +3436,7 @@
               </wp:inline>
             </w:drawing>
           </mc:Choice>
-          <mc:Fallback>
+          <mc:Fallback xmlns:w15="http://schemas.microsoft.com/office/word/2012/wordml">
             <w:pict>
               <v:shape w14:anchorId="7F5829E8" id="Text Box 7" o:spid="_x0000_s1031" type="#_x0000_t202" style="width:481.6pt;height:30pt;visibility:visible;mso-wrap-style:square;mso-left-percent:-10001;mso-top-percent:-10001;mso-position-horizontal:absolute;mso-position-horizontal-relative:char;mso-position-vertical:absolute;mso-position-vertical-relative:line;mso-left-percent:-10001;mso-top-percent:-10001;v-text-anchor:top" o:gfxdata="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" fillcolor="#9bbb59 [3206]" strokecolor="#f2f2f2 [3041]" strokeweight="3pt">
                 <v:shadow on="t" color="#4e6128 [1606]" opacity=".5" offset="1pt"/>
@@ -3291,14 +3482,14 @@
           <w:rFonts w:ascii="Arial" w:hAnsi="Arial" w:cs="Arial"/>
         </w:rPr>
       </w:pPr>
-      <w:bookmarkStart w:id="6" w:name="_Toc334801182"/>
+      <w:bookmarkStart w:id="7" w:name="_Toc334801182"/>
       <w:r>
         <w:rPr>
           <w:rFonts w:ascii="Arial" w:hAnsi="Arial" w:cs="Arial"/>
         </w:rPr>
         <w:t>Avantages, gains / Pertes</w:t>
       </w:r>
-      <w:bookmarkEnd w:id="6"/>
+      <w:bookmarkEnd w:id="7"/>
     </w:p>
     <w:p>
       <w:pPr>
@@ -3390,6 +3581,7 @@
                             <w:r>
                               <w:t>. Il s’agit donc d’opportunité (</w:t>
                             </w:r>
+                            <w:proofErr w:type="spellStart"/>
                             <w:r>
                               <w:rPr>
                                 <w:b/>
@@ -3397,7 +3589,11 @@
                               <w:t>O</w:t>
                             </w:r>
                             <w:r>
-                              <w:t xml:space="preserve">pportunity en anglais, </w:t>
+                              <w:t>pportunity</w:t>
+                            </w:r>
+                            <w:proofErr w:type="spellEnd"/>
+                            <w:r>
+                              <w:t xml:space="preserve"> en anglais, </w:t>
                             </w:r>
                             <w:r>
                               <w:rPr>
@@ -3469,6 +3665,7 @@
                             <w:r>
                               <w:t>En cas d’échec du projet, listez les pertes potentielles (matérielles, morales, financières, …). Il s’agit de menaces (</w:t>
                             </w:r>
+                            <w:proofErr w:type="spellStart"/>
                             <w:r>
                               <w:rPr>
                                 <w:b/>
@@ -3476,7 +3673,11 @@
                               <w:t>T</w:t>
                             </w:r>
                             <w:r>
-                              <w:t xml:space="preserve">hreats en anglais, </w:t>
+                              <w:t>hreats</w:t>
+                            </w:r>
+                            <w:proofErr w:type="spellEnd"/>
+                            <w:r>
+                              <w:t xml:space="preserve"> en anglais, </w:t>
                             </w:r>
                             <w:r>
                               <w:rPr>
@@ -3542,7 +3743,7 @@
               </wp:inline>
             </w:drawing>
           </mc:Choice>
-          <mc:Fallback>
+          <mc:Fallback xmlns:w15="http://schemas.microsoft.com/office/word/2012/wordml">
             <w:pict>
               <v:shape w14:anchorId="3A6B1EAD" id="Text Box 6" o:spid="_x0000_s1032" type="#_x0000_t202" style="width:481.6pt;height:138pt;visibility:visible;mso-wrap-style:square;mso-left-percent:-10001;mso-top-percent:-10001;mso-position-horizontal:absolute;mso-position-horizontal-relative:char;mso-position-vertical:absolute;mso-position-vertical-relative:line;mso-left-percent:-10001;mso-top-percent:-10001;v-text-anchor:top" o:gfxdata="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" fillcolor="#9bbb59 [3206]" strokecolor="#f2f2f2 [3041]" strokeweight="3pt">
                 <v:shadow on="t" color="#4e6128 [1606]" opacity=".5" offset="1pt"/>
@@ -3806,8 +4007,13 @@
         </w:numPr>
       </w:pPr>
       <w:r>
-        <w:t>Simplification d’utilisation de l’attaque ARP poisoning</w:t>
-      </w:r>
+        <w:t xml:space="preserve">Simplification d’utilisation de l’attaque ARP </w:t>
+      </w:r>
+      <w:proofErr w:type="spellStart"/>
+      <w:r>
+        <w:t>poisoning</w:t>
+      </w:r>
+      <w:proofErr w:type="spellEnd"/>
     </w:p>
     <w:p>
       <w:r>
@@ -3839,94 +4045,7 @@
         <w:pStyle w:val="Paragraphedeliste"/>
       </w:pPr>
     </w:p>
-    <w:p>
-      <w:pPr>
-        <w:rPr>
-          <w:lang w:val="en-US"/>
-        </w:rPr>
-      </w:pPr>
-      <w:r>
-        <w:rPr>
-          <w:lang w:val="en-US"/>
-        </w:rPr>
-        <w:t xml:space="preserve">Equipe </w:t>
-      </w:r>
-    </w:p>
-    <w:p>
-      <w:pPr>
-        <w:rPr>
-          <w:lang w:val="en-US"/>
-        </w:rPr>
-      </w:pPr>
-      <w:r>
-        <w:rPr>
-          <w:lang w:val="en-US"/>
-        </w:rPr>
-        <w:t>Lalitte</w:t>
-      </w:r>
-    </w:p>
-    <w:p>
-      <w:pPr>
-        <w:rPr>
-          <w:lang w:val="en-US"/>
-        </w:rPr>
-      </w:pPr>
-      <w:r>
-        <w:rPr>
-          <w:lang w:val="en-US"/>
-        </w:rPr>
-        <w:t>Intech</w:t>
-      </w:r>
-    </w:p>
-    <w:p>
-      <w:pPr>
-        <w:rPr>
-          <w:lang w:val="en-US"/>
-        </w:rPr>
-      </w:pPr>
-      <w:r>
-        <w:rPr>
-          <w:lang w:val="en-US"/>
-        </w:rPr>
-        <w:t>Com</w:t>
-      </w:r>
-    </w:p>
-    <w:p>
-      <w:pPr>
-        <w:rPr>
-          <w:lang w:val="en-US"/>
-        </w:rPr>
-      </w:pPr>
-      <w:r>
-        <w:rPr>
-          <w:lang w:val="en-US"/>
-        </w:rPr>
-        <w:t>Farcy</w:t>
-      </w:r>
-    </w:p>
-    <w:p>
-      <w:pPr>
-        <w:rPr>
-          <w:lang w:val="en-US"/>
-        </w:rPr>
-      </w:pPr>
-      <w:r>
-        <w:rPr>
-          <w:lang w:val="en-US"/>
-        </w:rPr>
-        <w:t>Dorignac</w:t>
-      </w:r>
-    </w:p>
-    <w:p>
-      <w:r>
-        <w:t>intechoes</w:t>
-      </w:r>
-    </w:p>
-    <w:p>
-      <w:pPr>
-        <w:pStyle w:val="Paragraphedeliste"/>
-      </w:pPr>
-    </w:p>
+    <w:p/>
     <w:p>
       <w:r>
         <w:t xml:space="preserve">La première partie prenante concernée par ce projet est, bien sûr, l’équipe SITM. La tenue des objectifs aurait des conséquences non négligeables. En effet, un projet réussi est déjà un bon avantage pour passer au semestre supérieur. C’est aussi le moyen d’acquérir des connaissances indispensables pour la bonne compréhension du fonctionnement des réseaux, de faire évoluer sa façon de travailler, que ce soit par la maîtrise des méthodologies de projet, ou bien par la communication intra-groupe. Ne négligeons pas l’aspect humain, c’est aussi un moyen de prendre confiance en ses capacités. Cela permet d’aborder les autres semestres (stage et alternance) avec plus de sérénité, d’entrain et de confiance en soi. L’assurance d’un travail de qualité de la part d’un employé. </w:t>
@@ -3957,14 +4076,14 @@
           <w:rFonts w:ascii="Arial" w:hAnsi="Arial" w:cs="Arial"/>
         </w:rPr>
       </w:pPr>
-      <w:bookmarkStart w:id="7" w:name="_Toc334801183"/>
+      <w:bookmarkStart w:id="8" w:name="_Toc334801183"/>
       <w:r>
         <w:rPr>
           <w:rFonts w:ascii="Arial" w:hAnsi="Arial" w:cs="Arial"/>
         </w:rPr>
         <w:t>Risques et actions en conséquence</w:t>
       </w:r>
-      <w:bookmarkEnd w:id="7"/>
+      <w:bookmarkEnd w:id="8"/>
     </w:p>
     <w:p>
       <w:pPr>
@@ -4090,7 +4209,7 @@
               </wp:inline>
             </w:drawing>
           </mc:Choice>
-          <mc:Fallback>
+          <mc:Fallback xmlns:w15="http://schemas.microsoft.com/office/word/2012/wordml">
             <w:pict>
               <v:shape w14:anchorId="03767C2E" id="Text Box 3" o:spid="_x0000_s1033" type="#_x0000_t202" style="width:481.6pt;height:84pt;visibility:visible;mso-wrap-style:square;mso-left-percent:-10001;mso-top-percent:-10001;mso-position-horizontal:absolute;mso-position-horizontal-relative:char;mso-position-vertical:absolute;mso-position-vertical-relative:line;mso-left-percent:-10001;mso-top-percent:-10001;v-text-anchor:top" o:gfxdata="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" fillcolor="#9bbb59 [3206]" strokecolor="#f2f2f2 [3041]" strokeweight="3pt">
                 <v:shadow on="t" color="#4e6128 [1606]" opacity=".5" offset="1pt"/>
@@ -4196,6 +4315,7 @@
         <w:spacing w:beforeLines="40" w:before="96" w:afterLines="40" w:after="96" w:line="240" w:lineRule="auto"/>
         <w:rPr>
           <w:rFonts w:ascii="Arial" w:hAnsi="Arial" w:cs="Arial"/>
+          <w:i/>
           <w:sz w:val="24"/>
           <w:szCs w:val="24"/>
         </w:rPr>
@@ -4203,6 +4323,7 @@
       <w:r>
         <w:rPr>
           <w:rFonts w:ascii="Arial" w:hAnsi="Arial" w:cs="Arial"/>
+          <w:i/>
           <w:sz w:val="24"/>
           <w:szCs w:val="24"/>
         </w:rPr>
@@ -4256,7 +4377,6 @@
         <w:rPr>
           <w:rFonts w:ascii="Arial" w:hAnsi="Arial" w:cs="Arial"/>
         </w:rPr>
-        <w:lastRenderedPageBreak/>
         <w:t>risque atténué :</w:t>
       </w:r>
     </w:p>
@@ -4453,6 +4573,7 @@
         <w:rPr>
           <w:rFonts w:ascii="Arial" w:hAnsi="Arial" w:cs="Arial"/>
         </w:rPr>
+        <w:lastRenderedPageBreak/>
         <w:t>Les tests seront effectués sur un réseau local, destiné à ce seul usage.</w:t>
       </w:r>
     </w:p>
@@ -4616,6 +4737,7 @@
         <w:spacing w:beforeLines="40" w:before="96" w:afterLines="40" w:after="96" w:line="240" w:lineRule="auto"/>
         <w:rPr>
           <w:rFonts w:ascii="Arial" w:hAnsi="Arial" w:cs="Arial"/>
+          <w:i/>
           <w:sz w:val="24"/>
           <w:szCs w:val="24"/>
         </w:rPr>
@@ -4623,6 +4745,7 @@
       <w:r>
         <w:rPr>
           <w:rFonts w:ascii="Arial" w:hAnsi="Arial" w:cs="Arial"/>
+          <w:i/>
           <w:sz w:val="24"/>
           <w:szCs w:val="24"/>
         </w:rPr>
@@ -4631,6 +4754,7 @@
       <w:r>
         <w:rPr>
           <w:rFonts w:ascii="Arial" w:hAnsi="Arial" w:cs="Arial"/>
+          <w:i/>
           <w:sz w:val="24"/>
           <w:szCs w:val="24"/>
         </w:rPr>
@@ -4639,6 +4763,7 @@
       <w:r>
         <w:rPr>
           <w:rFonts w:ascii="Arial" w:hAnsi="Arial" w:cs="Arial"/>
+          <w:i/>
           <w:sz w:val="24"/>
           <w:szCs w:val="24"/>
         </w:rPr>
@@ -4729,6 +4854,7 @@
         <w:spacing w:beforeLines="40" w:before="96" w:afterLines="40" w:after="96" w:line="240" w:lineRule="auto"/>
         <w:rPr>
           <w:rFonts w:ascii="Arial" w:hAnsi="Arial" w:cs="Arial"/>
+          <w:i/>
           <w:sz w:val="24"/>
           <w:szCs w:val="24"/>
         </w:rPr>
@@ -4736,6 +4862,7 @@
       <w:r>
         <w:rPr>
           <w:rFonts w:ascii="Arial" w:hAnsi="Arial" w:cs="Arial"/>
+          <w:i/>
           <w:sz w:val="24"/>
           <w:szCs w:val="24"/>
         </w:rPr>
@@ -4824,6 +4951,7 @@
         <w:spacing w:beforeLines="40" w:before="96" w:afterLines="40" w:after="96" w:line="240" w:lineRule="auto"/>
         <w:rPr>
           <w:rFonts w:ascii="Arial" w:hAnsi="Arial" w:cs="Arial"/>
+          <w:i/>
           <w:sz w:val="24"/>
           <w:szCs w:val="24"/>
         </w:rPr>
@@ -4831,6 +4959,7 @@
       <w:r>
         <w:rPr>
           <w:rFonts w:ascii="Arial" w:hAnsi="Arial" w:cs="Arial"/>
+          <w:i/>
           <w:sz w:val="24"/>
           <w:szCs w:val="24"/>
         </w:rPr>
@@ -4994,15 +5123,14 @@
           <w:rFonts w:ascii="Arial" w:hAnsi="Arial" w:cs="Arial"/>
         </w:rPr>
       </w:pPr>
-      <w:bookmarkStart w:id="8" w:name="_Toc334801184"/>
-      <w:r>
-        <w:rPr>
-          <w:rFonts w:ascii="Arial" w:hAnsi="Arial" w:cs="Arial"/>
-        </w:rPr>
-        <w:lastRenderedPageBreak/>
+      <w:bookmarkStart w:id="9" w:name="_Toc334801184"/>
+      <w:r>
+        <w:rPr>
+          <w:rFonts w:ascii="Arial" w:hAnsi="Arial" w:cs="Arial"/>
+        </w:rPr>
         <w:t>Etudes d’opportunité</w:t>
       </w:r>
-      <w:bookmarkEnd w:id="8"/>
+      <w:bookmarkEnd w:id="9"/>
       <w:r>
         <w:rPr>
           <w:rFonts w:ascii="Arial" w:hAnsi="Arial" w:cs="Arial"/>
@@ -5102,7 +5230,7 @@
               </wp:inline>
             </w:drawing>
           </mc:Choice>
-          <mc:Fallback>
+          <mc:Fallback xmlns:w15="http://schemas.microsoft.com/office/word/2012/wordml">
             <w:pict>
               <v:shape w14:anchorId="42AEEC08" id="Text Box 5" o:spid="_x0000_s1034" type="#_x0000_t202" style="width:481.6pt;height:75pt;visibility:visible;mso-wrap-style:square;mso-left-percent:-10001;mso-top-percent:-10001;mso-position-horizontal:absolute;mso-position-horizontal-relative:char;mso-position-vertical:absolute;mso-position-vertical-relative:line;mso-left-percent:-10001;mso-top-percent:-10001;v-text-anchor:top" o:gfxdata="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" fillcolor="#9bbb59 [3206]" strokecolor="#f2f2f2 [3041]" strokeweight="3pt">
                 <v:shadow on="t" color="#4e6128 [1606]" opacity=".5" offset="1pt"/>
@@ -5140,17 +5268,67 @@
           <w:rFonts w:ascii="Arial" w:hAnsi="Arial" w:cs="Arial"/>
         </w:rPr>
       </w:pPr>
-      <w:r>
-        <w:rPr>
-          <w:rFonts w:ascii="Arial" w:hAnsi="Arial" w:cs="Arial"/>
-        </w:rPr>
-        <w:t>Ce projet nous a été proposé par notre directeur et suiveur Eric Lalitte.</w:t>
-      </w:r>
-      <w:r>
-        <w:rPr>
-          <w:rFonts w:ascii="Arial" w:hAnsi="Arial" w:cs="Arial"/>
-        </w:rPr>
-        <w:t xml:space="preserve"> Il y a donc un besoin existant</w:t>
+    </w:p>
+    <w:p>
+      <w:pPr>
+        <w:spacing w:beforeLines="40" w:before="96" w:afterLines="40" w:after="96" w:line="240" w:lineRule="auto"/>
+        <w:rPr>
+          <w:rFonts w:ascii="Arial" w:hAnsi="Arial" w:cs="Arial"/>
+        </w:rPr>
+      </w:pPr>
+      <w:r>
+        <w:rPr>
+          <w:rFonts w:ascii="Arial" w:hAnsi="Arial" w:cs="Arial"/>
+        </w:rPr>
+        <w:t xml:space="preserve">Il y a sur le marché, plusieurs logiciels « couteau suisse » de la sécurité informatique, qui </w:t>
+      </w:r>
+      <w:proofErr w:type="gramStart"/>
+      <w:r>
+        <w:rPr>
+          <w:rFonts w:ascii="Arial" w:hAnsi="Arial" w:cs="Arial"/>
+        </w:rPr>
+        <w:t>permettent</w:t>
+      </w:r>
+      <w:proofErr w:type="gramEnd"/>
+      <w:r>
+        <w:rPr>
+          <w:rFonts w:ascii="Arial" w:hAnsi="Arial" w:cs="Arial"/>
+        </w:rPr>
+        <w:t xml:space="preserve"> de lire les paquets destinés à une machine victime. On peut nommer </w:t>
+      </w:r>
+      <w:proofErr w:type="spellStart"/>
+      <w:r>
+        <w:rPr>
+          <w:rFonts w:ascii="Arial" w:hAnsi="Arial" w:cs="Arial"/>
+        </w:rPr>
+        <w:t>Cain</w:t>
+      </w:r>
+      <w:proofErr w:type="spellEnd"/>
+      <w:r>
+        <w:rPr>
+          <w:rFonts w:ascii="Arial" w:hAnsi="Arial" w:cs="Arial"/>
+        </w:rPr>
+        <w:t xml:space="preserve"> &amp; Abel ou encore </w:t>
+      </w:r>
+      <w:proofErr w:type="spellStart"/>
+      <w:r>
+        <w:rPr>
+          <w:rFonts w:ascii="Arial" w:hAnsi="Arial" w:cs="Arial"/>
+        </w:rPr>
+        <w:t>Ettercap</w:t>
+      </w:r>
+      <w:proofErr w:type="spellEnd"/>
+      <w:r>
+        <w:rPr>
+          <w:rFonts w:ascii="Arial" w:hAnsi="Arial" w:cs="Arial"/>
+        </w:rPr>
+        <w:t>. Notre solution a un objectif final plus poussé dans le domaine d’attaque in the middle, puisque le but de ce projet est de visualiser en temps réel les pages visitées par l’utilisateur victime</w:t>
+      </w:r>
+      <w:r>
+        <w:rPr>
+          <w:rFonts w:ascii="Arial" w:hAnsi="Arial" w:cs="Arial"/>
+        </w:rPr>
+        <w:t xml:space="preserve"> au sein d’un même réseau</w:t>
       </w:r>
       <w:r>
         <w:rPr>
@@ -5162,95 +5340,173 @@
         <w:rPr>
           <w:rFonts w:ascii="Arial" w:hAnsi="Arial" w:cs="Arial"/>
         </w:rPr>
-        <w:t xml:space="preserve"> Pour l’équipe, </w:t>
-      </w:r>
-      <w:r>
-        <w:rPr>
-          <w:rFonts w:ascii="Arial" w:hAnsi="Arial" w:cs="Arial"/>
-        </w:rPr>
-        <w:t>c’est un moyen de continuer sa formation technique et méthodologique. De plus ce projet concerne la sécurité des réseaux, une part importante de notre futur métier. C’est donc une bonne chose que de « s’imprégner de ce milieu » et de comprendre le système de pensée des auditeurs en sécurité ou des pirates.</w:t>
-      </w:r>
-    </w:p>
-    <w:p>
-      <w:pPr>
-        <w:spacing w:beforeLines="40" w:before="96" w:afterLines="40" w:after="96" w:line="240" w:lineRule="auto"/>
-        <w:rPr>
-          <w:rFonts w:ascii="Arial" w:hAnsi="Arial" w:cs="Arial"/>
-        </w:rPr>
-      </w:pPr>
-      <w:r>
-        <w:rPr>
-          <w:rFonts w:ascii="Arial" w:hAnsi="Arial" w:cs="Arial"/>
-        </w:rPr>
-        <w:t xml:space="preserve">Il existe plusieurs solutions disponibles sur le marché, elles ont toutes leurs </w:t>
-      </w:r>
-      <w:r>
-        <w:rPr>
-          <w:rFonts w:ascii="Arial" w:hAnsi="Arial" w:cs="Arial"/>
-        </w:rPr>
-        <w:t>avantages et leurs inconvénients</w:t>
-      </w:r>
-      <w:r>
-        <w:rPr>
-          <w:rFonts w:ascii="Arial" w:hAnsi="Arial" w:cs="Arial"/>
-        </w:rPr>
-        <w:t xml:space="preserve">, SITM permet l’affichage en direct des pages visités par </w:t>
-      </w:r>
-      <w:r>
-        <w:rPr>
-          <w:rFonts w:ascii="Arial" w:hAnsi="Arial" w:cs="Arial"/>
-        </w:rPr>
-        <w:t>un ordinateur du même réseau,</w:t>
-      </w:r>
-      <w:r>
-        <w:rPr>
-          <w:rFonts w:ascii="Arial" w:hAnsi="Arial" w:cs="Arial"/>
-        </w:rPr>
-        <w:t xml:space="preserve"> contrairement à les logiciels alternatifs. Il dispose également d’une fonctionnalité permettant de tromper l’utilisateur visitant des sites web dit « sécurisés » via HTTPS en redirigeant chaque site sécurisé en version non sécurisé.</w:t>
-      </w:r>
-    </w:p>
-    <w:p>
-      <w:pPr>
-        <w:spacing w:beforeLines="40" w:before="96" w:afterLines="40" w:after="96" w:line="240" w:lineRule="auto"/>
-        <w:rPr>
-          <w:rFonts w:ascii="Arial" w:hAnsi="Arial" w:cs="Arial"/>
-        </w:rPr>
-      </w:pPr>
-      <w:r>
-        <w:rPr>
-          <w:rFonts w:ascii="Arial" w:hAnsi="Arial" w:cs="Arial"/>
-        </w:rPr>
-        <w:t>Il dispose également un module de protection permettant de contrer les attaques du même genre sur le réseau, SITM est donc un logiciel d’attaque et de défense.</w:t>
-      </w:r>
-    </w:p>
-    <w:p>
-      <w:pPr>
-        <w:pStyle w:val="Titre2"/>
-        <w:spacing w:beforeLines="40" w:before="96" w:afterLines="40" w:after="96" w:line="240" w:lineRule="auto"/>
-        <w:rPr>
-          <w:rFonts w:ascii="Arial" w:eastAsiaTheme="minorEastAsia" w:hAnsi="Arial" w:cs="Arial"/>
-          <w:b w:val="0"/>
-          <w:bCs w:val="0"/>
-          <w:color w:val="auto"/>
-          <w:sz w:val="22"/>
-          <w:szCs w:val="22"/>
-        </w:rPr>
-      </w:pPr>
-      <w:r>
-        <w:rPr>
-          <w:rFonts w:ascii="Arial" w:eastAsiaTheme="minorEastAsia" w:hAnsi="Arial" w:cs="Arial"/>
-          <w:b w:val="0"/>
-          <w:bCs w:val="0"/>
-          <w:color w:val="auto"/>
-          <w:sz w:val="22"/>
-          <w:szCs w:val="22"/>
-        </w:rPr>
-        <w:t>SITM est également capable d’utiliser une fausse adresse MAC afin de rester le plus discret possible sur le réseau.</w:t>
-      </w:r>
-      <w:bookmarkStart w:id="9" w:name="_GoBack"/>
-      <w:bookmarkEnd w:id="9"/>
+        <w:t xml:space="preserve"> </w:t>
+      </w:r>
+      <w:r>
+        <w:rPr>
+          <w:rFonts w:ascii="Arial" w:hAnsi="Arial" w:cs="Arial"/>
+        </w:rPr>
+        <w:t>Il dispose également d’une fonctionnalité permettant de tromper l’utilisateur visitant des sites web dit</w:t>
+      </w:r>
+      <w:r>
+        <w:rPr>
+          <w:rFonts w:ascii="Arial" w:hAnsi="Arial" w:cs="Arial"/>
+        </w:rPr>
+        <w:t>s</w:t>
+      </w:r>
+      <w:r>
+        <w:rPr>
+          <w:rFonts w:ascii="Arial" w:hAnsi="Arial" w:cs="Arial"/>
+        </w:rPr>
+        <w:t xml:space="preserve"> « sécurisés » via HTTPS en redirigeant chaque site sécurisé en version non sécurisé</w:t>
+      </w:r>
+      <w:r>
+        <w:rPr>
+          <w:rFonts w:ascii="Arial" w:hAnsi="Arial" w:cs="Arial"/>
+        </w:rPr>
+        <w:t>e.</w:t>
+      </w:r>
+      <w:r>
+        <w:rPr>
+          <w:rFonts w:ascii="Arial" w:hAnsi="Arial" w:cs="Arial"/>
+        </w:rPr>
+        <w:t xml:space="preserve"> </w:t>
+      </w:r>
+      <w:r>
+        <w:rPr>
+          <w:rFonts w:ascii="Arial" w:hAnsi="Arial" w:cs="Arial"/>
+        </w:rPr>
+        <w:t>Il dispose, en plus,</w:t>
+      </w:r>
+      <w:r>
+        <w:rPr>
+          <w:rFonts w:ascii="Arial" w:hAnsi="Arial" w:cs="Arial"/>
+        </w:rPr>
+        <w:t xml:space="preserve"> </w:t>
+      </w:r>
+      <w:r>
+        <w:rPr>
+          <w:rFonts w:ascii="Arial" w:hAnsi="Arial" w:cs="Arial"/>
+        </w:rPr>
+        <w:t>d’</w:t>
+      </w:r>
+      <w:r>
+        <w:rPr>
+          <w:rFonts w:ascii="Arial" w:hAnsi="Arial" w:cs="Arial"/>
+        </w:rPr>
+        <w:t xml:space="preserve">un module </w:t>
+      </w:r>
+      <w:r>
+        <w:rPr>
+          <w:rFonts w:ascii="Arial" w:hAnsi="Arial" w:cs="Arial"/>
+        </w:rPr>
+        <w:lastRenderedPageBreak/>
+        <w:t>de protection permettant de contrer les attaques d</w:t>
+      </w:r>
+      <w:r>
+        <w:rPr>
+          <w:rFonts w:ascii="Arial" w:hAnsi="Arial" w:cs="Arial"/>
+        </w:rPr>
+        <w:t xml:space="preserve">u même genre sur le réseau. </w:t>
+      </w:r>
+      <w:r>
+        <w:rPr>
+          <w:rFonts w:ascii="Arial" w:hAnsi="Arial" w:cs="Arial"/>
+        </w:rPr>
+        <w:t>SITM</w:t>
+      </w:r>
+      <w:r>
+        <w:rPr>
+          <w:rFonts w:ascii="Arial" w:hAnsi="Arial" w:cs="Arial"/>
+        </w:rPr>
+        <w:t xml:space="preserve"> est aussi un logiciel capable d’utiliser</w:t>
+      </w:r>
+      <w:r>
+        <w:rPr>
+          <w:rFonts w:ascii="Arial" w:hAnsi="Arial" w:cs="Arial"/>
+        </w:rPr>
+        <w:t xml:space="preserve"> une fausse adresse MAC afin de rester le plus discret possible sur le réseau.</w:t>
+      </w:r>
+      <w:r>
+        <w:rPr>
+          <w:rFonts w:ascii="Arial" w:hAnsi="Arial" w:cs="Arial"/>
+        </w:rPr>
+        <w:t xml:space="preserve"> </w:t>
+      </w:r>
+      <w:r>
+        <w:rPr>
+          <w:rFonts w:ascii="Arial" w:hAnsi="Arial" w:cs="Arial"/>
+        </w:rPr>
+        <w:t>SITM est donc un l</w:t>
+      </w:r>
+      <w:r>
+        <w:rPr>
+          <w:rFonts w:ascii="Arial" w:hAnsi="Arial" w:cs="Arial"/>
+        </w:rPr>
+        <w:t>ogiciel d’attaque et de défense</w:t>
+      </w:r>
+      <w:r>
+        <w:rPr>
+          <w:rFonts w:ascii="Arial" w:hAnsi="Arial" w:cs="Arial"/>
+        </w:rPr>
+        <w:t>,</w:t>
+      </w:r>
+      <w:r>
+        <w:rPr>
+          <w:rFonts w:ascii="Arial" w:hAnsi="Arial" w:cs="Arial"/>
+        </w:rPr>
+        <w:t xml:space="preserve"> apportant un plus</w:t>
+      </w:r>
+      <w:r>
+        <w:rPr>
+          <w:rFonts w:ascii="Arial" w:hAnsi="Arial" w:cs="Arial"/>
+        </w:rPr>
+        <w:t xml:space="preserve"> </w:t>
+      </w:r>
+      <w:r>
+        <w:rPr>
+          <w:rFonts w:ascii="Arial" w:hAnsi="Arial" w:cs="Arial"/>
+        </w:rPr>
+        <w:t>dans le domaine technique et un confort visuel lors de son utilisation.</w:t>
+      </w:r>
     </w:p>
     <w:p/>
+    <w:p>
+      <w:pPr>
+        <w:spacing w:beforeLines="40" w:before="96" w:afterLines="40" w:after="96" w:line="240" w:lineRule="auto"/>
+        <w:rPr>
+          <w:rFonts w:ascii="Arial" w:hAnsi="Arial" w:cs="Arial"/>
+        </w:rPr>
+      </w:pPr>
+      <w:r>
+        <w:t>(</w:t>
+      </w:r>
+      <w:r>
+        <w:rPr>
+          <w:rFonts w:ascii="Arial" w:hAnsi="Arial" w:cs="Arial"/>
+        </w:rPr>
+        <w:t xml:space="preserve">Ce projet nous a été proposé par notre directeur et suiveur Eric </w:t>
+      </w:r>
+      <w:proofErr w:type="spellStart"/>
+      <w:r>
+        <w:rPr>
+          <w:rFonts w:ascii="Arial" w:hAnsi="Arial" w:cs="Arial"/>
+        </w:rPr>
+        <w:t>Lalitte</w:t>
+      </w:r>
+      <w:proofErr w:type="spellEnd"/>
+      <w:r>
+        <w:rPr>
+          <w:rFonts w:ascii="Arial" w:hAnsi="Arial" w:cs="Arial"/>
+        </w:rPr>
+        <w:t>. Il y a donc un besoin existant. Pour l’équipe, c’est un moyen de continuer sa formation technique et méthodologique. De plus ce projet concerne la sécurité des réseaux, une part importante de notre futur métier. C’est donc une bonne chose que de « s’imprégner de ce milieu » et de comprendre le système de pensée des auditeurs en sécurité ou des pirates.</w:t>
+      </w:r>
+    </w:p>
+    <w:p>
+      <w:r>
+        <w:t>)</w:t>
+      </w:r>
+    </w:p>
     <w:p>
       <w:pPr>
         <w:pStyle w:val="Titre2"/>
@@ -5368,7 +5624,7 @@
               </wp:inline>
             </w:drawing>
           </mc:Choice>
-          <mc:Fallback>
+          <mc:Fallback xmlns:w15="http://schemas.microsoft.com/office/word/2012/wordml">
             <w:pict>
               <v:shape w14:anchorId="1B11BCDE" id="Text Box 4" o:spid="_x0000_s1035" type="#_x0000_t202" style="width:481.6pt;height:75.4pt;visibility:visible;mso-wrap-style:square;mso-left-percent:-10001;mso-top-percent:-10001;mso-position-horizontal:absolute;mso-position-horizontal-relative:char;mso-position-vertical:absolute;mso-position-vertical-relative:line;mso-left-percent:-10001;mso-top-percent:-10001;v-text-anchor:top" o:gfxdata="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" fillcolor="#9bbb59 [3206]" strokecolor="#f2f2f2 [3041]" strokeweight="3pt">
                 <v:shadow on="t" color="#4e6128 [1606]" opacity=".5" offset="1pt"/>
@@ -5482,7 +5738,21 @@
         <w:rPr>
           <w:rFonts w:ascii="Arial" w:hAnsi="Arial" w:cs="Arial"/>
         </w:rPr>
-        <w:t>Voir pour le cote dynamique</w:t>
+        <w:t xml:space="preserve">Voir pour </w:t>
+      </w:r>
+      <w:proofErr w:type="gramStart"/>
+      <w:r>
+        <w:rPr>
+          <w:rFonts w:ascii="Arial" w:hAnsi="Arial" w:cs="Arial"/>
+        </w:rPr>
+        <w:t>le</w:t>
+      </w:r>
+      <w:proofErr w:type="gramEnd"/>
+      <w:r>
+        <w:rPr>
+          <w:rFonts w:ascii="Arial" w:hAnsi="Arial" w:cs="Arial"/>
+        </w:rPr>
+        <w:t xml:space="preserve"> cote dynamique</w:t>
       </w:r>
     </w:p>
     <w:sectPr>
@@ -5496,7 +5766,7 @@
 </file>
 
 <file path=word/endnotes.xml><?xml version="1.0" encoding="utf-8"?>
-<w:endnotes xmlns:wpc="http://schemas.microsoft.com/office/word/2010/wordprocessingCanvas" xmlns:mc="http://schemas.openxmlformats.org/markup-compatibility/2006" xmlns:o="urn:schemas-microsoft-com:office:office" xmlns:r="http://schemas.openxmlformats.org/officeDocument/2006/relationships" xmlns:m="http://schemas.openxmlformats.org/officeDocument/2006/math" xmlns:v="urn:schemas-microsoft-com:vml" xmlns:wp14="http://schemas.microsoft.com/office/word/2010/wordprocessingDrawing" xmlns:wp="http://schemas.openxmlformats.org/drawingml/2006/wordprocessingDrawing" xmlns:w10="urn:schemas-microsoft-com:office:word" xmlns:w="http://schemas.openxmlformats.org/wordprocessingml/2006/main" xmlns:w14="http://schemas.microsoft.com/office/word/2010/wordml" xmlns:w15="http://schemas.microsoft.com/office/word/2012/wordml" xmlns:wpg="http://schemas.microsoft.com/office/word/2010/wordprocessingGroup" xmlns:wpi="http://schemas.microsoft.com/office/word/2010/wordprocessingInk" xmlns:wne="http://schemas.microsoft.com/office/word/2006/wordml" xmlns:wps="http://schemas.microsoft.com/office/word/2010/wordprocessingShape" mc:Ignorable="w14 w15 wp14">
+<w:endnotes xmlns:wpc="http://schemas.microsoft.com/office/word/2010/wordprocessingCanvas" xmlns:mc="http://schemas.openxmlformats.org/markup-compatibility/2006" xmlns:o="urn:schemas-microsoft-com:office:office" xmlns:r="http://schemas.openxmlformats.org/officeDocument/2006/relationships" xmlns:m="http://schemas.openxmlformats.org/officeDocument/2006/math" xmlns:v="urn:schemas-microsoft-com:vml" xmlns:wp14="http://schemas.microsoft.com/office/word/2010/wordprocessingDrawing" xmlns:wp="http://schemas.openxmlformats.org/drawingml/2006/wordprocessingDrawing" xmlns:w10="urn:schemas-microsoft-com:office:word" xmlns:w="http://schemas.openxmlformats.org/wordprocessingml/2006/main" xmlns:w14="http://schemas.microsoft.com/office/word/2010/wordml" xmlns:wpg="http://schemas.microsoft.com/office/word/2010/wordprocessingGroup" xmlns:wpi="http://schemas.microsoft.com/office/word/2010/wordprocessingInk" xmlns:wne="http://schemas.microsoft.com/office/word/2006/wordml" xmlns:wps="http://schemas.microsoft.com/office/word/2010/wordprocessingShape" mc:Ignorable="w14 wp14">
   <w:endnote w:type="separator" w:id="-1">
     <w:p>
       <w:pPr>
@@ -5521,7 +5791,7 @@
 </file>
 
 <file path=word/footnotes.xml><?xml version="1.0" encoding="utf-8"?>
-<w:footnotes xmlns:wpc="http://schemas.microsoft.com/office/word/2010/wordprocessingCanvas" xmlns:mc="http://schemas.openxmlformats.org/markup-compatibility/2006" xmlns:o="urn:schemas-microsoft-com:office:office" xmlns:r="http://schemas.openxmlformats.org/officeDocument/2006/relationships" xmlns:m="http://schemas.openxmlformats.org/officeDocument/2006/math" xmlns:v="urn:schemas-microsoft-com:vml" xmlns:wp14="http://schemas.microsoft.com/office/word/2010/wordprocessingDrawing" xmlns:wp="http://schemas.openxmlformats.org/drawingml/2006/wordprocessingDrawing" xmlns:w10="urn:schemas-microsoft-com:office:word" xmlns:w="http://schemas.openxmlformats.org/wordprocessingml/2006/main" xmlns:w14="http://schemas.microsoft.com/office/word/2010/wordml" xmlns:w15="http://schemas.microsoft.com/office/word/2012/wordml" xmlns:wpg="http://schemas.microsoft.com/office/word/2010/wordprocessingGroup" xmlns:wpi="http://schemas.microsoft.com/office/word/2010/wordprocessingInk" xmlns:wne="http://schemas.microsoft.com/office/word/2006/wordml" xmlns:wps="http://schemas.microsoft.com/office/word/2010/wordprocessingShape" mc:Ignorable="w14 w15 wp14">
+<w:footnotes xmlns:wpc="http://schemas.microsoft.com/office/word/2010/wordprocessingCanvas" xmlns:mc="http://schemas.openxmlformats.org/markup-compatibility/2006" xmlns:o="urn:schemas-microsoft-com:office:office" xmlns:r="http://schemas.openxmlformats.org/officeDocument/2006/relationships" xmlns:m="http://schemas.openxmlformats.org/officeDocument/2006/math" xmlns:v="urn:schemas-microsoft-com:vml" xmlns:wp14="http://schemas.microsoft.com/office/word/2010/wordprocessingDrawing" xmlns:wp="http://schemas.openxmlformats.org/drawingml/2006/wordprocessingDrawing" xmlns:w10="urn:schemas-microsoft-com:office:word" xmlns:w="http://schemas.openxmlformats.org/wordprocessingml/2006/main" xmlns:w14="http://schemas.microsoft.com/office/word/2010/wordml" xmlns:wpg="http://schemas.microsoft.com/office/word/2010/wordprocessingGroup" xmlns:wpi="http://schemas.microsoft.com/office/word/2010/wordprocessingInk" xmlns:wne="http://schemas.microsoft.com/office/word/2006/wordml" xmlns:wps="http://schemas.microsoft.com/office/word/2010/wordprocessingShape" mc:Ignorable="w14 wp14">
   <w:footnote w:type="separator" w:id="-1">
     <w:p>
       <w:pPr>
@@ -5546,7 +5816,7 @@
 </file>
 
 <file path=word/numbering.xml><?xml version="1.0" encoding="utf-8"?>
-<w:numbering xmlns:wpc="http://schemas.microsoft.com/office/word/2010/wordprocessingCanvas" xmlns:mc="http://schemas.openxmlformats.org/markup-compatibility/2006" xmlns:o="urn:schemas-microsoft-com:office:office" xmlns:r="http://schemas.openxmlformats.org/officeDocument/2006/relationships" xmlns:m="http://schemas.openxmlformats.org/officeDocument/2006/math" xmlns:v="urn:schemas-microsoft-com:vml" xmlns:wp14="http://schemas.microsoft.com/office/word/2010/wordprocessingDrawing" xmlns:wp="http://schemas.openxmlformats.org/drawingml/2006/wordprocessingDrawing" xmlns:w10="urn:schemas-microsoft-com:office:word" xmlns:w="http://schemas.openxmlformats.org/wordprocessingml/2006/main" xmlns:w14="http://schemas.microsoft.com/office/word/2010/wordml" xmlns:w15="http://schemas.microsoft.com/office/word/2012/wordml" xmlns:wpg="http://schemas.microsoft.com/office/word/2010/wordprocessingGroup" xmlns:wpi="http://schemas.microsoft.com/office/word/2010/wordprocessingInk" xmlns:wne="http://schemas.microsoft.com/office/word/2006/wordml" xmlns:wps="http://schemas.microsoft.com/office/word/2010/wordprocessingShape" mc:Ignorable="w14 w15 wp14">
+<w:numbering xmlns:wpc="http://schemas.microsoft.com/office/word/2010/wordprocessingCanvas" xmlns:mc="http://schemas.openxmlformats.org/markup-compatibility/2006" xmlns:o="urn:schemas-microsoft-com:office:office" xmlns:r="http://schemas.openxmlformats.org/officeDocument/2006/relationships" xmlns:m="http://schemas.openxmlformats.org/officeDocument/2006/math" xmlns:v="urn:schemas-microsoft-com:vml" xmlns:wp14="http://schemas.microsoft.com/office/word/2010/wordprocessingDrawing" xmlns:wp="http://schemas.openxmlformats.org/drawingml/2006/wordprocessingDrawing" xmlns:w10="urn:schemas-microsoft-com:office:word" xmlns:w="http://schemas.openxmlformats.org/wordprocessingml/2006/main" xmlns:w14="http://schemas.microsoft.com/office/word/2010/wordml" xmlns:wpg="http://schemas.microsoft.com/office/word/2010/wordprocessingGroup" xmlns:wpi="http://schemas.microsoft.com/office/word/2010/wordprocessingInk" xmlns:wne="http://schemas.microsoft.com/office/word/2006/wordml" xmlns:wps="http://schemas.microsoft.com/office/word/2010/wordprocessingShape" mc:Ignorable="w14 wp14">
   <w:abstractNum w:abstractNumId="0">
     <w:nsid w:val="0D5E1042"/>
     <w:multiLevelType w:val="hybridMultilevel"/>
@@ -7578,7 +7848,7 @@
 </file>
 
 <file path=word/styles.xml><?xml version="1.0" encoding="utf-8"?>
-<w:styles xmlns:mc="http://schemas.openxmlformats.org/markup-compatibility/2006" xmlns:r="http://schemas.openxmlformats.org/officeDocument/2006/relationships" xmlns:w="http://schemas.openxmlformats.org/wordprocessingml/2006/main" xmlns:w14="http://schemas.microsoft.com/office/word/2010/wordml" xmlns:w15="http://schemas.microsoft.com/office/word/2012/wordml" mc:Ignorable="w14 w15">
+<w:styles xmlns:mc="http://schemas.openxmlformats.org/markup-compatibility/2006" xmlns:r="http://schemas.openxmlformats.org/officeDocument/2006/relationships" xmlns:w="http://schemas.openxmlformats.org/wordprocessingml/2006/main" xmlns:w14="http://schemas.microsoft.com/office/word/2010/wordml" mc:Ignorable="w14">
   <w:docDefaults>
     <w:rPrDefault>
       <w:rPr>
@@ -7594,378 +7864,931 @@
       </w:pPr>
     </w:pPrDefault>
   </w:docDefaults>
-  <w:latentStyles w:defLockedState="0" w:defUIPriority="99" w:defSemiHidden="0" w:defUnhideWhenUsed="0" w:defQFormat="0" w:count="371">
-    <w:lsdException w:name="Normal" w:uiPriority="0" w:qFormat="1"/>
-    <w:lsdException w:name="heading 1" w:uiPriority="9" w:qFormat="1"/>
-    <w:lsdException w:name="heading 2" w:semiHidden="1" w:uiPriority="9" w:unhideWhenUsed="1" w:qFormat="1"/>
-    <w:lsdException w:name="heading 3" w:semiHidden="1" w:uiPriority="9" w:unhideWhenUsed="1" w:qFormat="1"/>
-    <w:lsdException w:name="heading 4" w:semiHidden="1" w:uiPriority="9" w:unhideWhenUsed="1" w:qFormat="1"/>
-    <w:lsdException w:name="heading 5" w:semiHidden="1" w:uiPriority="9" w:unhideWhenUsed="1" w:qFormat="1"/>
-    <w:lsdException w:name="heading 6" w:semiHidden="1" w:uiPriority="9" w:unhideWhenUsed="1" w:qFormat="1"/>
-    <w:lsdException w:name="heading 7" w:semiHidden="1" w:uiPriority="9" w:unhideWhenUsed="1" w:qFormat="1"/>
-    <w:lsdException w:name="heading 8" w:semiHidden="1" w:uiPriority="9" w:unhideWhenUsed="1" w:qFormat="1"/>
-    <w:lsdException w:name="heading 9" w:semiHidden="1" w:uiPriority="9" w:unhideWhenUsed="1" w:qFormat="1"/>
-    <w:lsdException w:name="index 1" w:semiHidden="1" w:unhideWhenUsed="1"/>
-    <w:lsdException w:name="index 2" w:semiHidden="1" w:unhideWhenUsed="1"/>
-    <w:lsdException w:name="index 3" w:semiHidden="1" w:unhideWhenUsed="1"/>
-    <w:lsdException w:name="index 4" w:semiHidden="1" w:unhideWhenUsed="1"/>
-    <w:lsdException w:name="index 5" w:semiHidden="1" w:unhideWhenUsed="1"/>
-    <w:lsdException w:name="index 6" w:semiHidden="1" w:unhideWhenUsed="1"/>
-    <w:lsdException w:name="index 7" w:semiHidden="1" w:unhideWhenUsed="1"/>
-    <w:lsdException w:name="index 8" w:semiHidden="1" w:unhideWhenUsed="1"/>
-    <w:lsdException w:name="index 9" w:semiHidden="1" w:unhideWhenUsed="1"/>
-    <w:lsdException w:name="toc 1" w:semiHidden="1" w:uiPriority="39" w:unhideWhenUsed="1"/>
-    <w:lsdException w:name="toc 2" w:semiHidden="1" w:uiPriority="39" w:unhideWhenUsed="1"/>
-    <w:lsdException w:name="toc 3" w:semiHidden="1" w:uiPriority="39" w:unhideWhenUsed="1"/>
-    <w:lsdException w:name="toc 4" w:semiHidden="1" w:uiPriority="39" w:unhideWhenUsed="1"/>
-    <w:lsdException w:name="toc 5" w:semiHidden="1" w:uiPriority="39" w:unhideWhenUsed="1"/>
-    <w:lsdException w:name="toc 6" w:semiHidden="1" w:uiPriority="39" w:unhideWhenUsed="1"/>
-    <w:lsdException w:name="toc 7" w:semiHidden="1" w:uiPriority="39" w:unhideWhenUsed="1"/>
-    <w:lsdException w:name="toc 8" w:semiHidden="1" w:uiPriority="39" w:unhideWhenUsed="1"/>
-    <w:lsdException w:name="toc 9" w:semiHidden="1" w:uiPriority="39" w:unhideWhenUsed="1"/>
-    <w:lsdException w:name="Normal Indent" w:semiHidden="1" w:unhideWhenUsed="1"/>
-    <w:lsdException w:name="footnote text" w:semiHidden="1" w:unhideWhenUsed="1"/>
-    <w:lsdException w:name="annotation text" w:semiHidden="1" w:unhideWhenUsed="1"/>
-    <w:lsdException w:name="header" w:semiHidden="1" w:unhideWhenUsed="1"/>
-    <w:lsdException w:name="footer" w:semiHidden="1" w:unhideWhenUsed="1"/>
-    <w:lsdException w:name="index heading" w:semiHidden="1" w:unhideWhenUsed="1"/>
-    <w:lsdException w:name="caption" w:semiHidden="1" w:uiPriority="35" w:unhideWhenUsed="1" w:qFormat="1"/>
-    <w:lsdException w:name="table of figures" w:semiHidden="1" w:unhideWhenUsed="1"/>
-    <w:lsdException w:name="envelope address" w:semiHidden="1" w:unhideWhenUsed="1"/>
-    <w:lsdException w:name="envelope return" w:semiHidden="1" w:unhideWhenUsed="1"/>
-    <w:lsdException w:name="footnote reference" w:semiHidden="1" w:unhideWhenUsed="1"/>
-    <w:lsdException w:name="annotation reference" w:semiHidden="1" w:unhideWhenUsed="1"/>
-    <w:lsdException w:name="line number" w:semiHidden="1" w:unhideWhenUsed="1"/>
-    <w:lsdException w:name="page number" w:semiHidden="1" w:unhideWhenUsed="1"/>
-    <w:lsdException w:name="endnote reference" w:semiHidden="1" w:unhideWhenUsed="1"/>
-    <w:lsdException w:name="endnote text" w:semiHidden="1" w:unhideWhenUsed="1"/>
-    <w:lsdException w:name="table of authorities" w:semiHidden="1" w:unhideWhenUsed="1"/>
-    <w:lsdException w:name="macro" w:semiHidden="1" w:unhideWhenUsed="1"/>
-    <w:lsdException w:name="toa heading" w:semiHidden="1" w:unhideWhenUsed="1"/>
-    <w:lsdException w:name="List" w:semiHidden="1" w:unhideWhenUsed="1"/>
-    <w:lsdException w:name="List Bullet" w:semiHidden="1" w:unhideWhenUsed="1"/>
-    <w:lsdException w:name="List Number" w:semiHidden="1" w:unhideWhenUsed="1"/>
-    <w:lsdException w:name="List 2" w:semiHidden="1" w:unhideWhenUsed="1"/>
-    <w:lsdException w:name="List 3" w:semiHidden="1" w:unhideWhenUsed="1"/>
-    <w:lsdException w:name="List 4" w:semiHidden="1" w:unhideWhenUsed="1"/>
-    <w:lsdException w:name="List 5" w:semiHidden="1" w:unhideWhenUsed="1"/>
-    <w:lsdException w:name="List Bullet 2" w:semiHidden="1" w:unhideWhenUsed="1"/>
-    <w:lsdException w:name="List Bullet 3" w:semiHidden="1" w:unhideWhenUsed="1"/>
-    <w:lsdException w:name="List Bullet 4" w:semiHidden="1" w:unhideWhenUsed="1"/>
-    <w:lsdException w:name="List Bullet 5" w:semiHidden="1" w:unhideWhenUsed="1"/>
-    <w:lsdException w:name="List Number 2" w:semiHidden="1" w:unhideWhenUsed="1"/>
-    <w:lsdException w:name="List Number 3" w:semiHidden="1" w:unhideWhenUsed="1"/>
-    <w:lsdException w:name="List Number 4" w:semiHidden="1" w:unhideWhenUsed="1"/>
-    <w:lsdException w:name="List Number 5" w:semiHidden="1" w:unhideWhenUsed="1"/>
-    <w:lsdException w:name="Title" w:uiPriority="10" w:qFormat="1"/>
-    <w:lsdException w:name="Closing" w:semiHidden="1" w:unhideWhenUsed="1"/>
-    <w:lsdException w:name="Signature" w:semiHidden="1" w:unhideWhenUsed="1"/>
-    <w:lsdException w:name="Default Paragraph Font" w:semiHidden="1" w:uiPriority="1" w:unhideWhenUsed="1"/>
-    <w:lsdException w:name="Body Text" w:semiHidden="1" w:uiPriority="0" w:unhideWhenUsed="1"/>
-    <w:lsdException w:name="Body Text Indent" w:semiHidden="1" w:unhideWhenUsed="1"/>
-    <w:lsdException w:name="List Continue" w:semiHidden="1" w:unhideWhenUsed="1"/>
-    <w:lsdException w:name="List Continue 2" w:semiHidden="1" w:unhideWhenUsed="1"/>
-    <w:lsdException w:name="List Continue 3" w:semiHidden="1" w:unhideWhenUsed="1"/>
-    <w:lsdException w:name="List Continue 4" w:semiHidden="1" w:unhideWhenUsed="1"/>
-    <w:lsdException w:name="List Continue 5" w:semiHidden="1" w:unhideWhenUsed="1"/>
-    <w:lsdException w:name="Message Header" w:semiHidden="1" w:unhideWhenUsed="1"/>
-    <w:lsdException w:name="Subtitle" w:uiPriority="11" w:qFormat="1"/>
-    <w:lsdException w:name="Salutation" w:semiHidden="1" w:unhideWhenUsed="1"/>
-    <w:lsdException w:name="Date" w:semiHidden="1" w:unhideWhenUsed="1"/>
-    <w:lsdException w:name="Body Text First Indent" w:semiHidden="1" w:unhideWhenUsed="1"/>
-    <w:lsdException w:name="Body Text First Indent 2" w:semiHidden="1" w:unhideWhenUsed="1"/>
-    <w:lsdException w:name="Note Heading" w:semiHidden="1" w:unhideWhenUsed="1"/>
-    <w:lsdException w:name="Body Text 2" w:semiHidden="1" w:unhideWhenUsed="1"/>
-    <w:lsdException w:name="Body Text 3" w:semiHidden="1" w:unhideWhenUsed="1"/>
-    <w:lsdException w:name="Body Text Indent 2" w:semiHidden="1" w:unhideWhenUsed="1"/>
-    <w:lsdException w:name="Body Text Indent 3" w:semiHidden="1" w:unhideWhenUsed="1"/>
-    <w:lsdException w:name="Block Text" w:semiHidden="1" w:unhideWhenUsed="1"/>
-    <w:lsdException w:name="Hyperlink" w:semiHidden="1" w:unhideWhenUsed="1"/>
-    <w:lsdException w:name="FollowedHyperlink" w:semiHidden="1" w:unhideWhenUsed="1"/>
-    <w:lsdException w:name="Strong" w:uiPriority="22" w:qFormat="1"/>
-    <w:lsdException w:name="Emphasis" w:uiPriority="20" w:qFormat="1"/>
-    <w:lsdException w:name="Document Map" w:semiHidden="1" w:unhideWhenUsed="1"/>
-    <w:lsdException w:name="Plain Text" w:semiHidden="1" w:unhideWhenUsed="1"/>
-    <w:lsdException w:name="E-mail Signature" w:semiHidden="1" w:unhideWhenUsed="1"/>
-    <w:lsdException w:name="HTML Top of Form" w:semiHidden="1" w:unhideWhenUsed="1"/>
-    <w:lsdException w:name="HTML Bottom of Form" w:semiHidden="1" w:unhideWhenUsed="1"/>
-    <w:lsdException w:name="Normal (Web)" w:semiHidden="1" w:unhideWhenUsed="1"/>
-    <w:lsdException w:name="HTML Acronym" w:semiHidden="1" w:unhideWhenUsed="1"/>
-    <w:lsdException w:name="HTML Address" w:semiHidden="1" w:unhideWhenUsed="1"/>
-    <w:lsdException w:name="HTML Cite" w:semiHidden="1" w:unhideWhenUsed="1"/>
-    <w:lsdException w:name="HTML Code" w:semiHidden="1" w:unhideWhenUsed="1"/>
-    <w:lsdException w:name="HTML Definition" w:semiHidden="1" w:unhideWhenUsed="1"/>
-    <w:lsdException w:name="HTML Keyboard" w:semiHidden="1" w:unhideWhenUsed="1"/>
-    <w:lsdException w:name="HTML Preformatted" w:semiHidden="1" w:unhideWhenUsed="1"/>
-    <w:lsdException w:name="HTML Sample" w:semiHidden="1" w:unhideWhenUsed="1"/>
-    <w:lsdException w:name="HTML Typewriter" w:semiHidden="1" w:unhideWhenUsed="1"/>
-    <w:lsdException w:name="HTML Variable" w:semiHidden="1" w:unhideWhenUsed="1"/>
-    <w:lsdException w:name="Normal Table" w:semiHidden="1" w:unhideWhenUsed="1"/>
-    <w:lsdException w:name="annotation subject" w:semiHidden="1" w:unhideWhenUsed="1"/>
-    <w:lsdException w:name="No List" w:semiHidden="1" w:unhideWhenUsed="1"/>
-    <w:lsdException w:name="Outline List 1" w:semiHidden="1" w:unhideWhenUsed="1"/>
-    <w:lsdException w:name="Outline List 2" w:semiHidden="1" w:unhideWhenUsed="1"/>
-    <w:lsdException w:name="Outline List 3" w:semiHidden="1" w:unhideWhenUsed="1"/>
-    <w:lsdException w:name="Table Simple 1" w:semiHidden="1" w:unhideWhenUsed="1"/>
-    <w:lsdException w:name="Table Simple 2" w:semiHidden="1" w:unhideWhenUsed="1"/>
-    <w:lsdException w:name="Table Simple 3" w:semiHidden="1" w:unhideWhenUsed="1"/>
-    <w:lsdException w:name="Table Classic 1" w:semiHidden="1" w:unhideWhenUsed="1"/>
-    <w:lsdException w:name="Table Classic 2" w:semiHidden="1" w:unhideWhenUsed="1"/>
-    <w:lsdException w:name="Table Classic 3" w:semiHidden="1" w:unhideWhenUsed="1"/>
-    <w:lsdException w:name="Table Classic 4" w:semiHidden="1" w:unhideWhenUsed="1"/>
-    <w:lsdException w:name="Table Colorful 1" w:semiHidden="1" w:unhideWhenUsed="1"/>
-    <w:lsdException w:name="Table Colorful 2" w:semiHidden="1" w:unhideWhenUsed="1"/>
-    <w:lsdException w:name="Table Colorful 3" w:semiHidden="1" w:unhideWhenUsed="1"/>
-    <w:lsdException w:name="Table Columns 1" w:semiHidden="1" w:unhideWhenUsed="1"/>
-    <w:lsdException w:name="Table Columns 2" w:semiHidden="1" w:unhideWhenUsed="1"/>
-    <w:lsdException w:name="Table Columns 3" w:semiHidden="1" w:unhideWhenUsed="1"/>
-    <w:lsdException w:name="Table Columns 4" w:semiHidden="1" w:unhideWhenUsed="1"/>
-    <w:lsdException w:name="Table Columns 5" w:semiHidden="1" w:unhideWhenUsed="1"/>
-    <w:lsdException w:name="Table Grid 1" w:semiHidden="1" w:unhideWhenUsed="1"/>
-    <w:lsdException w:name="Table Grid 2" w:semiHidden="1" w:unhideWhenUsed="1"/>
-    <w:lsdException w:name="Table Grid 3" w:semiHidden="1" w:unhideWhenUsed="1"/>
-    <w:lsdException w:name="Table Grid 4" w:semiHidden="1" w:unhideWhenUsed="1"/>
-    <w:lsdException w:name="Table Grid 5" w:semiHidden="1" w:unhideWhenUsed="1"/>
-    <w:lsdException w:name="Table Grid 6" w:semiHidden="1" w:unhideWhenUsed="1"/>
-    <w:lsdException w:name="Table Grid 7" w:semiHidden="1" w:unhideWhenUsed="1"/>
-    <w:lsdException w:name="Table Grid 8" w:semiHidden="1" w:unhideWhenUsed="1"/>
-    <w:lsdException w:name="Table List 1" w:semiHidden="1" w:unhideWhenUsed="1"/>
-    <w:lsdException w:name="Table List 2" w:semiHidden="1" w:unhideWhenUsed="1"/>
-    <w:lsdException w:name="Table List 3" w:semiHidden="1" w:unhideWhenUsed="1"/>
-    <w:lsdException w:name="Table List 4" w:semiHidden="1" w:unhideWhenUsed="1"/>
-    <w:lsdException w:name="Table List 5" w:semiHidden="1" w:unhideWhenUsed="1"/>
-    <w:lsdException w:name="Table List 6" w:semiHidden="1" w:unhideWhenUsed="1"/>
-    <w:lsdException w:name="Table List 7" w:semiHidden="1" w:unhideWhenUsed="1"/>
-    <w:lsdException w:name="Table List 8" w:semiHidden="1" w:unhideWhenUsed="1"/>
-    <w:lsdException w:name="Table 3D effects 1" w:semiHidden="1" w:unhideWhenUsed="1"/>
-    <w:lsdException w:name="Table 3D effects 2" w:semiHidden="1" w:unhideWhenUsed="1"/>
-    <w:lsdException w:name="Table 3D effects 3" w:semiHidden="1" w:unhideWhenUsed="1"/>
-    <w:lsdException w:name="Table Contemporary" w:semiHidden="1" w:unhideWhenUsed="1"/>
-    <w:lsdException w:name="Table Elegant" w:semiHidden="1" w:unhideWhenUsed="1"/>
-    <w:lsdException w:name="Table Professional" w:semiHidden="1" w:unhideWhenUsed="1"/>
-    <w:lsdException w:name="Table Subtle 1" w:semiHidden="1" w:unhideWhenUsed="1"/>
-    <w:lsdException w:name="Table Subtle 2" w:semiHidden="1" w:unhideWhenUsed="1"/>
-    <w:lsdException w:name="Table Web 1" w:semiHidden="1" w:unhideWhenUsed="1"/>
-    <w:lsdException w:name="Table Web 2" w:semiHidden="1" w:unhideWhenUsed="1"/>
-    <w:lsdException w:name="Table Web 3" w:semiHidden="1" w:unhideWhenUsed="1"/>
-    <w:lsdException w:name="Balloon Text" w:semiHidden="1" w:unhideWhenUsed="1"/>
-    <w:lsdException w:name="Table Grid" w:uiPriority="59"/>
-    <w:lsdException w:name="Table Theme" w:semiHidden="1" w:unhideWhenUsed="1"/>
-    <w:lsdException w:name="Placeholder Text" w:semiHidden="1"/>
-    <w:lsdException w:name="No Spacing" w:uiPriority="1" w:qFormat="1"/>
-    <w:lsdException w:name="Light Shading" w:uiPriority="60"/>
-    <w:lsdException w:name="Light List" w:uiPriority="61"/>
-    <w:lsdException w:name="Light Grid" w:uiPriority="62"/>
-    <w:lsdException w:name="Medium Shading 1" w:uiPriority="63"/>
-    <w:lsdException w:name="Medium Shading 2" w:uiPriority="64"/>
-    <w:lsdException w:name="Medium List 1" w:uiPriority="65"/>
-    <w:lsdException w:name="Medium List 2" w:uiPriority="66"/>
-    <w:lsdException w:name="Medium Grid 1" w:uiPriority="67"/>
-    <w:lsdException w:name="Medium Grid 2" w:uiPriority="68"/>
-    <w:lsdException w:name="Medium Grid 3" w:uiPriority="69"/>
-    <w:lsdException w:name="Dark List" w:uiPriority="70"/>
-    <w:lsdException w:name="Colorful Shading" w:uiPriority="71"/>
-    <w:lsdException w:name="Colorful List" w:uiPriority="72"/>
-    <w:lsdException w:name="Colorful Grid" w:uiPriority="73"/>
-    <w:lsdException w:name="Light Shading Accent 1" w:uiPriority="60"/>
-    <w:lsdException w:name="Light List Accent 1" w:uiPriority="61"/>
-    <w:lsdException w:name="Light Grid Accent 1" w:uiPriority="62"/>
-    <w:lsdException w:name="Medium Shading 1 Accent 1" w:uiPriority="63"/>
-    <w:lsdException w:name="Medium Shading 2 Accent 1" w:uiPriority="64"/>
-    <w:lsdException w:name="Medium List 1 Accent 1" w:uiPriority="65"/>
-    <w:lsdException w:name="Revision" w:semiHidden="1"/>
-    <w:lsdException w:name="List Paragraph" w:uiPriority="34" w:qFormat="1"/>
-    <w:lsdException w:name="Quote" w:uiPriority="29" w:qFormat="1"/>
-    <w:lsdException w:name="Intense Quote" w:uiPriority="30" w:qFormat="1"/>
-    <w:lsdException w:name="Medium List 2 Accent 1" w:uiPriority="66"/>
-    <w:lsdException w:name="Medium Grid 1 Accent 1" w:uiPriority="67"/>
-    <w:lsdException w:name="Medium Grid 2 Accent 1" w:uiPriority="68"/>
-    <w:lsdException w:name="Medium Grid 3 Accent 1" w:uiPriority="69"/>
-    <w:lsdException w:name="Dark List Accent 1" w:uiPriority="70"/>
-    <w:lsdException w:name="Colorful Shading Accent 1" w:uiPriority="71"/>
-    <w:lsdException w:name="Colorful List Accent 1" w:uiPriority="72"/>
-    <w:lsdException w:name="Colorful Grid Accent 1" w:uiPriority="73"/>
-    <w:lsdException w:name="Light Shading Accent 2" w:uiPriority="60"/>
-    <w:lsdException w:name="Light List Accent 2" w:uiPriority="61"/>
-    <w:lsdException w:name="Light Grid Accent 2" w:uiPriority="62"/>
-    <w:lsdException w:name="Medium Shading 1 Accent 2" w:uiPriority="63"/>
-    <w:lsdException w:name="Medium Shading 2 Accent 2" w:uiPriority="64"/>
-    <w:lsdException w:name="Medium List 1 Accent 2" w:uiPriority="65"/>
-    <w:lsdException w:name="Medium List 2 Accent 2" w:uiPriority="66"/>
-    <w:lsdException w:name="Medium Grid 1 Accent 2" w:uiPriority="67"/>
-    <w:lsdException w:name="Medium Grid 2 Accent 2" w:uiPriority="68"/>
-    <w:lsdException w:name="Medium Grid 3 Accent 2" w:uiPriority="69"/>
-    <w:lsdException w:name="Dark List Accent 2" w:uiPriority="70"/>
-    <w:lsdException w:name="Colorful Shading Accent 2" w:uiPriority="71"/>
-    <w:lsdException w:name="Colorful List Accent 2" w:uiPriority="72"/>
-    <w:lsdException w:name="Colorful Grid Accent 2" w:uiPriority="73"/>
-    <w:lsdException w:name="Light Shading Accent 3" w:uiPriority="60"/>
-    <w:lsdException w:name="Light List Accent 3" w:uiPriority="61"/>
-    <w:lsdException w:name="Light Grid Accent 3" w:uiPriority="62"/>
-    <w:lsdException w:name="Medium Shading 1 Accent 3" w:uiPriority="63"/>
-    <w:lsdException w:name="Medium Shading 2 Accent 3" w:uiPriority="64"/>
-    <w:lsdException w:name="Medium List 1 Accent 3" w:uiPriority="65"/>
-    <w:lsdException w:name="Medium List 2 Accent 3" w:uiPriority="66"/>
-    <w:lsdException w:name="Medium Grid 1 Accent 3" w:uiPriority="67"/>
-    <w:lsdException w:name="Medium Grid 2 Accent 3" w:uiPriority="68"/>
-    <w:lsdException w:name="Medium Grid 3 Accent 3" w:uiPriority="69"/>
-    <w:lsdException w:name="Dark List Accent 3" w:uiPriority="70"/>
-    <w:lsdException w:name="Colorful Shading Accent 3" w:uiPriority="71"/>
-    <w:lsdException w:name="Colorful List Accent 3" w:uiPriority="72"/>
-    <w:lsdException w:name="Colorful Grid Accent 3" w:uiPriority="73"/>
-    <w:lsdException w:name="Light Shading Accent 4" w:uiPriority="60"/>
-    <w:lsdException w:name="Light List Accent 4" w:uiPriority="61"/>
-    <w:lsdException w:name="Light Grid Accent 4" w:uiPriority="62"/>
-    <w:lsdException w:name="Medium Shading 1 Accent 4" w:uiPriority="63"/>
-    <w:lsdException w:name="Medium Shading 2 Accent 4" w:uiPriority="64"/>
-    <w:lsdException w:name="Medium List 1 Accent 4" w:uiPriority="65"/>
-    <w:lsdException w:name="Medium List 2 Accent 4" w:uiPriority="66"/>
-    <w:lsdException w:name="Medium Grid 1 Accent 4" w:uiPriority="67"/>
-    <w:lsdException w:name="Medium Grid 2 Accent 4" w:uiPriority="68"/>
-    <w:lsdException w:name="Medium Grid 3 Accent 4" w:uiPriority="69"/>
-    <w:lsdException w:name="Dark List Accent 4" w:uiPriority="70"/>
-    <w:lsdException w:name="Colorful Shading Accent 4" w:uiPriority="71"/>
-    <w:lsdException w:name="Colorful List Accent 4" w:uiPriority="72"/>
-    <w:lsdException w:name="Colorful Grid Accent 4" w:uiPriority="73"/>
-    <w:lsdException w:name="Light Shading Accent 5" w:uiPriority="60"/>
-    <w:lsdException w:name="Light List Accent 5" w:uiPriority="61"/>
-    <w:lsdException w:name="Light Grid Accent 5" w:uiPriority="62"/>
-    <w:lsdException w:name="Medium Shading 1 Accent 5" w:uiPriority="63"/>
-    <w:lsdException w:name="Medium Shading 2 Accent 5" w:uiPriority="64"/>
-    <w:lsdException w:name="Medium List 1 Accent 5" w:uiPriority="65"/>
-    <w:lsdException w:name="Medium List 2 Accent 5" w:uiPriority="66"/>
-    <w:lsdException w:name="Medium Grid 1 Accent 5" w:uiPriority="67"/>
-    <w:lsdException w:name="Medium Grid 2 Accent 5" w:uiPriority="68"/>
-    <w:lsdException w:name="Medium Grid 3 Accent 5" w:uiPriority="69"/>
-    <w:lsdException w:name="Dark List Accent 5" w:uiPriority="70"/>
-    <w:lsdException w:name="Colorful Shading Accent 5" w:uiPriority="71"/>
-    <w:lsdException w:name="Colorful List Accent 5" w:uiPriority="72"/>
-    <w:lsdException w:name="Colorful Grid Accent 5" w:uiPriority="73"/>
-    <w:lsdException w:name="Light Shading Accent 6" w:uiPriority="60"/>
-    <w:lsdException w:name="Light List Accent 6" w:uiPriority="61"/>
-    <w:lsdException w:name="Light Grid Accent 6" w:uiPriority="62"/>
-    <w:lsdException w:name="Medium Shading 1 Accent 6" w:uiPriority="63"/>
-    <w:lsdException w:name="Medium Shading 2 Accent 6" w:uiPriority="64"/>
-    <w:lsdException w:name="Medium List 1 Accent 6" w:uiPriority="65"/>
-    <w:lsdException w:name="Medium List 2 Accent 6" w:uiPriority="66"/>
-    <w:lsdException w:name="Medium Grid 1 Accent 6" w:uiPriority="67"/>
-    <w:lsdException w:name="Medium Grid 2 Accent 6" w:uiPriority="68"/>
-    <w:lsdException w:name="Medium Grid 3 Accent 6" w:uiPriority="69"/>
-    <w:lsdException w:name="Dark List Accent 6" w:uiPriority="70"/>
-    <w:lsdException w:name="Colorful Shading Accent 6" w:uiPriority="71"/>
-    <w:lsdException w:name="Colorful List Accent 6" w:uiPriority="72"/>
-    <w:lsdException w:name="Colorful Grid Accent 6" w:uiPriority="73"/>
-    <w:lsdException w:name="Subtle Emphasis" w:uiPriority="19" w:qFormat="1"/>
-    <w:lsdException w:name="Intense Emphasis" w:uiPriority="21" w:qFormat="1"/>
-    <w:lsdException w:name="Subtle Reference" w:uiPriority="31" w:qFormat="1"/>
-    <w:lsdException w:name="Intense Reference" w:uiPriority="32" w:qFormat="1"/>
-    <w:lsdException w:name="Book Title" w:uiPriority="33" w:qFormat="1"/>
-    <w:lsdException w:name="Bibliography" w:semiHidden="1" w:uiPriority="37" w:unhideWhenUsed="1"/>
-    <w:lsdException w:name="TOC Heading" w:semiHidden="1" w:uiPriority="39" w:unhideWhenUsed="1" w:qFormat="1"/>
-    <w:lsdException w:name="Plain Table 1" w:uiPriority="41"/>
-    <w:lsdException w:name="Plain Table 2" w:uiPriority="42"/>
-    <w:lsdException w:name="Plain Table 3" w:uiPriority="43"/>
-    <w:lsdException w:name="Plain Table 4" w:uiPriority="44"/>
-    <w:lsdException w:name="Plain Table 5" w:uiPriority="45"/>
-    <w:lsdException w:name="Grid Table Light" w:uiPriority="40"/>
-    <w:lsdException w:name="Grid Table 1 Light" w:uiPriority="46"/>
-    <w:lsdException w:name="Grid Table 2" w:uiPriority="47"/>
-    <w:lsdException w:name="Grid Table 3" w:uiPriority="48"/>
-    <w:lsdException w:name="Grid Table 4" w:uiPriority="49"/>
-    <w:lsdException w:name="Grid Table 5 Dark" w:uiPriority="50"/>
-    <w:lsdException w:name="Grid Table 6 Colorful" w:uiPriority="51"/>
-    <w:lsdException w:name="Grid Table 7 Colorful" w:uiPriority="52"/>
-    <w:lsdException w:name="Grid Table 1 Light Accent 1" w:uiPriority="46"/>
-    <w:lsdException w:name="Grid Table 2 Accent 1" w:uiPriority="47"/>
-    <w:lsdException w:name="Grid Table 3 Accent 1" w:uiPriority="48"/>
-    <w:lsdException w:name="Grid Table 4 Accent 1" w:uiPriority="49"/>
-    <w:lsdException w:name="Grid Table 5 Dark Accent 1" w:uiPriority="50"/>
-    <w:lsdException w:name="Grid Table 6 Colorful Accent 1" w:uiPriority="51"/>
-    <w:lsdException w:name="Grid Table 7 Colorful Accent 1" w:uiPriority="52"/>
-    <w:lsdException w:name="Grid Table 1 Light Accent 2" w:uiPriority="46"/>
-    <w:lsdException w:name="Grid Table 2 Accent 2" w:uiPriority="47"/>
-    <w:lsdException w:name="Grid Table 3 Accent 2" w:uiPriority="48"/>
-    <w:lsdException w:name="Grid Table 4 Accent 2" w:uiPriority="49"/>
-    <w:lsdException w:name="Grid Table 5 Dark Accent 2" w:uiPriority="50"/>
-    <w:lsdException w:name="Grid Table 6 Colorful Accent 2" w:uiPriority="51"/>
-    <w:lsdException w:name="Grid Table 7 Colorful Accent 2" w:uiPriority="52"/>
-    <w:lsdException w:name="Grid Table 1 Light Accent 3" w:uiPriority="46"/>
-    <w:lsdException w:name="Grid Table 2 Accent 3" w:uiPriority="47"/>
-    <w:lsdException w:name="Grid Table 3 Accent 3" w:uiPriority="48"/>
-    <w:lsdException w:name="Grid Table 4 Accent 3" w:uiPriority="49"/>
-    <w:lsdException w:name="Grid Table 5 Dark Accent 3" w:uiPriority="50"/>
-    <w:lsdException w:name="Grid Table 6 Colorful Accent 3" w:uiPriority="51"/>
-    <w:lsdException w:name="Grid Table 7 Colorful Accent 3" w:uiPriority="52"/>
-    <w:lsdException w:name="Grid Table 1 Light Accent 4" w:uiPriority="46"/>
-    <w:lsdException w:name="Grid Table 2 Accent 4" w:uiPriority="47"/>
-    <w:lsdException w:name="Grid Table 3 Accent 4" w:uiPriority="48"/>
-    <w:lsdException w:name="Grid Table 4 Accent 4" w:uiPriority="49"/>
-    <w:lsdException w:name="Grid Table 5 Dark Accent 4" w:uiPriority="50"/>
-    <w:lsdException w:name="Grid Table 6 Colorful Accent 4" w:uiPriority="51"/>
-    <w:lsdException w:name="Grid Table 7 Colorful Accent 4" w:uiPriority="52"/>
-    <w:lsdException w:name="Grid Table 1 Light Accent 5" w:uiPriority="46"/>
-    <w:lsdException w:name="Grid Table 2 Accent 5" w:uiPriority="47"/>
-    <w:lsdException w:name="Grid Table 3 Accent 5" w:uiPriority="48"/>
-    <w:lsdException w:name="Grid Table 4 Accent 5" w:uiPriority="49"/>
-    <w:lsdException w:name="Grid Table 5 Dark Accent 5" w:uiPriority="50"/>
-    <w:lsdException w:name="Grid Table 6 Colorful Accent 5" w:uiPriority="51"/>
-    <w:lsdException w:name="Grid Table 7 Colorful Accent 5" w:uiPriority="52"/>
-    <w:lsdException w:name="Grid Table 1 Light Accent 6" w:uiPriority="46"/>
-    <w:lsdException w:name="Grid Table 2 Accent 6" w:uiPriority="47"/>
-    <w:lsdException w:name="Grid Table 3 Accent 6" w:uiPriority="48"/>
-    <w:lsdException w:name="Grid Table 4 Accent 6" w:uiPriority="49"/>
-    <w:lsdException w:name="Grid Table 5 Dark Accent 6" w:uiPriority="50"/>
-    <w:lsdException w:name="Grid Table 6 Colorful Accent 6" w:uiPriority="51"/>
-    <w:lsdException w:name="Grid Table 7 Colorful Accent 6" w:uiPriority="52"/>
-    <w:lsdException w:name="List Table 1 Light" w:uiPriority="46"/>
-    <w:lsdException w:name="List Table 2" w:uiPriority="47"/>
-    <w:lsdException w:name="List Table 3" w:uiPriority="48"/>
-    <w:lsdException w:name="List Table 4" w:uiPriority="49"/>
-    <w:lsdException w:name="List Table 5 Dark" w:uiPriority="50"/>
-    <w:lsdException w:name="List Table 6 Colorful" w:uiPriority="51"/>
-    <w:lsdException w:name="List Table 7 Colorful" w:uiPriority="52"/>
-    <w:lsdException w:name="List Table 1 Light Accent 1" w:uiPriority="46"/>
-    <w:lsdException w:name="List Table 2 Accent 1" w:uiPriority="47"/>
-    <w:lsdException w:name="List Table 3 Accent 1" w:uiPriority="48"/>
-    <w:lsdException w:name="List Table 4 Accent 1" w:uiPriority="49"/>
-    <w:lsdException w:name="List Table 5 Dark Accent 1" w:uiPriority="50"/>
-    <w:lsdException w:name="List Table 6 Colorful Accent 1" w:uiPriority="51"/>
-    <w:lsdException w:name="List Table 7 Colorful Accent 1" w:uiPriority="52"/>
-    <w:lsdException w:name="List Table 1 Light Accent 2" w:uiPriority="46"/>
-    <w:lsdException w:name="List Table 2 Accent 2" w:uiPriority="47"/>
-    <w:lsdException w:name="List Table 3 Accent 2" w:uiPriority="48"/>
-    <w:lsdException w:name="List Table 4 Accent 2" w:uiPriority="49"/>
-    <w:lsdException w:name="List Table 5 Dark Accent 2" w:uiPriority="50"/>
-    <w:lsdException w:name="List Table 6 Colorful Accent 2" w:uiPriority="51"/>
-    <w:lsdException w:name="List Table 7 Colorful Accent 2" w:uiPriority="52"/>
-    <w:lsdException w:name="List Table 1 Light Accent 3" w:uiPriority="46"/>
-    <w:lsdException w:name="List Table 2 Accent 3" w:uiPriority="47"/>
-    <w:lsdException w:name="List Table 3 Accent 3" w:uiPriority="48"/>
-    <w:lsdException w:name="List Table 4 Accent 3" w:uiPriority="49"/>
-    <w:lsdException w:name="List Table 5 Dark Accent 3" w:uiPriority="50"/>
-    <w:lsdException w:name="List Table 6 Colorful Accent 3" w:uiPriority="51"/>
-    <w:lsdException w:name="List Table 7 Colorful Accent 3" w:uiPriority="52"/>
-    <w:lsdException w:name="List Table 1 Light Accent 4" w:uiPriority="46"/>
-    <w:lsdException w:name="List Table 2 Accent 4" w:uiPriority="47"/>
-    <w:lsdException w:name="List Table 3 Accent 4" w:uiPriority="48"/>
-    <w:lsdException w:name="List Table 4 Accent 4" w:uiPriority="49"/>
-    <w:lsdException w:name="List Table 5 Dark Accent 4" w:uiPriority="50"/>
-    <w:lsdException w:name="List Table 6 Colorful Accent 4" w:uiPriority="51"/>
-    <w:lsdException w:name="List Table 7 Colorful Accent 4" w:uiPriority="52"/>
-    <w:lsdException w:name="List Table 1 Light Accent 5" w:uiPriority="46"/>
-    <w:lsdException w:name="List Table 2 Accent 5" w:uiPriority="47"/>
-    <w:lsdException w:name="List Table 3 Accent 5" w:uiPriority="48"/>
-    <w:lsdException w:name="List Table 4 Accent 5" w:uiPriority="49"/>
-    <w:lsdException w:name="List Table 5 Dark Accent 5" w:uiPriority="50"/>
-    <w:lsdException w:name="List Table 6 Colorful Accent 5" w:uiPriority="51"/>
-    <w:lsdException w:name="List Table 7 Colorful Accent 5" w:uiPriority="52"/>
-    <w:lsdException w:name="List Table 1 Light Accent 6" w:uiPriority="46"/>
-    <w:lsdException w:name="List Table 2 Accent 6" w:uiPriority="47"/>
-    <w:lsdException w:name="List Table 3 Accent 6" w:uiPriority="48"/>
-    <w:lsdException w:name="List Table 4 Accent 6" w:uiPriority="49"/>
-    <w:lsdException w:name="List Table 5 Dark Accent 6" w:uiPriority="50"/>
-    <w:lsdException w:name="List Table 6 Colorful Accent 6" w:uiPriority="51"/>
-    <w:lsdException w:name="List Table 7 Colorful Accent 6" w:uiPriority="52"/>
+  <w:latentStyles w:defLockedState="0" w:defUIPriority="99" w:defSemiHidden="1" w:defUnhideWhenUsed="1" w:defQFormat="0" w:count="267">
+    <w:lsdException w:name="Normal" w:semiHidden="0" w:uiPriority="0" w:unhideWhenUsed="0" w:qFormat="1"/>
+    <w:lsdException w:name="heading 1" w:semiHidden="0" w:uiPriority="9" w:unhideWhenUsed="0" w:qFormat="1"/>
+    <w:lsdException w:name="heading 2" w:uiPriority="9" w:qFormat="1"/>
+    <w:lsdException w:name="heading 3" w:uiPriority="9" w:qFormat="1"/>
+    <w:lsdException w:name="heading 4" w:uiPriority="9" w:qFormat="1"/>
+    <w:lsdException w:name="heading 5" w:uiPriority="9" w:qFormat="1"/>
+    <w:lsdException w:name="heading 6" w:uiPriority="9" w:qFormat="1"/>
+    <w:lsdException w:name="heading 7" w:uiPriority="9" w:qFormat="1"/>
+    <w:lsdException w:name="heading 8" w:uiPriority="9" w:qFormat="1"/>
+    <w:lsdException w:name="heading 9" w:uiPriority="9" w:qFormat="1"/>
+    <w:lsdException w:name="toc 1" w:uiPriority="39"/>
+    <w:lsdException w:name="toc 2" w:uiPriority="39"/>
+    <w:lsdException w:name="toc 3" w:uiPriority="39"/>
+    <w:lsdException w:name="toc 4" w:uiPriority="39"/>
+    <w:lsdException w:name="toc 5" w:uiPriority="39"/>
+    <w:lsdException w:name="toc 6" w:uiPriority="39"/>
+    <w:lsdException w:name="toc 7" w:uiPriority="39"/>
+    <w:lsdException w:name="toc 8" w:uiPriority="39"/>
+    <w:lsdException w:name="toc 9" w:uiPriority="39"/>
+    <w:lsdException w:name="caption" w:uiPriority="35" w:qFormat="1"/>
+    <w:lsdException w:name="Title" w:semiHidden="0" w:uiPriority="10" w:unhideWhenUsed="0" w:qFormat="1"/>
+    <w:lsdException w:name="Default Paragraph Font" w:uiPriority="1"/>
+    <w:lsdException w:name="Body Text" w:uiPriority="0"/>
+    <w:lsdException w:name="Subtitle" w:semiHidden="0" w:uiPriority="11" w:unhideWhenUsed="0" w:qFormat="1"/>
+    <w:lsdException w:name="Strong" w:semiHidden="0" w:uiPriority="22" w:unhideWhenUsed="0" w:qFormat="1"/>
+    <w:lsdException w:name="Emphasis" w:semiHidden="0" w:uiPriority="20" w:unhideWhenUsed="0" w:qFormat="1"/>
+    <w:lsdException w:name="Table Grid" w:semiHidden="0" w:uiPriority="59" w:unhideWhenUsed="0"/>
+    <w:lsdException w:name="Placeholder Text" w:unhideWhenUsed="0"/>
+    <w:lsdException w:name="No Spacing" w:semiHidden="0" w:uiPriority="1" w:unhideWhenUsed="0" w:qFormat="1"/>
+    <w:lsdException w:name="Light Shading" w:semiHidden="0" w:uiPriority="60" w:unhideWhenUsed="0"/>
+    <w:lsdException w:name="Light List" w:semiHidden="0" w:uiPriority="61" w:unhideWhenUsed="0"/>
+    <w:lsdException w:name="Light Grid" w:semiHidden="0" w:uiPriority="62" w:unhideWhenUsed="0"/>
+    <w:lsdException w:name="Medium Shading 1" w:semiHidden="0" w:uiPriority="63" w:unhideWhenUsed="0"/>
+    <w:lsdException w:name="Medium Shading 2" w:semiHidden="0" w:uiPriority="64" w:unhideWhenUsed="0"/>
+    <w:lsdException w:name="Medium List 1" w:semiHidden="0" w:uiPriority="65" w:unhideWhenUsed="0"/>
+    <w:lsdException w:name="Medium List 2" w:semiHidden="0" w:uiPriority="66" w:unhideWhenUsed="0"/>
+    <w:lsdException w:name="Medium Grid 1" w:semiHidden="0" w:uiPriority="67" w:unhideWhenUsed="0"/>
+    <w:lsdException w:name="Medium Grid 2" w:semiHidden="0" w:uiPriority="68" w:unhideWhenUsed="0"/>
+    <w:lsdException w:name="Medium Grid 3" w:semiHidden="0" w:uiPriority="69" w:unhideWhenUsed="0"/>
+    <w:lsdException w:name="Dark List" w:semiHidden="0" w:uiPriority="70" w:unhideWhenUsed="0"/>
+    <w:lsdException w:name="Colorful Shading" w:semiHidden="0" w:uiPriority="71" w:unhideWhenUsed="0"/>
+    <w:lsdException w:name="Colorful List" w:semiHidden="0" w:uiPriority="72" w:unhideWhenUsed="0"/>
+    <w:lsdException w:name="Colorful Grid" w:semiHidden="0" w:uiPriority="73" w:unhideWhenUsed="0"/>
+    <w:lsdException w:name="Light Shading Accent 1" w:semiHidden="0" w:uiPriority="60" w:unhideWhenUsed="0"/>
+    <w:lsdException w:name="Light List Accent 1" w:semiHidden="0" w:uiPriority="61" w:unhideWhenUsed="0"/>
+    <w:lsdException w:name="Light Grid Accent 1" w:semiHidden="0" w:uiPriority="62" w:unhideWhenUsed="0"/>
+    <w:lsdException w:name="Medium Shading 1 Accent 1" w:semiHidden="0" w:uiPriority="63" w:unhideWhenUsed="0"/>
+    <w:lsdException w:name="Medium Shading 2 Accent 1" w:semiHidden="0" w:uiPriority="64" w:unhideWhenUsed="0"/>
+    <w:lsdException w:name="Medium List 1 Accent 1" w:semiHidden="0" w:uiPriority="65" w:unhideWhenUsed="0"/>
+    <w:lsdException w:name="Revision" w:unhideWhenUsed="0"/>
+    <w:lsdException w:name="List Paragraph" w:semiHidden="0" w:uiPriority="34" w:unhideWhenUsed="0" w:qFormat="1"/>
+    <w:lsdException w:name="Quote" w:semiHidden="0" w:uiPriority="29" w:unhideWhenUsed="0" w:qFormat="1"/>
+    <w:lsdException w:name="Intense Quote" w:semiHidden="0" w:uiPriority="30" w:unhideWhenUsed="0" w:qFormat="1"/>
+    <w:lsdException w:name="Medium List 2 Accent 1" w:semiHidden="0" w:uiPriority="66" w:unhideWhenUsed="0"/>
+    <w:lsdException w:name="Medium Grid 1 Accent 1" w:semiHidden="0" w:uiPriority="67" w:unhideWhenUsed="0"/>
+    <w:lsdException w:name="Medium Grid 2 Accent 1" w:semiHidden="0" w:uiPriority="68" w:unhideWhenUsed="0"/>
+    <w:lsdException w:name="Medium Grid 3 Accent 1" w:semiHidden="0" w:uiPriority="69" w:unhideWhenUsed="0"/>
+    <w:lsdException w:name="Dark List Accent 1" w:semiHidden="0" w:uiPriority="70" w:unhideWhenUsed="0"/>
+    <w:lsdException w:name="Colorful Shading Accent 1" w:semiHidden="0" w:uiPriority="71" w:unhideWhenUsed="0"/>
+    <w:lsdException w:name="Colorful List Accent 1" w:semiHidden="0" w:uiPriority="72" w:unhideWhenUsed="0"/>
+    <w:lsdException w:name="Colorful Grid Accent 1" w:semiHidden="0" w:uiPriority="73" w:unhideWhenUsed="0"/>
+    <w:lsdException w:name="Light Shading Accent 2" w:semiHidden="0" w:uiPriority="60" w:unhideWhenUsed="0"/>
+    <w:lsdException w:name="Light List Accent 2" w:semiHidden="0" w:uiPriority="61" w:unhideWhenUsed="0"/>
+    <w:lsdException w:name="Light Grid Accent 2" w:semiHidden="0" w:uiPriority="62" w:unhideWhenUsed="0"/>
+    <w:lsdException w:name="Medium Shading 1 Accent 2" w:semiHidden="0" w:uiPriority="63" w:unhideWhenUsed="0"/>
+    <w:lsdException w:name="Medium Shading 2 Accent 2" w:semiHidden="0" w:uiPriority="64" w:unhideWhenUsed="0"/>
+    <w:lsdException w:name="Medium List 1 Accent 2" w:semiHidden="0" w:uiPriority="65" w:unhideWhenUsed="0"/>
+    <w:lsdException w:name="Medium List 2 Accent 2" w:semiHidden="0" w:uiPriority="66" w:unhideWhenUsed="0"/>
+    <w:lsdException w:name="Medium Grid 1 Accent 2" w:semiHidden="0" w:uiPriority="67" w:unhideWhenUsed="0"/>
+    <w:lsdException w:name="Medium Grid 2 Accent 2" w:semiHidden="0" w:uiPriority="68" w:unhideWhenUsed="0"/>
+    <w:lsdException w:name="Medium Grid 3 Accent 2" w:semiHidden="0" w:uiPriority="69" w:unhideWhenUsed="0"/>
+    <w:lsdException w:name="Dark List Accent 2" w:semiHidden="0" w:uiPriority="70" w:unhideWhenUsed="0"/>
+    <w:lsdException w:name="Colorful Shading Accent 2" w:semiHidden="0" w:uiPriority="71" w:unhideWhenUsed="0"/>
+    <w:lsdException w:name="Colorful List Accent 2" w:semiHidden="0" w:uiPriority="72" w:unhideWhenUsed="0"/>
+    <w:lsdException w:name="Colorful Grid Accent 2" w:semiHidden="0" w:uiPriority="73" w:unhideWhenUsed="0"/>
+    <w:lsdException w:name="Light Shading Accent 3" w:semiHidden="0" w:uiPriority="60" w:unhideWhenUsed="0"/>
+    <w:lsdException w:name="Light List Accent 3" w:semiHidden="0" w:uiPriority="61" w:unhideWhenUsed="0"/>
+    <w:lsdException w:name="Light Grid Accent 3" w:semiHidden="0" w:uiPriority="62" w:unhideWhenUsed="0"/>
+    <w:lsdException w:name="Medium Shading 1 Accent 3" w:semiHidden="0" w:uiPriority="63" w:unhideWhenUsed="0"/>
+    <w:lsdException w:name="Medium Shading 2 Accent 3" w:semiHidden="0" w:uiPriority="64" w:unhideWhenUsed="0"/>
+    <w:lsdException w:name="Medium List 1 Accent 3" w:semiHidden="0" w:uiPriority="65" w:unhideWhenUsed="0"/>
+    <w:lsdException w:name="Medium List 2 Accent 3" w:semiHidden="0" w:uiPriority="66" w:unhideWhenUsed="0"/>
+    <w:lsdException w:name="Medium Grid 1 Accent 3" w:semiHidden="0" w:uiPriority="67" w:unhideWhenUsed="0"/>
+    <w:lsdException w:name="Medium Grid 2 Accent 3" w:semiHidden="0" w:uiPriority="68" w:unhideWhenUsed="0"/>
+    <w:lsdException w:name="Medium Grid 3 Accent 3" w:semiHidden="0" w:uiPriority="69" w:unhideWhenUsed="0"/>
+    <w:lsdException w:name="Dark List Accent 3" w:semiHidden="0" w:uiPriority="70" w:unhideWhenUsed="0"/>
+    <w:lsdException w:name="Colorful Shading Accent 3" w:semiHidden="0" w:uiPriority="71" w:unhideWhenUsed="0"/>
+    <w:lsdException w:name="Colorful List Accent 3" w:semiHidden="0" w:uiPriority="72" w:unhideWhenUsed="0"/>
+    <w:lsdException w:name="Colorful Grid Accent 3" w:semiHidden="0" w:uiPriority="73" w:unhideWhenUsed="0"/>
+    <w:lsdException w:name="Light Shading Accent 4" w:semiHidden="0" w:uiPriority="60" w:unhideWhenUsed="0"/>
+    <w:lsdException w:name="Light List Accent 4" w:semiHidden="0" w:uiPriority="61" w:unhideWhenUsed="0"/>
+    <w:lsdException w:name="Light Grid Accent 4" w:semiHidden="0" w:uiPriority="62" w:unhideWhenUsed="0"/>
+    <w:lsdException w:name="Medium Shading 1 Accent 4" w:semiHidden="0" w:uiPriority="63" w:unhideWhenUsed="0"/>
+    <w:lsdException w:name="Medium Shading 2 Accent 4" w:semiHidden="0" w:uiPriority="64" w:unhideWhenUsed="0"/>
+    <w:lsdException w:name="Medium List 1 Accent 4" w:semiHidden="0" w:uiPriority="65" w:unhideWhenUsed="0"/>
+    <w:lsdException w:name="Medium List 2 Accent 4" w:semiHidden="0" w:uiPriority="66" w:unhideWhenUsed="0"/>
+    <w:lsdException w:name="Medium Grid 1 Accent 4" w:semiHidden="0" w:uiPriority="67" w:unhideWhenUsed="0"/>
+    <w:lsdException w:name="Medium Grid 2 Accent 4" w:semiHidden="0" w:uiPriority="68" w:unhideWhenUsed="0"/>
+    <w:lsdException w:name="Medium Grid 3 Accent 4" w:semiHidden="0" w:uiPriority="69" w:unhideWhenUsed="0"/>
+    <w:lsdException w:name="Dark List Accent 4" w:semiHidden="0" w:uiPriority="70" w:unhideWhenUsed="0"/>
+    <w:lsdException w:name="Colorful Shading Accent 4" w:semiHidden="0" w:uiPriority="71" w:unhideWhenUsed="0"/>
+    <w:lsdException w:name="Colorful List Accent 4" w:semiHidden="0" w:uiPriority="72" w:unhideWhenUsed="0"/>
+    <w:lsdException w:name="Colorful Grid Accent 4" w:semiHidden="0" w:uiPriority="73" w:unhideWhenUsed="0"/>
+    <w:lsdException w:name="Light Shading Accent 5" w:semiHidden="0" w:uiPriority="60" w:unhideWhenUsed="0"/>
+    <w:lsdException w:name="Light List Accent 5" w:semiHidden="0" w:uiPriority="61" w:unhideWhenUsed="0"/>
+    <w:lsdException w:name="Light Grid Accent 5" w:semiHidden="0" w:uiPriority="62" w:unhideWhenUsed="0"/>
+    <w:lsdException w:name="Medium Shading 1 Accent 5" w:semiHidden="0" w:uiPriority="63" w:unhideWhenUsed="0"/>
+    <w:lsdException w:name="Medium Shading 2 Accent 5" w:semiHidden="0" w:uiPriority="64" w:unhideWhenUsed="0"/>
+    <w:lsdException w:name="Medium List 1 Accent 5" w:semiHidden="0" w:uiPriority="65" w:unhideWhenUsed="0"/>
+    <w:lsdException w:name="Medium List 2 Accent 5" w:semiHidden="0" w:uiPriority="66" w:unhideWhenUsed="0"/>
+    <w:lsdException w:name="Medium Grid 1 Accent 5" w:semiHidden="0" w:uiPriority="67" w:unhideWhenUsed="0"/>
+    <w:lsdException w:name="Medium Grid 2 Accent 5" w:semiHidden="0" w:uiPriority="68" w:unhideWhenUsed="0"/>
+    <w:lsdException w:name="Medium Grid 3 Accent 5" w:semiHidden="0" w:uiPriority="69" w:unhideWhenUsed="0"/>
+    <w:lsdException w:name="Dark List Accent 5" w:semiHidden="0" w:uiPriority="70" w:unhideWhenUsed="0"/>
+    <w:lsdException w:name="Colorful Shading Accent 5" w:semiHidden="0" w:uiPriority="71" w:unhideWhenUsed="0"/>
+    <w:lsdException w:name="Colorful List Accent 5" w:semiHidden="0" w:uiPriority="72" w:unhideWhenUsed="0"/>
+    <w:lsdException w:name="Colorful Grid Accent 5" w:semiHidden="0" w:uiPriority="73" w:unhideWhenUsed="0"/>
+    <w:lsdException w:name="Light Shading Accent 6" w:semiHidden="0" w:uiPriority="60" w:unhideWhenUsed="0"/>
+    <w:lsdException w:name="Light List Accent 6" w:semiHidden="0" w:uiPriority="61" w:unhideWhenUsed="0"/>
+    <w:lsdException w:name="Light Grid Accent 6" w:semiHidden="0" w:uiPriority="62" w:unhideWhenUsed="0"/>
+    <w:lsdException w:name="Medium Shading 1 Accent 6" w:semiHidden="0" w:uiPriority="63" w:unhideWhenUsed="0"/>
+    <w:lsdException w:name="Medium Shading 2 Accent 6" w:semiHidden="0" w:uiPriority="64" w:unhideWhenUsed="0"/>
+    <w:lsdException w:name="Medium List 1 Accent 6" w:semiHidden="0" w:uiPriority="65" w:unhideWhenUsed="0"/>
+    <w:lsdException w:name="Medium List 2 Accent 6" w:semiHidden="0" w:uiPriority="66" w:unhideWhenUsed="0"/>
+    <w:lsdException w:name="Medium Grid 1 Accent 6" w:semiHidden="0" w:uiPriority="67" w:unhideWhenUsed="0"/>
+    <w:lsdException w:name="Medium Grid 2 Accent 6" w:semiHidden="0" w:uiPriority="68" w:unhideWhenUsed="0"/>
+    <w:lsdException w:name="Medium Grid 3 Accent 6" w:semiHidden="0" w:uiPriority="69" w:unhideWhenUsed="0"/>
+    <w:lsdException w:name="Dark List Accent 6" w:semiHidden="0" w:uiPriority="70" w:unhideWhenUsed="0"/>
+    <w:lsdException w:name="Colorful Shading Accent 6" w:semiHidden="0" w:uiPriority="71" w:unhideWhenUsed="0"/>
+    <w:lsdException w:name="Colorful List Accent 6" w:semiHidden="0" w:uiPriority="72" w:unhideWhenUsed="0"/>
+    <w:lsdException w:name="Colorful Grid Accent 6" w:semiHidden="0" w:uiPriority="73" w:unhideWhenUsed="0"/>
+    <w:lsdException w:name="Subtle Emphasis" w:semiHidden="0" w:uiPriority="19" w:unhideWhenUsed="0" w:qFormat="1"/>
+    <w:lsdException w:name="Intense Emphasis" w:semiHidden="0" w:uiPriority="21" w:unhideWhenUsed="0" w:qFormat="1"/>
+    <w:lsdException w:name="Subtle Reference" w:semiHidden="0" w:uiPriority="31" w:unhideWhenUsed="0" w:qFormat="1"/>
+    <w:lsdException w:name="Intense Reference" w:semiHidden="0" w:uiPriority="32" w:unhideWhenUsed="0" w:qFormat="1"/>
+    <w:lsdException w:name="Book Title" w:semiHidden="0" w:uiPriority="33" w:unhideWhenUsed="0" w:qFormat="1"/>
+    <w:lsdException w:name="Bibliography" w:uiPriority="37"/>
+    <w:lsdException w:name="TOC Heading" w:uiPriority="39" w:qFormat="1"/>
+  </w:latentStyles>
+  <w:style w:type="paragraph" w:default="1" w:styleId="Normal">
+    <w:name w:val="Normal"/>
+    <w:qFormat/>
+  </w:style>
+  <w:style w:type="paragraph" w:styleId="Titre1">
+    <w:name w:val="heading 1"/>
+    <w:basedOn w:val="Normal"/>
+    <w:next w:val="Normal"/>
+    <w:link w:val="Titre1Car"/>
+    <w:uiPriority w:val="9"/>
+    <w:qFormat/>
+    <w:rsid w:val="00311953"/>
+    <w:pPr>
+      <w:keepNext/>
+      <w:keepLines/>
+      <w:spacing w:before="480" w:after="0"/>
+      <w:outlineLvl w:val="0"/>
+    </w:pPr>
+    <w:rPr>
+      <w:rFonts w:asciiTheme="majorHAnsi" w:eastAsiaTheme="majorEastAsia" w:hAnsiTheme="majorHAnsi" w:cstheme="majorBidi"/>
+      <w:b/>
+      <w:bCs/>
+      <w:color w:val="365F91" w:themeColor="accent1" w:themeShade="BF"/>
+      <w:sz w:val="28"/>
+      <w:szCs w:val="28"/>
+    </w:rPr>
+  </w:style>
+  <w:style w:type="paragraph" w:styleId="Titre2">
+    <w:name w:val="heading 2"/>
+    <w:basedOn w:val="Normal"/>
+    <w:next w:val="Normal"/>
+    <w:link w:val="Titre2Car"/>
+    <w:uiPriority w:val="9"/>
+    <w:unhideWhenUsed/>
+    <w:qFormat/>
+    <w:rsid w:val="00311953"/>
+    <w:pPr>
+      <w:keepNext/>
+      <w:keepLines/>
+      <w:spacing w:before="200" w:after="0"/>
+      <w:outlineLvl w:val="1"/>
+    </w:pPr>
+    <w:rPr>
+      <w:rFonts w:asciiTheme="majorHAnsi" w:eastAsiaTheme="majorEastAsia" w:hAnsiTheme="majorHAnsi" w:cstheme="majorBidi"/>
+      <w:b/>
+      <w:bCs/>
+      <w:color w:val="4F81BD" w:themeColor="accent1"/>
+      <w:sz w:val="26"/>
+      <w:szCs w:val="26"/>
+    </w:rPr>
+  </w:style>
+  <w:style w:type="paragraph" w:styleId="Titre3">
+    <w:name w:val="heading 3"/>
+    <w:basedOn w:val="Normal"/>
+    <w:next w:val="Normal"/>
+    <w:link w:val="Titre3Car"/>
+    <w:uiPriority w:val="9"/>
+    <w:unhideWhenUsed/>
+    <w:qFormat/>
+    <w:rsid w:val="000D3F21"/>
+    <w:pPr>
+      <w:keepNext/>
+      <w:keepLines/>
+      <w:spacing w:before="200" w:after="0"/>
+      <w:outlineLvl w:val="2"/>
+    </w:pPr>
+    <w:rPr>
+      <w:rFonts w:asciiTheme="majorHAnsi" w:eastAsiaTheme="majorEastAsia" w:hAnsiTheme="majorHAnsi" w:cstheme="majorBidi"/>
+      <w:b/>
+      <w:bCs/>
+      <w:color w:val="4F81BD" w:themeColor="accent1"/>
+    </w:rPr>
+  </w:style>
+  <w:style w:type="paragraph" w:styleId="Titre4">
+    <w:name w:val="heading 4"/>
+    <w:basedOn w:val="Normal"/>
+    <w:next w:val="Normal"/>
+    <w:link w:val="Titre4Car"/>
+    <w:uiPriority w:val="9"/>
+    <w:unhideWhenUsed/>
+    <w:qFormat/>
+    <w:rsid w:val="00201498"/>
+    <w:pPr>
+      <w:keepNext/>
+      <w:keepLines/>
+      <w:spacing w:before="200" w:after="0"/>
+      <w:outlineLvl w:val="3"/>
+    </w:pPr>
+    <w:rPr>
+      <w:rFonts w:asciiTheme="majorHAnsi" w:eastAsiaTheme="majorEastAsia" w:hAnsiTheme="majorHAnsi" w:cstheme="majorBidi"/>
+      <w:b/>
+      <w:bCs/>
+      <w:i/>
+      <w:iCs/>
+      <w:color w:val="4F81BD" w:themeColor="accent1"/>
+    </w:rPr>
+  </w:style>
+  <w:style w:type="paragraph" w:styleId="Titre5">
+    <w:name w:val="heading 5"/>
+    <w:basedOn w:val="Normal"/>
+    <w:next w:val="Normal"/>
+    <w:link w:val="Titre5Car"/>
+    <w:uiPriority w:val="9"/>
+    <w:unhideWhenUsed/>
+    <w:qFormat/>
+    <w:rsid w:val="00714EB3"/>
+    <w:pPr>
+      <w:keepNext/>
+      <w:keepLines/>
+      <w:spacing w:before="200" w:after="0"/>
+      <w:outlineLvl w:val="4"/>
+    </w:pPr>
+    <w:rPr>
+      <w:rFonts w:asciiTheme="majorHAnsi" w:eastAsiaTheme="majorEastAsia" w:hAnsiTheme="majorHAnsi" w:cstheme="majorBidi"/>
+      <w:color w:val="243F60" w:themeColor="accent1" w:themeShade="7F"/>
+    </w:rPr>
+  </w:style>
+  <w:style w:type="paragraph" w:styleId="Titre6">
+    <w:name w:val="heading 6"/>
+    <w:basedOn w:val="Normal"/>
+    <w:next w:val="Normal"/>
+    <w:link w:val="Titre6Car"/>
+    <w:uiPriority w:val="9"/>
+    <w:unhideWhenUsed/>
+    <w:qFormat/>
+    <w:rsid w:val="00714EB3"/>
+    <w:pPr>
+      <w:keepNext/>
+      <w:keepLines/>
+      <w:spacing w:before="200" w:after="0"/>
+      <w:outlineLvl w:val="5"/>
+    </w:pPr>
+    <w:rPr>
+      <w:rFonts w:asciiTheme="majorHAnsi" w:eastAsiaTheme="majorEastAsia" w:hAnsiTheme="majorHAnsi" w:cstheme="majorBidi"/>
+      <w:i/>
+      <w:iCs/>
+      <w:color w:val="243F60" w:themeColor="accent1" w:themeShade="7F"/>
+    </w:rPr>
+  </w:style>
+  <w:style w:type="paragraph" w:styleId="Titre7">
+    <w:name w:val="heading 7"/>
+    <w:basedOn w:val="Normal"/>
+    <w:next w:val="Normal"/>
+    <w:link w:val="Titre7Car"/>
+    <w:uiPriority w:val="9"/>
+    <w:unhideWhenUsed/>
+    <w:qFormat/>
+    <w:rsid w:val="00714EB3"/>
+    <w:pPr>
+      <w:keepNext/>
+      <w:keepLines/>
+      <w:spacing w:before="200" w:after="0"/>
+      <w:outlineLvl w:val="6"/>
+    </w:pPr>
+    <w:rPr>
+      <w:rFonts w:asciiTheme="majorHAnsi" w:eastAsiaTheme="majorEastAsia" w:hAnsiTheme="majorHAnsi" w:cstheme="majorBidi"/>
+      <w:i/>
+      <w:iCs/>
+      <w:color w:val="404040" w:themeColor="text1" w:themeTint="BF"/>
+    </w:rPr>
+  </w:style>
+  <w:style w:type="character" w:default="1" w:styleId="Policepardfaut">
+    <w:name w:val="Default Paragraph Font"/>
+    <w:uiPriority w:val="1"/>
+    <w:semiHidden/>
+    <w:unhideWhenUsed/>
+  </w:style>
+  <w:style w:type="table" w:default="1" w:styleId="TableauNormal">
+    <w:name w:val="Normal Table"/>
+    <w:uiPriority w:val="99"/>
+    <w:semiHidden/>
+    <w:unhideWhenUsed/>
+    <w:tblPr>
+      <w:tblInd w:w="0" w:type="dxa"/>
+      <w:tblCellMar>
+        <w:top w:w="0" w:type="dxa"/>
+        <w:left w:w="108" w:type="dxa"/>
+        <w:bottom w:w="0" w:type="dxa"/>
+        <w:right w:w="108" w:type="dxa"/>
+      </w:tblCellMar>
+    </w:tblPr>
+  </w:style>
+  <w:style w:type="numbering" w:default="1" w:styleId="Aucuneliste">
+    <w:name w:val="No List"/>
+    <w:uiPriority w:val="99"/>
+    <w:semiHidden/>
+    <w:unhideWhenUsed/>
+  </w:style>
+  <w:style w:type="character" w:customStyle="1" w:styleId="Titre1Car">
+    <w:name w:val="Titre 1 Car"/>
+    <w:basedOn w:val="Policepardfaut"/>
+    <w:link w:val="Titre1"/>
+    <w:uiPriority w:val="9"/>
+    <w:rsid w:val="00311953"/>
+    <w:rPr>
+      <w:rFonts w:asciiTheme="majorHAnsi" w:eastAsiaTheme="majorEastAsia" w:hAnsiTheme="majorHAnsi" w:cstheme="majorBidi"/>
+      <w:b/>
+      <w:bCs/>
+      <w:color w:val="365F91" w:themeColor="accent1" w:themeShade="BF"/>
+      <w:sz w:val="28"/>
+      <w:szCs w:val="28"/>
+    </w:rPr>
+  </w:style>
+  <w:style w:type="character" w:customStyle="1" w:styleId="Titre2Car">
+    <w:name w:val="Titre 2 Car"/>
+    <w:basedOn w:val="Policepardfaut"/>
+    <w:link w:val="Titre2"/>
+    <w:uiPriority w:val="9"/>
+    <w:rsid w:val="00311953"/>
+    <w:rPr>
+      <w:rFonts w:asciiTheme="majorHAnsi" w:eastAsiaTheme="majorEastAsia" w:hAnsiTheme="majorHAnsi" w:cstheme="majorBidi"/>
+      <w:b/>
+      <w:bCs/>
+      <w:color w:val="4F81BD" w:themeColor="accent1"/>
+      <w:sz w:val="26"/>
+      <w:szCs w:val="26"/>
+    </w:rPr>
+  </w:style>
+  <w:style w:type="paragraph" w:styleId="Paragraphedeliste">
+    <w:name w:val="List Paragraph"/>
+    <w:basedOn w:val="Normal"/>
+    <w:uiPriority w:val="34"/>
+    <w:qFormat/>
+    <w:rsid w:val="00311953"/>
+    <w:pPr>
+      <w:ind w:left="720"/>
+      <w:contextualSpacing/>
+    </w:pPr>
+  </w:style>
+  <w:style w:type="character" w:customStyle="1" w:styleId="Titre3Car">
+    <w:name w:val="Titre 3 Car"/>
+    <w:basedOn w:val="Policepardfaut"/>
+    <w:link w:val="Titre3"/>
+    <w:uiPriority w:val="9"/>
+    <w:rsid w:val="000D3F21"/>
+    <w:rPr>
+      <w:rFonts w:asciiTheme="majorHAnsi" w:eastAsiaTheme="majorEastAsia" w:hAnsiTheme="majorHAnsi" w:cstheme="majorBidi"/>
+      <w:b/>
+      <w:bCs/>
+      <w:color w:val="4F81BD" w:themeColor="accent1"/>
+    </w:rPr>
+  </w:style>
+  <w:style w:type="paragraph" w:styleId="Titre">
+    <w:name w:val="Title"/>
+    <w:basedOn w:val="Normal"/>
+    <w:next w:val="Normal"/>
+    <w:link w:val="TitreCar"/>
+    <w:uiPriority w:val="10"/>
+    <w:qFormat/>
+    <w:rsid w:val="00524804"/>
+    <w:pPr>
+      <w:pBdr>
+        <w:bottom w:val="single" w:sz="8" w:space="4" w:color="4F81BD" w:themeColor="accent1"/>
+      </w:pBdr>
+      <w:spacing w:after="300" w:line="240" w:lineRule="auto"/>
+      <w:contextualSpacing/>
+    </w:pPr>
+    <w:rPr>
+      <w:rFonts w:asciiTheme="majorHAnsi" w:eastAsiaTheme="majorEastAsia" w:hAnsiTheme="majorHAnsi" w:cstheme="majorBidi"/>
+      <w:color w:val="17365D" w:themeColor="text2" w:themeShade="BF"/>
+      <w:spacing w:val="5"/>
+      <w:kern w:val="28"/>
+      <w:sz w:val="52"/>
+      <w:szCs w:val="52"/>
+    </w:rPr>
+  </w:style>
+  <w:style w:type="character" w:customStyle="1" w:styleId="TitreCar">
+    <w:name w:val="Titre Car"/>
+    <w:basedOn w:val="Policepardfaut"/>
+    <w:link w:val="Titre"/>
+    <w:uiPriority w:val="10"/>
+    <w:rsid w:val="00524804"/>
+    <w:rPr>
+      <w:rFonts w:asciiTheme="majorHAnsi" w:eastAsiaTheme="majorEastAsia" w:hAnsiTheme="majorHAnsi" w:cstheme="majorBidi"/>
+      <w:color w:val="17365D" w:themeColor="text2" w:themeShade="BF"/>
+      <w:spacing w:val="5"/>
+      <w:kern w:val="28"/>
+      <w:sz w:val="52"/>
+      <w:szCs w:val="52"/>
+    </w:rPr>
+  </w:style>
+  <w:style w:type="character" w:styleId="Lienhypertexte">
+    <w:name w:val="Hyperlink"/>
+    <w:basedOn w:val="Policepardfaut"/>
+    <w:uiPriority w:val="99"/>
+    <w:unhideWhenUsed/>
+    <w:rsid w:val="00465924"/>
+    <w:rPr>
+      <w:color w:val="0000FF"/>
+      <w:u w:val="single"/>
+    </w:rPr>
+  </w:style>
+  <w:style w:type="paragraph" w:styleId="Textedebulles">
+    <w:name w:val="Balloon Text"/>
+    <w:basedOn w:val="Normal"/>
+    <w:link w:val="TextedebullesCar"/>
+    <w:uiPriority w:val="99"/>
+    <w:semiHidden/>
+    <w:unhideWhenUsed/>
+    <w:rsid w:val="000E6F70"/>
+    <w:pPr>
+      <w:spacing w:after="0" w:line="240" w:lineRule="auto"/>
+    </w:pPr>
+    <w:rPr>
+      <w:rFonts w:ascii="Tahoma" w:hAnsi="Tahoma" w:cs="Tahoma"/>
+      <w:sz w:val="16"/>
+      <w:szCs w:val="16"/>
+    </w:rPr>
+  </w:style>
+  <w:style w:type="character" w:customStyle="1" w:styleId="TextedebullesCar">
+    <w:name w:val="Texte de bulles Car"/>
+    <w:basedOn w:val="Policepardfaut"/>
+    <w:link w:val="Textedebulles"/>
+    <w:uiPriority w:val="99"/>
+    <w:semiHidden/>
+    <w:rsid w:val="000E6F70"/>
+    <w:rPr>
+      <w:rFonts w:ascii="Tahoma" w:hAnsi="Tahoma" w:cs="Tahoma"/>
+      <w:sz w:val="16"/>
+      <w:szCs w:val="16"/>
+    </w:rPr>
+  </w:style>
+  <w:style w:type="paragraph" w:styleId="TM1">
+    <w:name w:val="toc 1"/>
+    <w:basedOn w:val="Normal"/>
+    <w:next w:val="Normal"/>
+    <w:autoRedefine/>
+    <w:uiPriority w:val="39"/>
+    <w:unhideWhenUsed/>
+    <w:rsid w:val="006E55BD"/>
+    <w:pPr>
+      <w:spacing w:after="100"/>
+    </w:pPr>
+  </w:style>
+  <w:style w:type="paragraph" w:styleId="TM2">
+    <w:name w:val="toc 2"/>
+    <w:basedOn w:val="Normal"/>
+    <w:next w:val="Normal"/>
+    <w:autoRedefine/>
+    <w:uiPriority w:val="39"/>
+    <w:unhideWhenUsed/>
+    <w:rsid w:val="00E020B1"/>
+    <w:pPr>
+      <w:tabs>
+        <w:tab w:val="right" w:leader="dot" w:pos="9062"/>
+      </w:tabs>
+      <w:spacing w:after="100" w:line="480" w:lineRule="auto"/>
+      <w:ind w:left="221"/>
+    </w:pPr>
+  </w:style>
+  <w:style w:type="paragraph" w:styleId="TM3">
+    <w:name w:val="toc 3"/>
+    <w:basedOn w:val="Normal"/>
+    <w:next w:val="Normal"/>
+    <w:autoRedefine/>
+    <w:uiPriority w:val="39"/>
+    <w:unhideWhenUsed/>
+    <w:rsid w:val="006E55BD"/>
+    <w:pPr>
+      <w:spacing w:after="100"/>
+      <w:ind w:left="440"/>
+    </w:pPr>
+  </w:style>
+  <w:style w:type="character" w:customStyle="1" w:styleId="Titre5Car">
+    <w:name w:val="Titre 5 Car"/>
+    <w:basedOn w:val="Policepardfaut"/>
+    <w:link w:val="Titre5"/>
+    <w:uiPriority w:val="9"/>
+    <w:rsid w:val="00714EB3"/>
+    <w:rPr>
+      <w:rFonts w:asciiTheme="majorHAnsi" w:eastAsiaTheme="majorEastAsia" w:hAnsiTheme="majorHAnsi" w:cstheme="majorBidi"/>
+      <w:color w:val="243F60" w:themeColor="accent1" w:themeShade="7F"/>
+      <w:lang w:eastAsia="fr-FR"/>
+    </w:rPr>
+  </w:style>
+  <w:style w:type="character" w:customStyle="1" w:styleId="Titre6Car">
+    <w:name w:val="Titre 6 Car"/>
+    <w:basedOn w:val="Policepardfaut"/>
+    <w:link w:val="Titre6"/>
+    <w:uiPriority w:val="9"/>
+    <w:rsid w:val="00714EB3"/>
+    <w:rPr>
+      <w:rFonts w:asciiTheme="majorHAnsi" w:eastAsiaTheme="majorEastAsia" w:hAnsiTheme="majorHAnsi" w:cstheme="majorBidi"/>
+      <w:i/>
+      <w:iCs/>
+      <w:color w:val="243F60" w:themeColor="accent1" w:themeShade="7F"/>
+      <w:lang w:eastAsia="fr-FR"/>
+    </w:rPr>
+  </w:style>
+  <w:style w:type="character" w:customStyle="1" w:styleId="Titre7Car">
+    <w:name w:val="Titre 7 Car"/>
+    <w:basedOn w:val="Policepardfaut"/>
+    <w:link w:val="Titre7"/>
+    <w:uiPriority w:val="9"/>
+    <w:rsid w:val="00714EB3"/>
+    <w:rPr>
+      <w:rFonts w:asciiTheme="majorHAnsi" w:eastAsiaTheme="majorEastAsia" w:hAnsiTheme="majorHAnsi" w:cstheme="majorBidi"/>
+      <w:i/>
+      <w:iCs/>
+      <w:color w:val="404040" w:themeColor="text1" w:themeTint="BF"/>
+      <w:lang w:eastAsia="fr-FR"/>
+    </w:rPr>
+  </w:style>
+  <w:style w:type="character" w:customStyle="1" w:styleId="Titre4Car">
+    <w:name w:val="Titre 4 Car"/>
+    <w:basedOn w:val="Policepardfaut"/>
+    <w:link w:val="Titre4"/>
+    <w:uiPriority w:val="9"/>
+    <w:rsid w:val="00201498"/>
+    <w:rPr>
+      <w:rFonts w:asciiTheme="majorHAnsi" w:eastAsiaTheme="majorEastAsia" w:hAnsiTheme="majorHAnsi" w:cstheme="majorBidi"/>
+      <w:b/>
+      <w:bCs/>
+      <w:i/>
+      <w:iCs/>
+      <w:color w:val="4F81BD" w:themeColor="accent1"/>
+      <w:lang w:eastAsia="fr-FR"/>
+    </w:rPr>
+  </w:style>
+  <w:style w:type="paragraph" w:styleId="Corpsdetexte">
+    <w:name w:val="Body Text"/>
+    <w:basedOn w:val="Normal"/>
+    <w:link w:val="CorpsdetexteCar"/>
+    <w:rsid w:val="001D6B10"/>
+    <w:pPr>
+      <w:spacing w:before="120" w:after="120"/>
+    </w:pPr>
+    <w:rPr>
+      <w:rFonts w:ascii="Calibri" w:eastAsia="Times New Roman" w:hAnsi="Calibri" w:cs="Times New Roman"/>
+      <w:lang w:val="en-US" w:bidi="en-US"/>
+    </w:rPr>
+  </w:style>
+  <w:style w:type="character" w:customStyle="1" w:styleId="CorpsdetexteCar">
+    <w:name w:val="Corps de texte Car"/>
+    <w:basedOn w:val="Policepardfaut"/>
+    <w:link w:val="Corpsdetexte"/>
+    <w:rsid w:val="001D6B10"/>
+    <w:rPr>
+      <w:rFonts w:ascii="Calibri" w:eastAsia="Times New Roman" w:hAnsi="Calibri" w:cs="Times New Roman"/>
+      <w:lang w:val="en-US" w:bidi="en-US"/>
+    </w:rPr>
+  </w:style>
+  <w:style w:type="paragraph" w:customStyle="1" w:styleId="Tabletext">
+    <w:name w:val="Tabletext"/>
+    <w:basedOn w:val="Normal"/>
+    <w:rsid w:val="001D6B10"/>
+    <w:pPr>
+      <w:keepLines/>
+      <w:widowControl w:val="0"/>
+      <w:spacing w:after="120" w:line="240" w:lineRule="atLeast"/>
+    </w:pPr>
+    <w:rPr>
+      <w:rFonts w:ascii="Times New Roman" w:eastAsia="Times New Roman" w:hAnsi="Times New Roman" w:cs="Times New Roman"/>
+      <w:sz w:val="20"/>
+      <w:szCs w:val="20"/>
+      <w:lang w:val="en-US" w:bidi="en-US"/>
+    </w:rPr>
+  </w:style>
+  <w:style w:type="character" w:customStyle="1" w:styleId="StyleTitreLatin36ptCar">
+    <w:name w:val="Style Titre + (Latin) 36 pt Car"/>
+    <w:basedOn w:val="Policepardfaut"/>
+    <w:rsid w:val="001D6B10"/>
+    <w:rPr>
+      <w:rFonts w:ascii="Arial" w:hAnsi="Arial" w:cs="Arial"/>
+      <w:b/>
+      <w:bCs/>
+      <w:kern w:val="28"/>
+      <w:sz w:val="72"/>
+      <w:szCs w:val="32"/>
+      <w:lang w:val="fr-FR" w:eastAsia="fr-FR" w:bidi="ar-SA"/>
+    </w:rPr>
+  </w:style>
+  <w:style w:type="paragraph" w:customStyle="1" w:styleId="Titredocument">
+    <w:name w:val="Titre document"/>
+    <w:basedOn w:val="Normal"/>
+    <w:rsid w:val="001D6B10"/>
+    <w:pPr>
+      <w:spacing w:before="1200" w:after="360"/>
+      <w:jc w:val="center"/>
+    </w:pPr>
+    <w:rPr>
+      <w:rFonts w:ascii="Arial" w:eastAsia="Times New Roman" w:hAnsi="Arial" w:cs="Arial"/>
+      <w:b/>
+      <w:bCs/>
+      <w:kern w:val="28"/>
+      <w:sz w:val="56"/>
+      <w:szCs w:val="32"/>
+    </w:rPr>
+  </w:style>
+  <w:style w:type="paragraph" w:customStyle="1" w:styleId="TitreProjet">
+    <w:name w:val="Titre Projet"/>
+    <w:rsid w:val="001D6B10"/>
+    <w:pPr>
+      <w:spacing w:before="2280"/>
+      <w:jc w:val="center"/>
+    </w:pPr>
+    <w:rPr>
+      <w:rFonts w:ascii="Arial" w:eastAsia="Times New Roman" w:hAnsi="Arial" w:cs="Arial"/>
+      <w:b/>
+      <w:bCs/>
+      <w:kern w:val="28"/>
+      <w:sz w:val="72"/>
+      <w:szCs w:val="32"/>
+    </w:rPr>
+  </w:style>
+  <w:style w:type="character" w:customStyle="1" w:styleId="TitreProjetCar">
+    <w:name w:val="Titre Projet Car"/>
+    <w:basedOn w:val="TitreCar"/>
+    <w:rsid w:val="001D6B10"/>
+    <w:rPr>
+      <w:rFonts w:ascii="Cambria" w:eastAsia="Times New Roman" w:hAnsi="Cambria" w:cs="Times New Roman"/>
+      <w:color w:val="17365D"/>
+      <w:spacing w:val="5"/>
+      <w:kern w:val="28"/>
+      <w:sz w:val="72"/>
+      <w:szCs w:val="52"/>
+    </w:rPr>
+  </w:style>
+  <w:style w:type="paragraph" w:customStyle="1" w:styleId="Titrehistorique">
+    <w:name w:val="Titre historique"/>
+    <w:rsid w:val="001D6B10"/>
+    <w:pPr>
+      <w:spacing w:after="360"/>
+      <w:jc w:val="center"/>
+    </w:pPr>
+    <w:rPr>
+      <w:rFonts w:ascii="Arial" w:eastAsia="Times New Roman" w:hAnsi="Arial" w:cs="Arial"/>
+      <w:b/>
+      <w:bCs/>
+      <w:kern w:val="28"/>
+      <w:sz w:val="40"/>
+      <w:szCs w:val="32"/>
+    </w:rPr>
+  </w:style>
+  <w:style w:type="paragraph" w:customStyle="1" w:styleId="Version">
+    <w:name w:val="Version"/>
+    <w:basedOn w:val="Normal"/>
+    <w:rsid w:val="001D6B10"/>
+    <w:pPr>
+      <w:spacing w:before="1200" w:after="360"/>
+      <w:jc w:val="center"/>
+    </w:pPr>
+    <w:rPr>
+      <w:rFonts w:ascii="Arial" w:eastAsia="Times New Roman" w:hAnsi="Arial" w:cs="Times New Roman"/>
+      <w:sz w:val="36"/>
+      <w:szCs w:val="36"/>
+    </w:rPr>
+  </w:style>
+  <w:style w:type="paragraph" w:customStyle="1" w:styleId="Commentaires">
+    <w:name w:val="Commentaires"/>
+    <w:basedOn w:val="Normal"/>
+    <w:link w:val="CommentairesCar"/>
+    <w:qFormat/>
+    <w:rsid w:val="00550E88"/>
+    <w:pPr>
+      <w:tabs>
+        <w:tab w:val="left" w:pos="540"/>
+        <w:tab w:val="left" w:pos="1260"/>
+      </w:tabs>
+      <w:spacing w:after="0"/>
+    </w:pPr>
+    <w:rPr>
+      <w:rFonts w:ascii="Calibri" w:eastAsia="Times New Roman" w:hAnsi="Calibri" w:cs="Times New Roman"/>
+      <w:iCs/>
+      <w:color w:val="0000FF"/>
+      <w:sz w:val="20"/>
+      <w:lang w:eastAsia="en-US" w:bidi="en-US"/>
+    </w:rPr>
+  </w:style>
+  <w:style w:type="character" w:customStyle="1" w:styleId="CommentairesCar">
+    <w:name w:val="Commentaires Car"/>
+    <w:basedOn w:val="Policepardfaut"/>
+    <w:link w:val="Commentaires"/>
+    <w:rsid w:val="00550E88"/>
+    <w:rPr>
+      <w:rFonts w:ascii="Calibri" w:eastAsia="Times New Roman" w:hAnsi="Calibri" w:cs="Times New Roman"/>
+      <w:iCs/>
+      <w:color w:val="0000FF"/>
+      <w:sz w:val="20"/>
+      <w:lang w:eastAsia="en-US" w:bidi="en-US"/>
+    </w:rPr>
+  </w:style>
+  <w:style w:type="paragraph" w:styleId="En-tte">
+    <w:name w:val="header"/>
+    <w:basedOn w:val="Normal"/>
+    <w:link w:val="En-tteCar"/>
+    <w:uiPriority w:val="99"/>
+    <w:unhideWhenUsed/>
+    <w:rsid w:val="004E7B5C"/>
+    <w:pPr>
+      <w:tabs>
+        <w:tab w:val="center" w:pos="4536"/>
+        <w:tab w:val="right" w:pos="9072"/>
+      </w:tabs>
+      <w:spacing w:after="0" w:line="240" w:lineRule="auto"/>
+    </w:pPr>
+  </w:style>
+  <w:style w:type="character" w:customStyle="1" w:styleId="En-tteCar">
+    <w:name w:val="En-tête Car"/>
+    <w:basedOn w:val="Policepardfaut"/>
+    <w:link w:val="En-tte"/>
+    <w:uiPriority w:val="99"/>
+    <w:rsid w:val="004E7B5C"/>
+  </w:style>
+  <w:style w:type="paragraph" w:styleId="Pieddepage">
+    <w:name w:val="footer"/>
+    <w:basedOn w:val="Normal"/>
+    <w:link w:val="PieddepageCar"/>
+    <w:uiPriority w:val="99"/>
+    <w:unhideWhenUsed/>
+    <w:rsid w:val="004E7B5C"/>
+    <w:pPr>
+      <w:tabs>
+        <w:tab w:val="center" w:pos="4536"/>
+        <w:tab w:val="right" w:pos="9072"/>
+      </w:tabs>
+      <w:spacing w:after="0" w:line="240" w:lineRule="auto"/>
+    </w:pPr>
+  </w:style>
+  <w:style w:type="character" w:customStyle="1" w:styleId="PieddepageCar">
+    <w:name w:val="Pied de page Car"/>
+    <w:basedOn w:val="Policepardfaut"/>
+    <w:link w:val="Pieddepage"/>
+    <w:uiPriority w:val="99"/>
+    <w:rsid w:val="004E7B5C"/>
+  </w:style>
+</w:styles>
+</file>
+
+<file path=word/stylesWithEffects.xml><?xml version="1.0" encoding="utf-8"?>
+<w:styles xmlns:wpc="http://schemas.microsoft.com/office/word/2010/wordprocessingCanvas" xmlns:mc="http://schemas.openxmlformats.org/markup-compatibility/2006" xmlns:o="urn:schemas-microsoft-com:office:office" xmlns:r="http://schemas.openxmlformats.org/officeDocument/2006/relationships" xmlns:m="http://schemas.openxmlformats.org/officeDocument/2006/math" xmlns:v="urn:schemas-microsoft-com:vml" xmlns:wp14="http://schemas.microsoft.com/office/word/2010/wordprocessingDrawing" xmlns:wp="http://schemas.openxmlformats.org/drawingml/2006/wordprocessingDrawing" xmlns:w10="urn:schemas-microsoft-com:office:word" xmlns:w="http://schemas.openxmlformats.org/wordprocessingml/2006/main" xmlns:w14="http://schemas.microsoft.com/office/word/2010/wordml" xmlns:wpg="http://schemas.microsoft.com/office/word/2010/wordprocessingGroup" xmlns:wpi="http://schemas.microsoft.com/office/word/2010/wordprocessingInk" xmlns:wne="http://schemas.microsoft.com/office/word/2006/wordml" xmlns:wps="http://schemas.microsoft.com/office/word/2010/wordprocessingShape" mc:Ignorable="w14 wp14">
+  <w:docDefaults>
+    <w:rPrDefault>
+      <w:rPr>
+        <w:rFonts w:asciiTheme="minorHAnsi" w:eastAsiaTheme="minorEastAsia" w:hAnsiTheme="minorHAnsi" w:cstheme="minorBidi"/>
+        <w:sz w:val="22"/>
+        <w:szCs w:val="22"/>
+        <w:lang w:val="fr-FR" w:eastAsia="fr-FR" w:bidi="ar-SA"/>
+      </w:rPr>
+    </w:rPrDefault>
+    <w:pPrDefault>
+      <w:pPr>
+        <w:spacing w:after="200" w:line="276" w:lineRule="auto"/>
+      </w:pPr>
+    </w:pPrDefault>
+  </w:docDefaults>
+  <w:latentStyles w:defLockedState="0" w:defUIPriority="99" w:defSemiHidden="1" w:defUnhideWhenUsed="1" w:defQFormat="0" w:count="267">
+    <w:lsdException w:name="Normal" w:semiHidden="0" w:uiPriority="0" w:unhideWhenUsed="0" w:qFormat="1"/>
+    <w:lsdException w:name="heading 1" w:semiHidden="0" w:uiPriority="9" w:unhideWhenUsed="0" w:qFormat="1"/>
+    <w:lsdException w:name="heading 2" w:uiPriority="9" w:qFormat="1"/>
+    <w:lsdException w:name="heading 3" w:uiPriority="9" w:qFormat="1"/>
+    <w:lsdException w:name="heading 4" w:uiPriority="9" w:qFormat="1"/>
+    <w:lsdException w:name="heading 5" w:uiPriority="9" w:qFormat="1"/>
+    <w:lsdException w:name="heading 6" w:uiPriority="9" w:qFormat="1"/>
+    <w:lsdException w:name="heading 7" w:uiPriority="9" w:qFormat="1"/>
+    <w:lsdException w:name="heading 8" w:uiPriority="9" w:qFormat="1"/>
+    <w:lsdException w:name="heading 9" w:uiPriority="9" w:qFormat="1"/>
+    <w:lsdException w:name="toc 1" w:uiPriority="39"/>
+    <w:lsdException w:name="toc 2" w:uiPriority="39"/>
+    <w:lsdException w:name="toc 3" w:uiPriority="39"/>
+    <w:lsdException w:name="toc 4" w:uiPriority="39"/>
+    <w:lsdException w:name="toc 5" w:uiPriority="39"/>
+    <w:lsdException w:name="toc 6" w:uiPriority="39"/>
+    <w:lsdException w:name="toc 7" w:uiPriority="39"/>
+    <w:lsdException w:name="toc 8" w:uiPriority="39"/>
+    <w:lsdException w:name="toc 9" w:uiPriority="39"/>
+    <w:lsdException w:name="caption" w:uiPriority="35" w:qFormat="1"/>
+    <w:lsdException w:name="Title" w:semiHidden="0" w:uiPriority="10" w:unhideWhenUsed="0" w:qFormat="1"/>
+    <w:lsdException w:name="Default Paragraph Font" w:uiPriority="1"/>
+    <w:lsdException w:name="Body Text" w:uiPriority="0"/>
+    <w:lsdException w:name="Subtitle" w:semiHidden="0" w:uiPriority="11" w:unhideWhenUsed="0" w:qFormat="1"/>
+    <w:lsdException w:name="Strong" w:semiHidden="0" w:uiPriority="22" w:unhideWhenUsed="0" w:qFormat="1"/>
+    <w:lsdException w:name="Emphasis" w:semiHidden="0" w:uiPriority="20" w:unhideWhenUsed="0" w:qFormat="1"/>
+    <w:lsdException w:name="Table Grid" w:semiHidden="0" w:uiPriority="59" w:unhideWhenUsed="0"/>
+    <w:lsdException w:name="Placeholder Text" w:unhideWhenUsed="0"/>
+    <w:lsdException w:name="No Spacing" w:semiHidden="0" w:uiPriority="1" w:unhideWhenUsed="0" w:qFormat="1"/>
+    <w:lsdException w:name="Light Shading" w:semiHidden="0" w:uiPriority="60" w:unhideWhenUsed="0"/>
+    <w:lsdException w:name="Light List" w:semiHidden="0" w:uiPriority="61" w:unhideWhenUsed="0"/>
+    <w:lsdException w:name="Light Grid" w:semiHidden="0" w:uiPriority="62" w:unhideWhenUsed="0"/>
+    <w:lsdException w:name="Medium Shading 1" w:semiHidden="0" w:uiPriority="63" w:unhideWhenUsed="0"/>
+    <w:lsdException w:name="Medium Shading 2" w:semiHidden="0" w:uiPriority="64" w:unhideWhenUsed="0"/>
+    <w:lsdException w:name="Medium List 1" w:semiHidden="0" w:uiPriority="65" w:unhideWhenUsed="0"/>
+    <w:lsdException w:name="Medium List 2" w:semiHidden="0" w:uiPriority="66" w:unhideWhenUsed="0"/>
+    <w:lsdException w:name="Medium Grid 1" w:semiHidden="0" w:uiPriority="67" w:unhideWhenUsed="0"/>
+    <w:lsdException w:name="Medium Grid 2" w:semiHidden="0" w:uiPriority="68" w:unhideWhenUsed="0"/>
+    <w:lsdException w:name="Medium Grid 3" w:semiHidden="0" w:uiPriority="69" w:unhideWhenUsed="0"/>
+    <w:lsdException w:name="Dark List" w:semiHidden="0" w:uiPriority="70" w:unhideWhenUsed="0"/>
+    <w:lsdException w:name="Colorful Shading" w:semiHidden="0" w:uiPriority="71" w:unhideWhenUsed="0"/>
+    <w:lsdException w:name="Colorful List" w:semiHidden="0" w:uiPriority="72" w:unhideWhenUsed="0"/>
+    <w:lsdException w:name="Colorful Grid" w:semiHidden="0" w:uiPriority="73" w:unhideWhenUsed="0"/>
+    <w:lsdException w:name="Light Shading Accent 1" w:semiHidden="0" w:uiPriority="60" w:unhideWhenUsed="0"/>
+    <w:lsdException w:name="Light List Accent 1" w:semiHidden="0" w:uiPriority="61" w:unhideWhenUsed="0"/>
+    <w:lsdException w:name="Light Grid Accent 1" w:semiHidden="0" w:uiPriority="62" w:unhideWhenUsed="0"/>
+    <w:lsdException w:name="Medium Shading 1 Accent 1" w:semiHidden="0" w:uiPriority="63" w:unhideWhenUsed="0"/>
+    <w:lsdException w:name="Medium Shading 2 Accent 1" w:semiHidden="0" w:uiPriority="64" w:unhideWhenUsed="0"/>
+    <w:lsdException w:name="Medium List 1 Accent 1" w:semiHidden="0" w:uiPriority="65" w:unhideWhenUsed="0"/>
+    <w:lsdException w:name="Revision" w:unhideWhenUsed="0"/>
+    <w:lsdException w:name="List Paragraph" w:semiHidden="0" w:uiPriority="34" w:unhideWhenUsed="0" w:qFormat="1"/>
+    <w:lsdException w:name="Quote" w:semiHidden="0" w:uiPriority="29" w:unhideWhenUsed="0" w:qFormat="1"/>
+    <w:lsdException w:name="Intense Quote" w:semiHidden="0" w:uiPriority="30" w:unhideWhenUsed="0" w:qFormat="1"/>
+    <w:lsdException w:name="Medium List 2 Accent 1" w:semiHidden="0" w:uiPriority="66" w:unhideWhenUsed="0"/>
+    <w:lsdException w:name="Medium Grid 1 Accent 1" w:semiHidden="0" w:uiPriority="67" w:unhideWhenUsed="0"/>
+    <w:lsdException w:name="Medium Grid 2 Accent 1" w:semiHidden="0" w:uiPriority="68" w:unhideWhenUsed="0"/>
+    <w:lsdException w:name="Medium Grid 3 Accent 1" w:semiHidden="0" w:uiPriority="69" w:unhideWhenUsed="0"/>
+    <w:lsdException w:name="Dark List Accent 1" w:semiHidden="0" w:uiPriority="70" w:unhideWhenUsed="0"/>
+    <w:lsdException w:name="Colorful Shading Accent 1" w:semiHidden="0" w:uiPriority="71" w:unhideWhenUsed="0"/>
+    <w:lsdException w:name="Colorful List Accent 1" w:semiHidden="0" w:uiPriority="72" w:unhideWhenUsed="0"/>
+    <w:lsdException w:name="Colorful Grid Accent 1" w:semiHidden="0" w:uiPriority="73" w:unhideWhenUsed="0"/>
+    <w:lsdException w:name="Light Shading Accent 2" w:semiHidden="0" w:uiPriority="60" w:unhideWhenUsed="0"/>
+    <w:lsdException w:name="Light List Accent 2" w:semiHidden="0" w:uiPriority="61" w:unhideWhenUsed="0"/>
+    <w:lsdException w:name="Light Grid Accent 2" w:semiHidden="0" w:uiPriority="62" w:unhideWhenUsed="0"/>
+    <w:lsdException w:name="Medium Shading 1 Accent 2" w:semiHidden="0" w:uiPriority="63" w:unhideWhenUsed="0"/>
+    <w:lsdException w:name="Medium Shading 2 Accent 2" w:semiHidden="0" w:uiPriority="64" w:unhideWhenUsed="0"/>
+    <w:lsdException w:name="Medium List 1 Accent 2" w:semiHidden="0" w:uiPriority="65" w:unhideWhenUsed="0"/>
+    <w:lsdException w:name="Medium List 2 Accent 2" w:semiHidden="0" w:uiPriority="66" w:unhideWhenUsed="0"/>
+    <w:lsdException w:name="Medium Grid 1 Accent 2" w:semiHidden="0" w:uiPriority="67" w:unhideWhenUsed="0"/>
+    <w:lsdException w:name="Medium Grid 2 Accent 2" w:semiHidden="0" w:uiPriority="68" w:unhideWhenUsed="0"/>
+    <w:lsdException w:name="Medium Grid 3 Accent 2" w:semiHidden="0" w:uiPriority="69" w:unhideWhenUsed="0"/>
+    <w:lsdException w:name="Dark List Accent 2" w:semiHidden="0" w:uiPriority="70" w:unhideWhenUsed="0"/>
+    <w:lsdException w:name="Colorful Shading Accent 2" w:semiHidden="0" w:uiPriority="71" w:unhideWhenUsed="0"/>
+    <w:lsdException w:name="Colorful List Accent 2" w:semiHidden="0" w:uiPriority="72" w:unhideWhenUsed="0"/>
+    <w:lsdException w:name="Colorful Grid Accent 2" w:semiHidden="0" w:uiPriority="73" w:unhideWhenUsed="0"/>
+    <w:lsdException w:name="Light Shading Accent 3" w:semiHidden="0" w:uiPriority="60" w:unhideWhenUsed="0"/>
+    <w:lsdException w:name="Light List Accent 3" w:semiHidden="0" w:uiPriority="61" w:unhideWhenUsed="0"/>
+    <w:lsdException w:name="Light Grid Accent 3" w:semiHidden="0" w:uiPriority="62" w:unhideWhenUsed="0"/>
+    <w:lsdException w:name="Medium Shading 1 Accent 3" w:semiHidden="0" w:uiPriority="63" w:unhideWhenUsed="0"/>
+    <w:lsdException w:name="Medium Shading 2 Accent 3" w:semiHidden="0" w:uiPriority="64" w:unhideWhenUsed="0"/>
+    <w:lsdException w:name="Medium List 1 Accent 3" w:semiHidden="0" w:uiPriority="65" w:unhideWhenUsed="0"/>
+    <w:lsdException w:name="Medium List 2 Accent 3" w:semiHidden="0" w:uiPriority="66" w:unhideWhenUsed="0"/>
+    <w:lsdException w:name="Medium Grid 1 Accent 3" w:semiHidden="0" w:uiPriority="67" w:unhideWhenUsed="0"/>
+    <w:lsdException w:name="Medium Grid 2 Accent 3" w:semiHidden="0" w:uiPriority="68" w:unhideWhenUsed="0"/>
+    <w:lsdException w:name="Medium Grid 3 Accent 3" w:semiHidden="0" w:uiPriority="69" w:unhideWhenUsed="0"/>
+    <w:lsdException w:name="Dark List Accent 3" w:semiHidden="0" w:uiPriority="70" w:unhideWhenUsed="0"/>
+    <w:lsdException w:name="Colorful Shading Accent 3" w:semiHidden="0" w:uiPriority="71" w:unhideWhenUsed="0"/>
+    <w:lsdException w:name="Colorful List Accent 3" w:semiHidden="0" w:uiPriority="72" w:unhideWhenUsed="0"/>
+    <w:lsdException w:name="Colorful Grid Accent 3" w:semiHidden="0" w:uiPriority="73" w:unhideWhenUsed="0"/>
+    <w:lsdException w:name="Light Shading Accent 4" w:semiHidden="0" w:uiPriority="60" w:unhideWhenUsed="0"/>
+    <w:lsdException w:name="Light List Accent 4" w:semiHidden="0" w:uiPriority="61" w:unhideWhenUsed="0"/>
+    <w:lsdException w:name="Light Grid Accent 4" w:semiHidden="0" w:uiPriority="62" w:unhideWhenUsed="0"/>
+    <w:lsdException w:name="Medium Shading 1 Accent 4" w:semiHidden="0" w:uiPriority="63" w:unhideWhenUsed="0"/>
+    <w:lsdException w:name="Medium Shading 2 Accent 4" w:semiHidden="0" w:uiPriority="64" w:unhideWhenUsed="0"/>
+    <w:lsdException w:name="Medium List 1 Accent 4" w:semiHidden="0" w:uiPriority="65" w:unhideWhenUsed="0"/>
+    <w:lsdException w:name="Medium List 2 Accent 4" w:semiHidden="0" w:uiPriority="66" w:unhideWhenUsed="0"/>
+    <w:lsdException w:name="Medium Grid 1 Accent 4" w:semiHidden="0" w:uiPriority="67" w:unhideWhenUsed="0"/>
+    <w:lsdException w:name="Medium Grid 2 Accent 4" w:semiHidden="0" w:uiPriority="68" w:unhideWhenUsed="0"/>
+    <w:lsdException w:name="Medium Grid 3 Accent 4" w:semiHidden="0" w:uiPriority="69" w:unhideWhenUsed="0"/>
+    <w:lsdException w:name="Dark List Accent 4" w:semiHidden="0" w:uiPriority="70" w:unhideWhenUsed="0"/>
+    <w:lsdException w:name="Colorful Shading Accent 4" w:semiHidden="0" w:uiPriority="71" w:unhideWhenUsed="0"/>
+    <w:lsdException w:name="Colorful List Accent 4" w:semiHidden="0" w:uiPriority="72" w:unhideWhenUsed="0"/>
+    <w:lsdException w:name="Colorful Grid Accent 4" w:semiHidden="0" w:uiPriority="73" w:unhideWhenUsed="0"/>
+    <w:lsdException w:name="Light Shading Accent 5" w:semiHidden="0" w:uiPriority="60" w:unhideWhenUsed="0"/>
+    <w:lsdException w:name="Light List Accent 5" w:semiHidden="0" w:uiPriority="61" w:unhideWhenUsed="0"/>
+    <w:lsdException w:name="Light Grid Accent 5" w:semiHidden="0" w:uiPriority="62" w:unhideWhenUsed="0"/>
+    <w:lsdException w:name="Medium Shading 1 Accent 5" w:semiHidden="0" w:uiPriority="63" w:unhideWhenUsed="0"/>
+    <w:lsdException w:name="Medium Shading 2 Accent 5" w:semiHidden="0" w:uiPriority="64" w:unhideWhenUsed="0"/>
+    <w:lsdException w:name="Medium List 1 Accent 5" w:semiHidden="0" w:uiPriority="65" w:unhideWhenUsed="0"/>
+    <w:lsdException w:name="Medium List 2 Accent 5" w:semiHidden="0" w:uiPriority="66" w:unhideWhenUsed="0"/>
+    <w:lsdException w:name="Medium Grid 1 Accent 5" w:semiHidden="0" w:uiPriority="67" w:unhideWhenUsed="0"/>
+    <w:lsdException w:name="Medium Grid 2 Accent 5" w:semiHidden="0" w:uiPriority="68" w:unhideWhenUsed="0"/>
+    <w:lsdException w:name="Medium Grid 3 Accent 5" w:semiHidden="0" w:uiPriority="69" w:unhideWhenUsed="0"/>
+    <w:lsdException w:name="Dark List Accent 5" w:semiHidden="0" w:uiPriority="70" w:unhideWhenUsed="0"/>
+    <w:lsdException w:name="Colorful Shading Accent 5" w:semiHidden="0" w:uiPriority="71" w:unhideWhenUsed="0"/>
+    <w:lsdException w:name="Colorful List Accent 5" w:semiHidden="0" w:uiPriority="72" w:unhideWhenUsed="0"/>
+    <w:lsdException w:name="Colorful Grid Accent 5" w:semiHidden="0" w:uiPriority="73" w:unhideWhenUsed="0"/>
+    <w:lsdException w:name="Light Shading Accent 6" w:semiHidden="0" w:uiPriority="60" w:unhideWhenUsed="0"/>
+    <w:lsdException w:name="Light List Accent 6" w:semiHidden="0" w:uiPriority="61" w:unhideWhenUsed="0"/>
+    <w:lsdException w:name="Light Grid Accent 6" w:semiHidden="0" w:uiPriority="62" w:unhideWhenUsed="0"/>
+    <w:lsdException w:name="Medium Shading 1 Accent 6" w:semiHidden="0" w:uiPriority="63" w:unhideWhenUsed="0"/>
+    <w:lsdException w:name="Medium Shading 2 Accent 6" w:semiHidden="0" w:uiPriority="64" w:unhideWhenUsed="0"/>
+    <w:lsdException w:name="Medium List 1 Accent 6" w:semiHidden="0" w:uiPriority="65" w:unhideWhenUsed="0"/>
+    <w:lsdException w:name="Medium List 2 Accent 6" w:semiHidden="0" w:uiPriority="66" w:unhideWhenUsed="0"/>
+    <w:lsdException w:name="Medium Grid 1 Accent 6" w:semiHidden="0" w:uiPriority="67" w:unhideWhenUsed="0"/>
+    <w:lsdException w:name="Medium Grid 2 Accent 6" w:semiHidden="0" w:uiPriority="68" w:unhideWhenUsed="0"/>
+    <w:lsdException w:name="Medium Grid 3 Accent 6" w:semiHidden="0" w:uiPriority="69" w:unhideWhenUsed="0"/>
+    <w:lsdException w:name="Dark List Accent 6" w:semiHidden="0" w:uiPriority="70" w:unhideWhenUsed="0"/>
+    <w:lsdException w:name="Colorful Shading Accent 6" w:semiHidden="0" w:uiPriority="71" w:unhideWhenUsed="0"/>
+    <w:lsdException w:name="Colorful List Accent 6" w:semiHidden="0" w:uiPriority="72" w:unhideWhenUsed="0"/>
+    <w:lsdException w:name="Colorful Grid Accent 6" w:semiHidden="0" w:uiPriority="73" w:unhideWhenUsed="0"/>
+    <w:lsdException w:name="Subtle Emphasis" w:semiHidden="0" w:uiPriority="19" w:unhideWhenUsed="0" w:qFormat="1"/>
+    <w:lsdException w:name="Intense Emphasis" w:semiHidden="0" w:uiPriority="21" w:unhideWhenUsed="0" w:qFormat="1"/>
+    <w:lsdException w:name="Subtle Reference" w:semiHidden="0" w:uiPriority="31" w:unhideWhenUsed="0" w:qFormat="1"/>
+    <w:lsdException w:name="Intense Reference" w:semiHidden="0" w:uiPriority="32" w:unhideWhenUsed="0" w:qFormat="1"/>
+    <w:lsdException w:name="Book Title" w:semiHidden="0" w:uiPriority="33" w:unhideWhenUsed="0" w:qFormat="1"/>
+    <w:lsdException w:name="Bibliography" w:uiPriority="37"/>
+    <w:lsdException w:name="TOC Heading" w:uiPriority="39" w:qFormat="1"/>
   </w:latentStyles>
   <w:style w:type="paragraph" w:default="1" w:styleId="Normal">
     <w:name w:val="Normal"/>
@@ -8884,7 +9707,7 @@
 </file>
 
 <file path=customXml/itemProps1.xml><?xml version="1.0" encoding="utf-8"?>
-<ds:datastoreItem xmlns:ds="http://schemas.openxmlformats.org/officeDocument/2006/customXml" ds:itemID="{CD182D4C-D281-43C1-8648-D151A65EB7F5}">
+<ds:datastoreItem xmlns:ds="http://schemas.openxmlformats.org/officeDocument/2006/customXml" ds:itemID="{377AA9AD-15A5-4AB7-A096-39F5F383473A}">
   <ds:schemaRefs>
     <ds:schemaRef ds:uri="http://schemas.openxmlformats.org/officeDocument/2006/bibliography"/>
   </ds:schemaRefs>

</xml_diff>

<commit_message>
Arrangement de la partie étude d'opp
</commit_message>
<xml_diff>
--- a/Avant-Projet/[S4][SITM] étude d'opportunité et de faisabilité.docx
+++ b/Avant-Projet/[S4][SITM] étude d'opportunité et de faisabilité.docx
@@ -3309,40 +3309,38 @@
       <w:r>
         <w:t xml:space="preserve"> -&gt; certificats</w:t>
       </w:r>
-      <w:bookmarkStart w:id="5" w:name="_GoBack"/>
+    </w:p>
+    <w:p>
+      <w:pPr>
+        <w:pStyle w:val="Titre2"/>
+        <w:spacing w:beforeLines="40" w:before="96" w:afterLines="40" w:after="96" w:line="240" w:lineRule="auto"/>
+        <w:rPr>
+          <w:rFonts w:ascii="Arial" w:hAnsi="Arial" w:cs="Arial"/>
+        </w:rPr>
+      </w:pPr>
+    </w:p>
+    <w:p>
+      <w:pPr>
+        <w:pStyle w:val="Titre2"/>
+        <w:spacing w:beforeLines="40" w:before="96" w:afterLines="40" w:after="96" w:line="240" w:lineRule="auto"/>
+        <w:rPr>
+          <w:rFonts w:ascii="Arial" w:hAnsi="Arial" w:cs="Arial"/>
+        </w:rPr>
+      </w:pPr>
+      <w:bookmarkStart w:id="5" w:name="_Toc334801181"/>
+      <w:r>
+        <w:rPr>
+          <w:rFonts w:ascii="Arial" w:hAnsi="Arial" w:cs="Arial"/>
+        </w:rPr>
+        <w:t>Impact sur l’existant et v</w:t>
+      </w:r>
+      <w:r>
+        <w:rPr>
+          <w:rFonts w:ascii="Arial" w:hAnsi="Arial" w:cs="Arial"/>
+        </w:rPr>
+        <w:t>ision à plus long terme</w:t>
+      </w:r>
       <w:bookmarkEnd w:id="5"/>
-    </w:p>
-    <w:p>
-      <w:pPr>
-        <w:pStyle w:val="Titre2"/>
-        <w:spacing w:beforeLines="40" w:before="96" w:afterLines="40" w:after="96" w:line="240" w:lineRule="auto"/>
-        <w:rPr>
-          <w:rFonts w:ascii="Arial" w:hAnsi="Arial" w:cs="Arial"/>
-        </w:rPr>
-      </w:pPr>
-    </w:p>
-    <w:p>
-      <w:pPr>
-        <w:pStyle w:val="Titre2"/>
-        <w:spacing w:beforeLines="40" w:before="96" w:afterLines="40" w:after="96" w:line="240" w:lineRule="auto"/>
-        <w:rPr>
-          <w:rFonts w:ascii="Arial" w:hAnsi="Arial" w:cs="Arial"/>
-        </w:rPr>
-      </w:pPr>
-      <w:bookmarkStart w:id="6" w:name="_Toc334801181"/>
-      <w:r>
-        <w:rPr>
-          <w:rFonts w:ascii="Arial" w:hAnsi="Arial" w:cs="Arial"/>
-        </w:rPr>
-        <w:t>Impact sur l’existant et v</w:t>
-      </w:r>
-      <w:r>
-        <w:rPr>
-          <w:rFonts w:ascii="Arial" w:hAnsi="Arial" w:cs="Arial"/>
-        </w:rPr>
-        <w:t>ision à plus long terme</w:t>
-      </w:r>
-      <w:bookmarkEnd w:id="6"/>
       <w:r>
         <w:rPr>
           <w:rFonts w:ascii="Arial" w:hAnsi="Arial" w:cs="Arial"/>
@@ -3482,14 +3480,14 @@
           <w:rFonts w:ascii="Arial" w:hAnsi="Arial" w:cs="Arial"/>
         </w:rPr>
       </w:pPr>
-      <w:bookmarkStart w:id="7" w:name="_Toc334801182"/>
+      <w:bookmarkStart w:id="6" w:name="_Toc334801182"/>
       <w:r>
         <w:rPr>
           <w:rFonts w:ascii="Arial" w:hAnsi="Arial" w:cs="Arial"/>
         </w:rPr>
         <w:t>Avantages, gains / Pertes</w:t>
       </w:r>
-      <w:bookmarkEnd w:id="7"/>
+      <w:bookmarkEnd w:id="6"/>
     </w:p>
     <w:p>
       <w:pPr>
@@ -4076,14 +4074,14 @@
           <w:rFonts w:ascii="Arial" w:hAnsi="Arial" w:cs="Arial"/>
         </w:rPr>
       </w:pPr>
-      <w:bookmarkStart w:id="8" w:name="_Toc334801183"/>
+      <w:bookmarkStart w:id="7" w:name="_Toc334801183"/>
       <w:r>
         <w:rPr>
           <w:rFonts w:ascii="Arial" w:hAnsi="Arial" w:cs="Arial"/>
         </w:rPr>
         <w:t>Risques et actions en conséquence</w:t>
       </w:r>
-      <w:bookmarkEnd w:id="8"/>
+      <w:bookmarkEnd w:id="7"/>
     </w:p>
     <w:p>
       <w:pPr>
@@ -5123,14 +5121,14 @@
           <w:rFonts w:ascii="Arial" w:hAnsi="Arial" w:cs="Arial"/>
         </w:rPr>
       </w:pPr>
-      <w:bookmarkStart w:id="9" w:name="_Toc334801184"/>
+      <w:bookmarkStart w:id="8" w:name="_Toc334801184"/>
       <w:r>
         <w:rPr>
           <w:rFonts w:ascii="Arial" w:hAnsi="Arial" w:cs="Arial"/>
         </w:rPr>
         <w:t>Etudes d’opportunité</w:t>
       </w:r>
-      <w:bookmarkEnd w:id="9"/>
+      <w:bookmarkEnd w:id="8"/>
       <w:r>
         <w:rPr>
           <w:rFonts w:ascii="Arial" w:hAnsi="Arial" w:cs="Arial"/>
@@ -5276,10 +5274,53 @@
           <w:rFonts w:ascii="Arial" w:hAnsi="Arial" w:cs="Arial"/>
         </w:rPr>
       </w:pPr>
-      <w:r>
-        <w:rPr>
-          <w:rFonts w:ascii="Arial" w:hAnsi="Arial" w:cs="Arial"/>
-        </w:rPr>
+    </w:p>
+    <w:p>
+      <w:pPr>
+        <w:spacing w:beforeLines="40" w:before="96" w:afterLines="40" w:after="96" w:line="240" w:lineRule="auto"/>
+        <w:rPr>
+          <w:rFonts w:ascii="Arial" w:hAnsi="Arial" w:cs="Arial"/>
+        </w:rPr>
+      </w:pPr>
+    </w:p>
+    <w:p>
+      <w:pPr>
+        <w:spacing w:beforeLines="40" w:before="96" w:afterLines="40" w:after="96" w:line="240" w:lineRule="auto"/>
+        <w:rPr>
+          <w:rFonts w:ascii="Arial" w:hAnsi="Arial" w:cs="Arial"/>
+        </w:rPr>
+      </w:pPr>
+      <w:bookmarkStart w:id="9" w:name="_GoBack"/>
+    </w:p>
+    <w:bookmarkEnd w:id="9"/>
+    <w:p>
+      <w:pPr>
+        <w:spacing w:beforeLines="40" w:before="96" w:afterLines="40" w:after="96" w:line="240" w:lineRule="auto"/>
+        <w:rPr>
+          <w:rFonts w:ascii="Arial" w:hAnsi="Arial" w:cs="Arial"/>
+        </w:rPr>
+      </w:pPr>
+    </w:p>
+    <w:p>
+      <w:pPr>
+        <w:spacing w:beforeLines="40" w:before="96" w:afterLines="40" w:after="96" w:line="240" w:lineRule="auto"/>
+        <w:rPr>
+          <w:rFonts w:ascii="Arial" w:hAnsi="Arial" w:cs="Arial"/>
+        </w:rPr>
+      </w:pPr>
+    </w:p>
+    <w:p>
+      <w:pPr>
+        <w:spacing w:beforeLines="40" w:before="96" w:afterLines="40" w:after="96" w:line="240" w:lineRule="auto"/>
+        <w:rPr>
+          <w:rFonts w:ascii="Arial" w:hAnsi="Arial" w:cs="Arial"/>
+        </w:rPr>
+      </w:pPr>
+      <w:r>
+        <w:rPr>
+          <w:rFonts w:ascii="Arial" w:hAnsi="Arial" w:cs="Arial"/>
+        </w:rPr>
+        <w:lastRenderedPageBreak/>
         <w:t xml:space="preserve">Il y a sur le marché, plusieurs logiciels « couteau suisse » de la sécurité informatique, qui </w:t>
       </w:r>
       <w:proofErr w:type="gramStart"/>
@@ -5294,7 +5335,21 @@
         <w:rPr>
           <w:rFonts w:ascii="Arial" w:hAnsi="Arial" w:cs="Arial"/>
         </w:rPr>
-        <w:t xml:space="preserve"> de lire les paquets destinés à une machine victime. On peut nommer </w:t>
+        <w:t xml:space="preserve"> de lire les paquets destinés à une machine victime. </w:t>
+      </w:r>
+    </w:p>
+    <w:p>
+      <w:pPr>
+        <w:spacing w:beforeLines="40" w:before="96" w:afterLines="40" w:after="96" w:line="240" w:lineRule="auto"/>
+        <w:rPr>
+          <w:rFonts w:ascii="Arial" w:hAnsi="Arial" w:cs="Arial"/>
+        </w:rPr>
+      </w:pPr>
+      <w:r>
+        <w:rPr>
+          <w:rFonts w:ascii="Arial" w:hAnsi="Arial" w:cs="Arial"/>
+        </w:rPr>
+        <w:t xml:space="preserve">On peut nommer </w:t>
       </w:r>
       <w:proofErr w:type="spellStart"/>
       <w:r>
@@ -5342,29 +5397,19 @@
         </w:rPr>
         <w:t xml:space="preserve"> </w:t>
       </w:r>
-      <w:r>
-        <w:rPr>
-          <w:rFonts w:ascii="Arial" w:hAnsi="Arial" w:cs="Arial"/>
-        </w:rPr>
-        <w:t>Il dispose également d’une fonctionnalité permettant de tromper l’utilisateur visitant des sites web dit</w:t>
-      </w:r>
-      <w:r>
-        <w:rPr>
-          <w:rFonts w:ascii="Arial" w:hAnsi="Arial" w:cs="Arial"/>
-        </w:rPr>
-        <w:t>s</w:t>
-      </w:r>
-      <w:r>
-        <w:rPr>
-          <w:rFonts w:ascii="Arial" w:hAnsi="Arial" w:cs="Arial"/>
-        </w:rPr>
-        <w:t xml:space="preserve"> « sécurisés » via HTTPS en redirigeant chaque site sécurisé en version non sécurisé</w:t>
-      </w:r>
-      <w:r>
-        <w:rPr>
-          <w:rFonts w:ascii="Arial" w:hAnsi="Arial" w:cs="Arial"/>
-        </w:rPr>
-        <w:t>e.</w:t>
+    </w:p>
+    <w:p>
+      <w:pPr>
+        <w:spacing w:beforeLines="40" w:before="96" w:afterLines="40" w:after="96" w:line="240" w:lineRule="auto"/>
+        <w:rPr>
+          <w:rFonts w:ascii="Arial" w:hAnsi="Arial" w:cs="Arial"/>
+        </w:rPr>
+      </w:pPr>
+      <w:r>
+        <w:rPr>
+          <w:rFonts w:ascii="Arial" w:hAnsi="Arial" w:cs="Arial"/>
+        </w:rPr>
+        <w:t>Il dispose également d’une fonctionnalité permettant de tromper l’utilisateur visitant des sites web dits « sécurisés » via HTTPS en redirigeant chaque site sécurisé en version non sécurisée.</w:t>
       </w:r>
       <w:r>
         <w:rPr>
@@ -5372,11 +5417,19 @@
         </w:rPr>
         <w:t xml:space="preserve"> </w:t>
       </w:r>
-      <w:r>
-        <w:rPr>
-          <w:rFonts w:ascii="Arial" w:hAnsi="Arial" w:cs="Arial"/>
-        </w:rPr>
-        <w:t>Il dispose, en plus,</w:t>
+    </w:p>
+    <w:p>
+      <w:pPr>
+        <w:spacing w:beforeLines="40" w:before="96" w:afterLines="40" w:after="96" w:line="240" w:lineRule="auto"/>
+        <w:rPr>
+          <w:rFonts w:ascii="Arial" w:hAnsi="Arial" w:cs="Arial"/>
+        </w:rPr>
+      </w:pPr>
+      <w:r>
+        <w:rPr>
+          <w:rFonts w:ascii="Arial" w:hAnsi="Arial" w:cs="Arial"/>
+        </w:rPr>
+        <w:t>Il dispose, en plus, d’un module de protection permettant de contrer les attaques du même genre sur le réseau. SITM est aussi un logiciel capable d’utiliser une fausse adresse MAC afin de rester le plus discret possible sur le réseau.</w:t>
       </w:r>
       <w:r>
         <w:rPr>
@@ -5384,48 +5437,31 @@
         </w:rPr>
         <w:t xml:space="preserve"> </w:t>
       </w:r>
-      <w:r>
-        <w:rPr>
-          <w:rFonts w:ascii="Arial" w:hAnsi="Arial" w:cs="Arial"/>
-        </w:rPr>
-        <w:t>d’</w:t>
-      </w:r>
-      <w:r>
-        <w:rPr>
-          <w:rFonts w:ascii="Arial" w:hAnsi="Arial" w:cs="Arial"/>
-        </w:rPr>
-        <w:t xml:space="preserve">un module </w:t>
-      </w:r>
-      <w:r>
-        <w:rPr>
-          <w:rFonts w:ascii="Arial" w:hAnsi="Arial" w:cs="Arial"/>
-        </w:rPr>
-        <w:lastRenderedPageBreak/>
-        <w:t>de protection permettant de contrer les attaques d</w:t>
-      </w:r>
-      <w:r>
-        <w:rPr>
-          <w:rFonts w:ascii="Arial" w:hAnsi="Arial" w:cs="Arial"/>
-        </w:rPr>
-        <w:t xml:space="preserve">u même genre sur le réseau. </w:t>
-      </w:r>
-      <w:r>
-        <w:rPr>
-          <w:rFonts w:ascii="Arial" w:hAnsi="Arial" w:cs="Arial"/>
-        </w:rPr>
-        <w:t>SITM</w:t>
-      </w:r>
-      <w:r>
-        <w:rPr>
-          <w:rFonts w:ascii="Arial" w:hAnsi="Arial" w:cs="Arial"/>
-        </w:rPr>
-        <w:t xml:space="preserve"> est aussi un logiciel capable d’utiliser</w:t>
-      </w:r>
-      <w:r>
-        <w:rPr>
-          <w:rFonts w:ascii="Arial" w:hAnsi="Arial" w:cs="Arial"/>
-        </w:rPr>
-        <w:t xml:space="preserve"> une fausse adresse MAC afin de rester le plus discret possible sur le réseau.</w:t>
+    </w:p>
+    <w:p>
+      <w:pPr>
+        <w:spacing w:beforeLines="40" w:before="96" w:afterLines="40" w:after="96" w:line="240" w:lineRule="auto"/>
+        <w:rPr>
+          <w:rFonts w:ascii="Arial" w:hAnsi="Arial" w:cs="Arial"/>
+        </w:rPr>
+      </w:pPr>
+      <w:r>
+        <w:rPr>
+          <w:rFonts w:ascii="Arial" w:hAnsi="Arial" w:cs="Arial"/>
+        </w:rPr>
+        <w:t>SITM est donc un logiciel d’attaque et de défense</w:t>
+      </w:r>
+      <w:r>
+        <w:rPr>
+          <w:rFonts w:ascii="Arial" w:hAnsi="Arial" w:cs="Arial"/>
+        </w:rPr>
+        <w:t>,</w:t>
+      </w:r>
+      <w:r>
+        <w:rPr>
+          <w:rFonts w:ascii="Arial" w:hAnsi="Arial" w:cs="Arial"/>
+        </w:rPr>
+        <w:t xml:space="preserve"> apportant un plus</w:t>
       </w:r>
       <w:r>
         <w:rPr>
@@ -5437,85 +5473,32 @@
         <w:rPr>
           <w:rFonts w:ascii="Arial" w:hAnsi="Arial" w:cs="Arial"/>
         </w:rPr>
-        <w:t>SITM est donc un l</w:t>
-      </w:r>
-      <w:r>
-        <w:rPr>
-          <w:rFonts w:ascii="Arial" w:hAnsi="Arial" w:cs="Arial"/>
-        </w:rPr>
-        <w:t>ogiciel d’attaque et de défense</w:t>
-      </w:r>
-      <w:r>
-        <w:rPr>
-          <w:rFonts w:ascii="Arial" w:hAnsi="Arial" w:cs="Arial"/>
-        </w:rPr>
-        <w:t>,</w:t>
-      </w:r>
-      <w:r>
-        <w:rPr>
-          <w:rFonts w:ascii="Arial" w:hAnsi="Arial" w:cs="Arial"/>
-        </w:rPr>
-        <w:t xml:space="preserve"> apportant un plus</w:t>
-      </w:r>
-      <w:r>
-        <w:rPr>
-          <w:rFonts w:ascii="Arial" w:hAnsi="Arial" w:cs="Arial"/>
-        </w:rPr>
-        <w:t xml:space="preserve"> </w:t>
-      </w:r>
-      <w:r>
-        <w:rPr>
-          <w:rFonts w:ascii="Arial" w:hAnsi="Arial" w:cs="Arial"/>
-        </w:rPr>
         <w:t>dans le domaine technique et un confort visuel lors de son utilisation.</w:t>
       </w:r>
     </w:p>
-    <w:p/>
-    <w:p>
-      <w:pPr>
-        <w:spacing w:beforeLines="40" w:before="96" w:afterLines="40" w:after="96" w:line="240" w:lineRule="auto"/>
-        <w:rPr>
-          <w:rFonts w:ascii="Arial" w:hAnsi="Arial" w:cs="Arial"/>
-        </w:rPr>
-      </w:pPr>
-      <w:r>
-        <w:t>(</w:t>
-      </w:r>
-      <w:r>
-        <w:rPr>
-          <w:rFonts w:ascii="Arial" w:hAnsi="Arial" w:cs="Arial"/>
-        </w:rPr>
-        <w:t xml:space="preserve">Ce projet nous a été proposé par notre directeur et suiveur Eric </w:t>
-      </w:r>
-      <w:proofErr w:type="spellStart"/>
-      <w:r>
-        <w:rPr>
-          <w:rFonts w:ascii="Arial" w:hAnsi="Arial" w:cs="Arial"/>
-        </w:rPr>
-        <w:t>Lalitte</w:t>
-      </w:r>
-      <w:proofErr w:type="spellEnd"/>
-      <w:r>
-        <w:rPr>
-          <w:rFonts w:ascii="Arial" w:hAnsi="Arial" w:cs="Arial"/>
-        </w:rPr>
-        <w:t>. Il y a donc un besoin existant. Pour l’équipe, c’est un moyen de continuer sa formation technique et méthodologique. De plus ce projet concerne la sécurité des réseaux, une part importante de notre futur métier. C’est donc une bonne chose que de « s’imprégner de ce milieu » et de comprendre le système de pensée des auditeurs en sécurité ou des pirates.</w:t>
-      </w:r>
-    </w:p>
-    <w:p>
-      <w:r>
-        <w:t>)</w:t>
-      </w:r>
-    </w:p>
     <w:p>
       <w:pPr>
         <w:pStyle w:val="Titre2"/>
         <w:spacing w:beforeLines="40" w:before="96" w:afterLines="40" w:after="96" w:line="240" w:lineRule="auto"/>
         <w:rPr>
-          <w:rFonts w:ascii="Arial" w:hAnsi="Arial" w:cs="Arial"/>
+          <w:rFonts w:asciiTheme="minorHAnsi" w:eastAsiaTheme="minorEastAsia" w:hAnsiTheme="minorHAnsi" w:cstheme="minorBidi"/>
+          <w:b w:val="0"/>
+          <w:bCs w:val="0"/>
+          <w:color w:val="auto"/>
+          <w:sz w:val="22"/>
+          <w:szCs w:val="22"/>
         </w:rPr>
       </w:pPr>
       <w:bookmarkStart w:id="10" w:name="_Toc334801185"/>
+    </w:p>
+    <w:p>
+      <w:pPr>
+        <w:pStyle w:val="Titre2"/>
+        <w:spacing w:beforeLines="40" w:before="96" w:afterLines="40" w:after="96" w:line="240" w:lineRule="auto"/>
+        <w:rPr>
+          <w:rFonts w:ascii="Arial" w:hAnsi="Arial" w:cs="Arial"/>
+        </w:rPr>
+      </w:pPr>
       <w:r>
         <w:rPr>
           <w:rFonts w:ascii="Arial" w:hAnsi="Arial" w:cs="Arial"/>
@@ -9707,7 +9690,7 @@
 </file>
 
 <file path=customXml/itemProps1.xml><?xml version="1.0" encoding="utf-8"?>
-<ds:datastoreItem xmlns:ds="http://schemas.openxmlformats.org/officeDocument/2006/customXml" ds:itemID="{377AA9AD-15A5-4AB7-A096-39F5F383473A}">
+<ds:datastoreItem xmlns:ds="http://schemas.openxmlformats.org/officeDocument/2006/customXml" ds:itemID="{AA2CB588-14B4-49C2-B77F-48636CF6A66E}">
   <ds:schemaRefs>
     <ds:schemaRef ds:uri="http://schemas.openxmlformats.org/officeDocument/2006/bibliography"/>
   </ds:schemaRefs>

</xml_diff>

<commit_message>
Correction fautes, ajout du pitch
</commit_message>
<xml_diff>
--- a/Avant-Projet/[S4][SITM] étude d'opportunité et de faisabilité.docx
+++ b/Avant-Projet/[S4][SITM] étude d'opportunité et de faisabilité.docx
@@ -339,59 +339,119 @@
         <w:pStyle w:val="TitreProjet"/>
         <w:spacing w:beforeLines="40" w:before="96" w:afterLines="40" w:after="96" w:line="240" w:lineRule="auto"/>
         <w:rPr>
+          <w:b w:val="0"/>
+          <w:sz w:val="24"/>
+          <w:szCs w:val="24"/>
+        </w:rPr>
+      </w:pPr>
+      <w:r>
+        <w:rPr>
           <w:rStyle w:val="StyleTitreLatin36ptCar"/>
         </w:rPr>
-      </w:pPr>
-      <w:r>
+        <w:t> </w:t>
+      </w:r>
+      <w:r>
+        <w:rPr>
+          <w:b w:val="0"/>
+          <w:sz w:val="24"/>
+          <w:szCs w:val="24"/>
+        </w:rPr>
+        <w:t>Un moyen simple et efficace pour comprendre comment une attaque</w:t>
+      </w:r>
+    </w:p>
+    <w:p>
+      <w:pPr>
+        <w:pStyle w:val="TitreProjet"/>
+        <w:spacing w:beforeLines="40" w:before="96" w:afterLines="40" w:after="96" w:line="240" w:lineRule="auto"/>
+        <w:rPr>
+          <w:b w:val="0"/>
+          <w:sz w:val="24"/>
+          <w:szCs w:val="24"/>
+        </w:rPr>
+      </w:pPr>
+      <w:r>
+        <w:rPr>
+          <w:b w:val="0"/>
+          <w:sz w:val="24"/>
+          <w:szCs w:val="24"/>
+        </w:rPr>
+        <w:t>Man In The M</w:t>
+      </w:r>
+      <w:r>
+        <w:rPr>
+          <w:b w:val="0"/>
+          <w:sz w:val="24"/>
+          <w:szCs w:val="24"/>
+        </w:rPr>
+        <w:t>iddle se déroule au sein d'un réseau, il permet</w:t>
+      </w:r>
+    </w:p>
+    <w:p>
+      <w:pPr>
+        <w:pStyle w:val="TitreProjet"/>
+        <w:spacing w:beforeLines="40" w:before="96" w:afterLines="40" w:after="96" w:line="240" w:lineRule="auto"/>
+        <w:rPr>
+          <w:b w:val="0"/>
+          <w:sz w:val="24"/>
+          <w:szCs w:val="24"/>
+        </w:rPr>
+      </w:pPr>
+      <w:proofErr w:type="gramStart"/>
+      <w:r>
+        <w:rPr>
+          <w:b w:val="0"/>
+          <w:sz w:val="24"/>
+          <w:szCs w:val="24"/>
+        </w:rPr>
+        <w:t>aussi</w:t>
+      </w:r>
+      <w:proofErr w:type="gramEnd"/>
+      <w:r>
+        <w:rPr>
+          <w:b w:val="0"/>
+          <w:sz w:val="24"/>
+          <w:szCs w:val="24"/>
+        </w:rPr>
+        <w:t xml:space="preserve"> d'auditer ce réseau de façon à analyser ses failles. </w:t>
+      </w:r>
+    </w:p>
+    <w:p>
+      <w:pPr>
+        <w:pStyle w:val="TitreProjet"/>
+        <w:spacing w:beforeLines="40" w:before="96" w:afterLines="40" w:after="96" w:line="240" w:lineRule="auto"/>
+        <w:rPr>
+          <w:b w:val="0"/>
+          <w:sz w:val="24"/>
+          <w:szCs w:val="24"/>
+        </w:rPr>
+      </w:pPr>
+      <w:r>
+        <w:rPr>
+          <w:b w:val="0"/>
+          <w:sz w:val="24"/>
+          <w:szCs w:val="24"/>
+        </w:rPr>
+        <w:t>Stalker In The Middle permet aussi de s'en protéger</w:t>
+      </w:r>
+    </w:p>
+    <w:p>
+      <w:pPr>
+        <w:pStyle w:val="TitreProjet"/>
+        <w:spacing w:beforeLines="40" w:before="96" w:afterLines="40" w:after="96" w:line="240" w:lineRule="auto"/>
         <w:rPr>
           <w:rStyle w:val="StyleTitreLatin36ptCar"/>
-        </w:rPr>
-        <w:t> </w:t>
-      </w:r>
-      <w:r>
-        <w:fldChar w:fldCharType="begin"/>
-      </w:r>
-      <w:r>
-        <w:instrText xml:space="preserve"> DOCPROPERTY "Subject"  \* MERGEFORMAT </w:instrText>
-      </w:r>
-      <w:r>
-        <w:fldChar w:fldCharType="separate"/>
-      </w:r>
-      <w:r>
-        <w:rPr>
-          <w:rStyle w:val="TitreProjetCar"/>
-          <w:rFonts w:ascii="Arial" w:hAnsi="Arial" w:cs="Arial"/>
-        </w:rPr>
-        <w:t>[</w:t>
-      </w:r>
-      <w:proofErr w:type="gramStart"/>
-      <w:r>
-        <w:rPr>
-          <w:rStyle w:val="TitreProjetCar"/>
-          <w:rFonts w:ascii="Arial" w:hAnsi="Arial" w:cs="Arial"/>
-        </w:rPr>
-        <w:t>pitch</w:t>
-      </w:r>
-      <w:proofErr w:type="gramEnd"/>
-      <w:r>
-        <w:rPr>
-          <w:rStyle w:val="TitreProjetCar"/>
-          <w:rFonts w:ascii="Arial" w:hAnsi="Arial" w:cs="Arial"/>
-        </w:rPr>
-        <w:t>]</w:t>
-      </w:r>
-      <w:r>
-        <w:rPr>
-          <w:rStyle w:val="TitreProjetCar"/>
-          <w:rFonts w:ascii="Arial" w:hAnsi="Arial" w:cs="Arial"/>
-        </w:rPr>
-        <w:fldChar w:fldCharType="end"/>
-      </w:r>
-      <w:r>
-        <w:rPr>
-          <w:rStyle w:val="StyleTitreLatin36ptCar"/>
-        </w:rPr>
-        <w:t> </w:t>
+          <w:b/>
+          <w:sz w:val="24"/>
+          <w:szCs w:val="24"/>
+        </w:rPr>
+      </w:pPr>
+      <w:r>
+        <w:rPr>
+          <w:b w:val="0"/>
+          <w:sz w:val="24"/>
+          <w:szCs w:val="24"/>
+        </w:rPr>
+        <w:t>grâce à sa fonction de protection.</w:t>
       </w:r>
     </w:p>
     <w:p>
@@ -2143,6 +2203,8 @@
         </w:rPr>
         <w:t xml:space="preserve"> </w:t>
       </w:r>
+      <w:bookmarkStart w:id="0" w:name="_GoBack"/>
+      <w:bookmarkEnd w:id="0"/>
       <w:r>
         <w:rPr>
           <w:rFonts w:ascii="Arial" w:hAnsi="Arial" w:cs="Arial"/>
@@ -2165,14 +2227,14 @@
           <w:rFonts w:ascii="Arial" w:hAnsi="Arial" w:cs="Arial"/>
         </w:rPr>
       </w:pPr>
-      <w:bookmarkStart w:id="0" w:name="_Toc334801176"/>
+      <w:bookmarkStart w:id="1" w:name="_Toc334801176"/>
       <w:r>
         <w:rPr>
           <w:rFonts w:ascii="Arial" w:hAnsi="Arial" w:cs="Arial"/>
         </w:rPr>
         <w:t>Mission</w:t>
       </w:r>
-      <w:bookmarkEnd w:id="0"/>
+      <w:bookmarkEnd w:id="1"/>
     </w:p>
     <w:p>
       <w:pPr>
@@ -2189,7 +2251,7 @@
         <mc:AlternateContent>
           <mc:Choice Requires="wps">
             <w:drawing>
-              <wp:inline distT="0" distB="0" distL="0" distR="0" wp14:anchorId="0C537CDF" wp14:editId="79EA3892">
+              <wp:inline distT="0" distB="0" distL="0" distR="0" wp14:anchorId="0503AFA5" wp14:editId="7975F194">
                 <wp:extent cx="6116320" cy="295275"/>
                 <wp:effectExtent l="23495" t="27305" r="32385" b="48895"/>
                 <wp:docPr id="11" name="Text Box 11"/>
@@ -2326,7 +2388,7 @@
           <w:rFonts w:ascii="Arial" w:hAnsi="Arial" w:cs="Arial"/>
         </w:rPr>
       </w:pPr>
-      <w:bookmarkStart w:id="1" w:name="_Toc334801177"/>
+      <w:bookmarkStart w:id="2" w:name="_Toc334801177"/>
     </w:p>
     <w:p>
       <w:pPr>
@@ -2342,7 +2404,7 @@
         </w:rPr>
         <w:t>Objectifs</w:t>
       </w:r>
-      <w:bookmarkEnd w:id="1"/>
+      <w:bookmarkEnd w:id="2"/>
     </w:p>
     <w:p>
       <w:pPr>
@@ -2359,7 +2421,7 @@
         <mc:AlternateContent>
           <mc:Choice Requires="wps">
             <w:drawing>
-              <wp:inline distT="0" distB="0" distL="0" distR="0" wp14:anchorId="298936C5" wp14:editId="1006F59E">
+              <wp:inline distT="0" distB="0" distL="0" distR="0" wp14:anchorId="3CC1B426" wp14:editId="6E28F988">
                 <wp:extent cx="6116320" cy="3294743"/>
                 <wp:effectExtent l="19050" t="19050" r="36830" b="58420"/>
                 <wp:docPr id="10" name="Text Box 10"/>
@@ -2783,14 +2845,14 @@
           <w:rFonts w:ascii="Arial" w:hAnsi="Arial" w:cs="Arial"/>
         </w:rPr>
       </w:pPr>
-      <w:bookmarkStart w:id="2" w:name="_Toc334801178"/>
+      <w:bookmarkStart w:id="3" w:name="_Toc334801178"/>
       <w:r>
         <w:rPr>
           <w:rFonts w:ascii="Arial" w:hAnsi="Arial" w:cs="Arial"/>
         </w:rPr>
         <w:t>Opportunité</w:t>
       </w:r>
-      <w:bookmarkEnd w:id="2"/>
+      <w:bookmarkEnd w:id="3"/>
     </w:p>
     <w:p>
       <w:pPr>
@@ -2800,14 +2862,14 @@
           <w:rFonts w:ascii="Arial" w:hAnsi="Arial" w:cs="Arial"/>
         </w:rPr>
       </w:pPr>
-      <w:bookmarkStart w:id="3" w:name="_Toc334801179"/>
+      <w:bookmarkStart w:id="4" w:name="_Toc334801179"/>
       <w:r>
         <w:rPr>
           <w:rFonts w:ascii="Arial" w:hAnsi="Arial" w:cs="Arial"/>
         </w:rPr>
         <w:t>Contexte initial et historique</w:t>
       </w:r>
-      <w:bookmarkEnd w:id="3"/>
+      <w:bookmarkEnd w:id="4"/>
     </w:p>
     <w:p>
       <w:pPr>
@@ -2826,7 +2888,7 @@
         <mc:AlternateContent>
           <mc:Choice Requires="wps">
             <w:drawing>
-              <wp:inline distT="0" distB="0" distL="0" distR="0" wp14:anchorId="76095DE6" wp14:editId="606446E6">
+              <wp:inline distT="0" distB="0" distL="0" distR="0" wp14:anchorId="34F9CD8B" wp14:editId="6E4F2024">
                 <wp:extent cx="6116320" cy="682011"/>
                 <wp:effectExtent l="19050" t="19050" r="36830" b="60960"/>
                 <wp:docPr id="9" name="Text Box 9"/>
@@ -3074,14 +3136,14 @@
           <w:rFonts w:ascii="Arial" w:hAnsi="Arial" w:cs="Arial"/>
         </w:rPr>
       </w:pPr>
-      <w:bookmarkStart w:id="4" w:name="_Toc334801180"/>
+      <w:bookmarkStart w:id="5" w:name="_Toc334801180"/>
       <w:r>
         <w:rPr>
           <w:rFonts w:ascii="Arial" w:hAnsi="Arial" w:cs="Arial"/>
         </w:rPr>
         <w:t>Périmètre du projet</w:t>
       </w:r>
-      <w:bookmarkEnd w:id="4"/>
+      <w:bookmarkEnd w:id="5"/>
     </w:p>
     <w:p>
       <w:pPr>
@@ -3098,7 +3160,7 @@
         <mc:AlternateContent>
           <mc:Choice Requires="wps">
             <w:drawing>
-              <wp:inline distT="0" distB="0" distL="0" distR="0" wp14:anchorId="0200D99F" wp14:editId="75A96A19">
+              <wp:inline distT="0" distB="0" distL="0" distR="0" wp14:anchorId="6C90EC54" wp14:editId="0EC7380C">
                 <wp:extent cx="6116320" cy="504825"/>
                 <wp:effectExtent l="23495" t="20955" r="32385" b="45720"/>
                 <wp:docPr id="8" name="Text Box 8"/>
@@ -3189,7 +3251,13 @@
     <w:p/>
     <w:p>
       <w:r>
-        <w:t>Lors de ce projet nous nous contenterons de traiter que les protocoles suivants :</w:t>
+        <w:t xml:space="preserve">Lors de ce projet nous </w:t>
+      </w:r>
+      <w:r>
+        <w:t>nous contenterons de traiter</w:t>
+      </w:r>
+      <w:r>
+        <w:t xml:space="preserve"> les protocoles suivants :</w:t>
       </w:r>
     </w:p>
     <w:p>
@@ -3398,7 +3466,7 @@
           <w:rFonts w:ascii="Arial" w:hAnsi="Arial" w:cs="Arial"/>
         </w:rPr>
       </w:pPr>
-      <w:bookmarkStart w:id="5" w:name="_Toc334801181"/>
+      <w:bookmarkStart w:id="6" w:name="_Toc334801181"/>
       <w:r>
         <w:rPr>
           <w:rFonts w:ascii="Arial" w:hAnsi="Arial" w:cs="Arial"/>
@@ -3411,7 +3479,7 @@
         </w:rPr>
         <w:t>ision à plus long terme</w:t>
       </w:r>
-      <w:bookmarkEnd w:id="5"/>
+      <w:bookmarkEnd w:id="6"/>
       <w:r>
         <w:rPr>
           <w:rFonts w:ascii="Arial" w:hAnsi="Arial" w:cs="Arial"/>
@@ -3434,7 +3502,7 @@
         <mc:AlternateContent>
           <mc:Choice Requires="wps">
             <w:drawing>
-              <wp:inline distT="0" distB="0" distL="0" distR="0" wp14:anchorId="7F5829E8" wp14:editId="744C9E8B">
+              <wp:inline distT="0" distB="0" distL="0" distR="0" wp14:anchorId="0BBDDCA2" wp14:editId="0DC5F624">
                 <wp:extent cx="6116320" cy="381000"/>
                 <wp:effectExtent l="19050" t="19050" r="36830" b="57150"/>
                 <wp:docPr id="7" name="Text Box 7"/>
@@ -3536,12 +3604,7 @@
       </w:r>
       <w:r>
         <w:lastRenderedPageBreak/>
-        <w:t>de nouvelles fonctionnalités SITM, de manière à créer une sorte de « cout</w:t>
-      </w:r>
-      <w:bookmarkStart w:id="6" w:name="_GoBack"/>
-      <w:bookmarkEnd w:id="6"/>
-      <w:r>
-        <w:t>eau suisse » de l’audit de sécurité.</w:t>
+        <w:t>de nouvelles fonctionnalités SITM, de manière à créer une sorte de « couteau suisse » de l’audit de sécurité.</w:t>
       </w:r>
     </w:p>
     <w:p>
@@ -3584,7 +3647,7 @@
         <mc:AlternateContent>
           <mc:Choice Requires="wps">
             <w:drawing>
-              <wp:inline distT="0" distB="0" distL="0" distR="0" wp14:anchorId="3A6B1EAD" wp14:editId="3A84A725">
+              <wp:inline distT="0" distB="0" distL="0" distR="0" wp14:anchorId="7E807AE5" wp14:editId="21F7AFC2">
                 <wp:extent cx="6116320" cy="1752600"/>
                 <wp:effectExtent l="19050" t="19050" r="36830" b="57150"/>
                 <wp:docPr id="6" name="Text Box 6"/>
@@ -4099,7 +4162,13 @@
     </w:p>
     <w:p>
       <w:r>
-        <w:t>Pertes liés à l’échec du projet :</w:t>
+        <w:t>Pertes lié</w:t>
+      </w:r>
+      <w:r>
+        <w:t>e</w:t>
+      </w:r>
+      <w:r>
+        <w:t>s à l’échec du projet :</w:t>
       </w:r>
     </w:p>
     <w:p>
@@ -4124,25 +4193,6 @@
     </w:p>
     <w:p>
       <w:pPr>
-        <w:pStyle w:val="Paragraphedeliste"/>
-      </w:pPr>
-    </w:p>
-    <w:p/>
-    <w:p>
-      <w:r>
-        <w:t xml:space="preserve">La première partie prenante concernée par ce projet est, bien sûr, l’équipe SITM. La tenue des objectifs aurait des conséquences non négligeables. En effet, un projet réussi est déjà un bon avantage pour passer au semestre supérieur. C’est aussi le moyen d’acquérir des connaissances indispensables pour la bonne compréhension du fonctionnement des réseaux, de faire évoluer sa façon de travailler, que ce soit par la maîtrise des méthodologies de projet, ou bien par la communication intra-groupe. Ne négligeons pas l’aspect humain, c’est aussi un moyen de prendre confiance en ses capacités. Cela permet d’aborder les autres semestres (stage et alternance) avec plus de sérénité, d’entrain et de confiance en soi. L’assurance d’un travail de qualité de la part d’un employé. </w:t>
-      </w:r>
-    </w:p>
-    <w:p>
-      <w:pPr>
-        <w:spacing w:beforeLines="40" w:before="96" w:afterLines="40" w:after="96" w:line="240" w:lineRule="auto"/>
-        <w:rPr>
-          <w:rFonts w:ascii="Arial" w:hAnsi="Arial" w:cs="Arial"/>
-        </w:rPr>
-      </w:pPr>
-    </w:p>
-    <w:p>
-      <w:pPr>
         <w:pStyle w:val="Titre2"/>
         <w:spacing w:beforeLines="40" w:before="96" w:afterLines="40" w:after="96" w:line="240" w:lineRule="auto"/>
         <w:rPr>
@@ -4182,7 +4232,7 @@
         <mc:AlternateContent>
           <mc:Choice Requires="wps">
             <w:drawing>
-              <wp:inline distT="0" distB="0" distL="0" distR="0" wp14:anchorId="03767C2E" wp14:editId="7386B185">
+              <wp:inline distT="0" distB="0" distL="0" distR="0" wp14:anchorId="361E7607" wp14:editId="49A2A822">
                 <wp:extent cx="6116320" cy="1066800"/>
                 <wp:effectExtent l="19050" t="19050" r="36830" b="57150"/>
                 <wp:docPr id="3" name="Text Box 3"/>
@@ -4588,6 +4638,7 @@
         <w:rPr>
           <w:rFonts w:ascii="Arial" w:hAnsi="Arial" w:cs="Arial"/>
         </w:rPr>
+        <w:lastRenderedPageBreak/>
         <w:t>Demande de matériel auprès de notre suiveur ou si impossibilité, utilisation de matériel personnel.</w:t>
       </w:r>
     </w:p>
@@ -5234,7 +5285,7 @@
         <mc:AlternateContent>
           <mc:Choice Requires="wps">
             <w:drawing>
-              <wp:inline distT="0" distB="0" distL="0" distR="0" wp14:anchorId="42AEEC08" wp14:editId="4BA1D914">
+              <wp:inline distT="0" distB="0" distL="0" distR="0" wp14:anchorId="00190609" wp14:editId="5B09270A">
                 <wp:extent cx="6116320" cy="952500"/>
                 <wp:effectExtent l="19050" t="19050" r="36830" b="57150"/>
                 <wp:docPr id="5" name="Text Box 5"/>
@@ -5377,6 +5428,7 @@
         <w:rPr>
           <w:rFonts w:ascii="Arial" w:hAnsi="Arial" w:cs="Arial"/>
         </w:rPr>
+        <w:lastRenderedPageBreak/>
         <w:t>Il y a sur le marché, plusieurs logiciels « couteau suisse</w:t>
       </w:r>
       <w:r>
@@ -9800,7 +9852,7 @@
 </file>
 
 <file path=customXml/itemProps1.xml><?xml version="1.0" encoding="utf-8"?>
-<ds:datastoreItem xmlns:ds="http://schemas.openxmlformats.org/officeDocument/2006/customXml" ds:itemID="{3D5C1382-2909-45FB-99BC-90B519AF7DB9}">
+<ds:datastoreItem xmlns:ds="http://schemas.openxmlformats.org/officeDocument/2006/customXml" ds:itemID="{EF250D87-2E2E-4558-A649-EB54164B3004}">
   <ds:schemaRefs>
     <ds:schemaRef ds:uri="http://schemas.openxmlformats.org/officeDocument/2006/bibliography"/>
   </ds:schemaRefs>

</xml_diff>